<commit_message>
Update class diagram and description of the subject area
</commit_message>
<xml_diff>
--- a/ОписаниеПредметнойОбласти.docx
+++ b/ОписаниеПредметнойОбласти.docx
@@ -153,15 +153,49 @@
           <w:lang w:val="en-US"/>
         </w:rPr>
       </w:pPr>
-      <w:r>
-        <w:rPr>
-          <w:rFonts w:ascii="Times New Roman" w:eastAsia="Times New Roman" w:hAnsi="Times New Roman" w:cs="Times New Roman"/>
-          <w:color w:val="000000"/>
-          <w:sz w:val="28"/>
-          <w:szCs w:val="28"/>
-          <w:lang w:val="en-US"/>
-        </w:rPr>
-        <w:t>код авиакомпании;</w:t>
+      <w:proofErr w:type="spellStart"/>
+      <w:r>
+        <w:rPr>
+          <w:rFonts w:ascii="Times New Roman" w:eastAsia="Times New Roman" w:hAnsi="Times New Roman" w:cs="Times New Roman"/>
+          <w:color w:val="000000"/>
+          <w:sz w:val="28"/>
+          <w:szCs w:val="28"/>
+          <w:lang w:val="en-US"/>
+        </w:rPr>
+        <w:t>код</w:t>
+      </w:r>
+      <w:proofErr w:type="spellEnd"/>
+      <w:r>
+        <w:rPr>
+          <w:rFonts w:ascii="Times New Roman" w:eastAsia="Times New Roman" w:hAnsi="Times New Roman" w:cs="Times New Roman"/>
+          <w:color w:val="000000"/>
+          <w:sz w:val="28"/>
+          <w:szCs w:val="28"/>
+          <w:lang w:val="en-US"/>
+        </w:rPr>
+        <w:t xml:space="preserve"> </w:t>
+      </w:r>
+      <w:proofErr w:type="spellStart"/>
+      <w:r>
+        <w:rPr>
+          <w:rFonts w:ascii="Times New Roman" w:eastAsia="Times New Roman" w:hAnsi="Times New Roman" w:cs="Times New Roman"/>
+          <w:color w:val="000000"/>
+          <w:sz w:val="28"/>
+          <w:szCs w:val="28"/>
+          <w:lang w:val="en-US"/>
+        </w:rPr>
+        <w:t>авиакомпании</w:t>
+      </w:r>
+      <w:proofErr w:type="spellEnd"/>
+      <w:r>
+        <w:rPr>
+          <w:rFonts w:ascii="Times New Roman" w:eastAsia="Times New Roman" w:hAnsi="Times New Roman" w:cs="Times New Roman"/>
+          <w:color w:val="000000"/>
+          <w:sz w:val="28"/>
+          <w:szCs w:val="28"/>
+          <w:lang w:val="en-US"/>
+        </w:rPr>
+        <w:t>;</w:t>
       </w:r>
     </w:p>
     <w:p>
@@ -185,15 +219,49 @@
           <w:lang w:val="en-US"/>
         </w:rPr>
       </w:pPr>
-      <w:r>
-        <w:rPr>
-          <w:rFonts w:ascii="Times New Roman" w:eastAsia="Times New Roman" w:hAnsi="Times New Roman" w:cs="Times New Roman"/>
-          <w:color w:val="000000"/>
-          <w:sz w:val="28"/>
-          <w:szCs w:val="28"/>
-          <w:lang w:val="en-US"/>
-        </w:rPr>
-        <w:t>аэропорт вылета;</w:t>
+      <w:proofErr w:type="spellStart"/>
+      <w:r>
+        <w:rPr>
+          <w:rFonts w:ascii="Times New Roman" w:eastAsia="Times New Roman" w:hAnsi="Times New Roman" w:cs="Times New Roman"/>
+          <w:color w:val="000000"/>
+          <w:sz w:val="28"/>
+          <w:szCs w:val="28"/>
+          <w:lang w:val="en-US"/>
+        </w:rPr>
+        <w:t>аэропорт</w:t>
+      </w:r>
+      <w:proofErr w:type="spellEnd"/>
+      <w:r>
+        <w:rPr>
+          <w:rFonts w:ascii="Times New Roman" w:eastAsia="Times New Roman" w:hAnsi="Times New Roman" w:cs="Times New Roman"/>
+          <w:color w:val="000000"/>
+          <w:sz w:val="28"/>
+          <w:szCs w:val="28"/>
+          <w:lang w:val="en-US"/>
+        </w:rPr>
+        <w:t xml:space="preserve"> </w:t>
+      </w:r>
+      <w:proofErr w:type="spellStart"/>
+      <w:r>
+        <w:rPr>
+          <w:rFonts w:ascii="Times New Roman" w:eastAsia="Times New Roman" w:hAnsi="Times New Roman" w:cs="Times New Roman"/>
+          <w:color w:val="000000"/>
+          <w:sz w:val="28"/>
+          <w:szCs w:val="28"/>
+          <w:lang w:val="en-US"/>
+        </w:rPr>
+        <w:t>вылета</w:t>
+      </w:r>
+      <w:proofErr w:type="spellEnd"/>
+      <w:r>
+        <w:rPr>
+          <w:rFonts w:ascii="Times New Roman" w:eastAsia="Times New Roman" w:hAnsi="Times New Roman" w:cs="Times New Roman"/>
+          <w:color w:val="000000"/>
+          <w:sz w:val="28"/>
+          <w:szCs w:val="28"/>
+          <w:lang w:val="en-US"/>
+        </w:rPr>
+        <w:t>;</w:t>
       </w:r>
     </w:p>
     <w:p>
@@ -217,15 +285,49 @@
           <w:lang w:val="en-US"/>
         </w:rPr>
       </w:pPr>
-      <w:r>
-        <w:rPr>
-          <w:rFonts w:ascii="Times New Roman" w:eastAsia="Times New Roman" w:hAnsi="Times New Roman" w:cs="Times New Roman"/>
-          <w:color w:val="000000"/>
-          <w:sz w:val="28"/>
-          <w:szCs w:val="28"/>
-          <w:lang w:val="en-US"/>
-        </w:rPr>
-        <w:t>аэропорт прилета;</w:t>
+      <w:proofErr w:type="spellStart"/>
+      <w:r>
+        <w:rPr>
+          <w:rFonts w:ascii="Times New Roman" w:eastAsia="Times New Roman" w:hAnsi="Times New Roman" w:cs="Times New Roman"/>
+          <w:color w:val="000000"/>
+          <w:sz w:val="28"/>
+          <w:szCs w:val="28"/>
+          <w:lang w:val="en-US"/>
+        </w:rPr>
+        <w:t>аэропорт</w:t>
+      </w:r>
+      <w:proofErr w:type="spellEnd"/>
+      <w:r>
+        <w:rPr>
+          <w:rFonts w:ascii="Times New Roman" w:eastAsia="Times New Roman" w:hAnsi="Times New Roman" w:cs="Times New Roman"/>
+          <w:color w:val="000000"/>
+          <w:sz w:val="28"/>
+          <w:szCs w:val="28"/>
+          <w:lang w:val="en-US"/>
+        </w:rPr>
+        <w:t xml:space="preserve"> </w:t>
+      </w:r>
+      <w:proofErr w:type="spellStart"/>
+      <w:r>
+        <w:rPr>
+          <w:rFonts w:ascii="Times New Roman" w:eastAsia="Times New Roman" w:hAnsi="Times New Roman" w:cs="Times New Roman"/>
+          <w:color w:val="000000"/>
+          <w:sz w:val="28"/>
+          <w:szCs w:val="28"/>
+          <w:lang w:val="en-US"/>
+        </w:rPr>
+        <w:t>прилета</w:t>
+      </w:r>
+      <w:proofErr w:type="spellEnd"/>
+      <w:r>
+        <w:rPr>
+          <w:rFonts w:ascii="Times New Roman" w:eastAsia="Times New Roman" w:hAnsi="Times New Roman" w:cs="Times New Roman"/>
+          <w:color w:val="000000"/>
+          <w:sz w:val="28"/>
+          <w:szCs w:val="28"/>
+          <w:lang w:val="en-US"/>
+        </w:rPr>
+        <w:t>;</w:t>
       </w:r>
     </w:p>
     <w:p>
@@ -249,15 +351,71 @@
           <w:lang w:val="en-US"/>
         </w:rPr>
       </w:pPr>
-      <w:r>
-        <w:rPr>
-          <w:rFonts w:ascii="Times New Roman" w:eastAsia="Times New Roman" w:hAnsi="Times New Roman" w:cs="Times New Roman"/>
-          <w:color w:val="000000"/>
-          <w:sz w:val="28"/>
-          <w:szCs w:val="28"/>
-          <w:lang w:val="en-US"/>
-        </w:rPr>
-        <w:t>дата и время вылета;</w:t>
+      <w:proofErr w:type="spellStart"/>
+      <w:r>
+        <w:rPr>
+          <w:rFonts w:ascii="Times New Roman" w:eastAsia="Times New Roman" w:hAnsi="Times New Roman" w:cs="Times New Roman"/>
+          <w:color w:val="000000"/>
+          <w:sz w:val="28"/>
+          <w:szCs w:val="28"/>
+          <w:lang w:val="en-US"/>
+        </w:rPr>
+        <w:t>дата</w:t>
+      </w:r>
+      <w:proofErr w:type="spellEnd"/>
+      <w:r>
+        <w:rPr>
+          <w:rFonts w:ascii="Times New Roman" w:eastAsia="Times New Roman" w:hAnsi="Times New Roman" w:cs="Times New Roman"/>
+          <w:color w:val="000000"/>
+          <w:sz w:val="28"/>
+          <w:szCs w:val="28"/>
+          <w:lang w:val="en-US"/>
+        </w:rPr>
+        <w:t xml:space="preserve"> и </w:t>
+      </w:r>
+      <w:proofErr w:type="spellStart"/>
+      <w:r>
+        <w:rPr>
+          <w:rFonts w:ascii="Times New Roman" w:eastAsia="Times New Roman" w:hAnsi="Times New Roman" w:cs="Times New Roman"/>
+          <w:color w:val="000000"/>
+          <w:sz w:val="28"/>
+          <w:szCs w:val="28"/>
+          <w:lang w:val="en-US"/>
+        </w:rPr>
+        <w:t>время</w:t>
+      </w:r>
+      <w:proofErr w:type="spellEnd"/>
+      <w:r>
+        <w:rPr>
+          <w:rFonts w:ascii="Times New Roman" w:eastAsia="Times New Roman" w:hAnsi="Times New Roman" w:cs="Times New Roman"/>
+          <w:color w:val="000000"/>
+          <w:sz w:val="28"/>
+          <w:szCs w:val="28"/>
+          <w:lang w:val="en-US"/>
+        </w:rPr>
+        <w:t xml:space="preserve"> </w:t>
+      </w:r>
+      <w:proofErr w:type="spellStart"/>
+      <w:r>
+        <w:rPr>
+          <w:rFonts w:ascii="Times New Roman" w:eastAsia="Times New Roman" w:hAnsi="Times New Roman" w:cs="Times New Roman"/>
+          <w:color w:val="000000"/>
+          <w:sz w:val="28"/>
+          <w:szCs w:val="28"/>
+          <w:lang w:val="en-US"/>
+        </w:rPr>
+        <w:t>вылета</w:t>
+      </w:r>
+      <w:proofErr w:type="spellEnd"/>
+      <w:r>
+        <w:rPr>
+          <w:rFonts w:ascii="Times New Roman" w:eastAsia="Times New Roman" w:hAnsi="Times New Roman" w:cs="Times New Roman"/>
+          <w:color w:val="000000"/>
+          <w:sz w:val="28"/>
+          <w:szCs w:val="28"/>
+          <w:lang w:val="en-US"/>
+        </w:rPr>
+        <w:t>;</w:t>
       </w:r>
     </w:p>
     <w:p>
@@ -281,15 +439,71 @@
           <w:lang w:val="en-US"/>
         </w:rPr>
       </w:pPr>
-      <w:r>
-        <w:rPr>
-          <w:rFonts w:ascii="Times New Roman" w:eastAsia="Times New Roman" w:hAnsi="Times New Roman" w:cs="Times New Roman"/>
-          <w:color w:val="000000"/>
-          <w:sz w:val="28"/>
-          <w:szCs w:val="28"/>
-          <w:lang w:val="en-US"/>
-        </w:rPr>
-        <w:t>дата и время прилета;</w:t>
+      <w:proofErr w:type="spellStart"/>
+      <w:r>
+        <w:rPr>
+          <w:rFonts w:ascii="Times New Roman" w:eastAsia="Times New Roman" w:hAnsi="Times New Roman" w:cs="Times New Roman"/>
+          <w:color w:val="000000"/>
+          <w:sz w:val="28"/>
+          <w:szCs w:val="28"/>
+          <w:lang w:val="en-US"/>
+        </w:rPr>
+        <w:t>дата</w:t>
+      </w:r>
+      <w:proofErr w:type="spellEnd"/>
+      <w:r>
+        <w:rPr>
+          <w:rFonts w:ascii="Times New Roman" w:eastAsia="Times New Roman" w:hAnsi="Times New Roman" w:cs="Times New Roman"/>
+          <w:color w:val="000000"/>
+          <w:sz w:val="28"/>
+          <w:szCs w:val="28"/>
+          <w:lang w:val="en-US"/>
+        </w:rPr>
+        <w:t xml:space="preserve"> и </w:t>
+      </w:r>
+      <w:proofErr w:type="spellStart"/>
+      <w:r>
+        <w:rPr>
+          <w:rFonts w:ascii="Times New Roman" w:eastAsia="Times New Roman" w:hAnsi="Times New Roman" w:cs="Times New Roman"/>
+          <w:color w:val="000000"/>
+          <w:sz w:val="28"/>
+          <w:szCs w:val="28"/>
+          <w:lang w:val="en-US"/>
+        </w:rPr>
+        <w:t>время</w:t>
+      </w:r>
+      <w:proofErr w:type="spellEnd"/>
+      <w:r>
+        <w:rPr>
+          <w:rFonts w:ascii="Times New Roman" w:eastAsia="Times New Roman" w:hAnsi="Times New Roman" w:cs="Times New Roman"/>
+          <w:color w:val="000000"/>
+          <w:sz w:val="28"/>
+          <w:szCs w:val="28"/>
+          <w:lang w:val="en-US"/>
+        </w:rPr>
+        <w:t xml:space="preserve"> </w:t>
+      </w:r>
+      <w:proofErr w:type="spellStart"/>
+      <w:r>
+        <w:rPr>
+          <w:rFonts w:ascii="Times New Roman" w:eastAsia="Times New Roman" w:hAnsi="Times New Roman" w:cs="Times New Roman"/>
+          <w:color w:val="000000"/>
+          <w:sz w:val="28"/>
+          <w:szCs w:val="28"/>
+          <w:lang w:val="en-US"/>
+        </w:rPr>
+        <w:t>прилета</w:t>
+      </w:r>
+      <w:proofErr w:type="spellEnd"/>
+      <w:r>
+        <w:rPr>
+          <w:rFonts w:ascii="Times New Roman" w:eastAsia="Times New Roman" w:hAnsi="Times New Roman" w:cs="Times New Roman"/>
+          <w:color w:val="000000"/>
+          <w:sz w:val="28"/>
+          <w:szCs w:val="28"/>
+          <w:lang w:val="en-US"/>
+        </w:rPr>
+        <w:t>;</w:t>
       </w:r>
     </w:p>
     <w:p>
@@ -313,16 +527,62 @@
           <w:lang w:val="en-US"/>
         </w:rPr>
       </w:pPr>
-      <w:r>
-        <w:rPr>
-          <w:rFonts w:ascii="Times New Roman" w:eastAsia="Times New Roman" w:hAnsi="Times New Roman" w:cs="Times New Roman"/>
-          <w:color w:val="000000"/>
-          <w:sz w:val="28"/>
-          <w:szCs w:val="28"/>
-          <w:lang w:val="en-US"/>
-        </w:rPr>
-        <w:t>количество доступных мест</w:t>
-      </w:r>
+      <w:proofErr w:type="spellStart"/>
+      <w:r>
+        <w:rPr>
+          <w:rFonts w:ascii="Times New Roman" w:eastAsia="Times New Roman" w:hAnsi="Times New Roman" w:cs="Times New Roman"/>
+          <w:color w:val="000000"/>
+          <w:sz w:val="28"/>
+          <w:szCs w:val="28"/>
+          <w:lang w:val="en-US"/>
+        </w:rPr>
+        <w:t>количество</w:t>
+      </w:r>
+      <w:proofErr w:type="spellEnd"/>
+      <w:r>
+        <w:rPr>
+          <w:rFonts w:ascii="Times New Roman" w:eastAsia="Times New Roman" w:hAnsi="Times New Roman" w:cs="Times New Roman"/>
+          <w:color w:val="000000"/>
+          <w:sz w:val="28"/>
+          <w:szCs w:val="28"/>
+          <w:lang w:val="en-US"/>
+        </w:rPr>
+        <w:t xml:space="preserve"> </w:t>
+      </w:r>
+      <w:proofErr w:type="spellStart"/>
+      <w:r>
+        <w:rPr>
+          <w:rFonts w:ascii="Times New Roman" w:eastAsia="Times New Roman" w:hAnsi="Times New Roman" w:cs="Times New Roman"/>
+          <w:color w:val="000000"/>
+          <w:sz w:val="28"/>
+          <w:szCs w:val="28"/>
+          <w:lang w:val="en-US"/>
+        </w:rPr>
+        <w:t>доступных</w:t>
+      </w:r>
+      <w:proofErr w:type="spellEnd"/>
+      <w:r>
+        <w:rPr>
+          <w:rFonts w:ascii="Times New Roman" w:eastAsia="Times New Roman" w:hAnsi="Times New Roman" w:cs="Times New Roman"/>
+          <w:color w:val="000000"/>
+          <w:sz w:val="28"/>
+          <w:szCs w:val="28"/>
+          <w:lang w:val="en-US"/>
+        </w:rPr>
+        <w:t xml:space="preserve"> </w:t>
+      </w:r>
+      <w:proofErr w:type="spellStart"/>
+      <w:r>
+        <w:rPr>
+          <w:rFonts w:ascii="Times New Roman" w:eastAsia="Times New Roman" w:hAnsi="Times New Roman" w:cs="Times New Roman"/>
+          <w:color w:val="000000"/>
+          <w:sz w:val="28"/>
+          <w:szCs w:val="28"/>
+          <w:lang w:val="en-US"/>
+        </w:rPr>
+        <w:t>мест</w:t>
+      </w:r>
+      <w:proofErr w:type="spellEnd"/>
       <w:r>
         <w:rPr>
           <w:rFonts w:ascii="Times New Roman" w:eastAsia="Times New Roman" w:hAnsi="Times New Roman" w:cs="Times New Roman"/>
@@ -379,15 +639,49 @@
           <w:lang w:val="en-US"/>
         </w:rPr>
       </w:pPr>
-      <w:r>
-        <w:rPr>
-          <w:rFonts w:ascii="Times New Roman" w:eastAsia="Times New Roman" w:hAnsi="Times New Roman" w:cs="Times New Roman"/>
-          <w:color w:val="000000"/>
-          <w:sz w:val="28"/>
-          <w:szCs w:val="28"/>
-          <w:lang w:val="en-US"/>
-        </w:rPr>
-        <w:t xml:space="preserve">код авиакомпании </w:t>
+      <w:proofErr w:type="spellStart"/>
+      <w:r>
+        <w:rPr>
+          <w:rFonts w:ascii="Times New Roman" w:eastAsia="Times New Roman" w:hAnsi="Times New Roman" w:cs="Times New Roman"/>
+          <w:color w:val="000000"/>
+          <w:sz w:val="28"/>
+          <w:szCs w:val="28"/>
+          <w:lang w:val="en-US"/>
+        </w:rPr>
+        <w:t>код</w:t>
+      </w:r>
+      <w:proofErr w:type="spellEnd"/>
+      <w:r>
+        <w:rPr>
+          <w:rFonts w:ascii="Times New Roman" w:eastAsia="Times New Roman" w:hAnsi="Times New Roman" w:cs="Times New Roman"/>
+          <w:color w:val="000000"/>
+          <w:sz w:val="28"/>
+          <w:szCs w:val="28"/>
+          <w:lang w:val="en-US"/>
+        </w:rPr>
+        <w:t xml:space="preserve"> </w:t>
+      </w:r>
+      <w:proofErr w:type="spellStart"/>
+      <w:r>
+        <w:rPr>
+          <w:rFonts w:ascii="Times New Roman" w:eastAsia="Times New Roman" w:hAnsi="Times New Roman" w:cs="Times New Roman"/>
+          <w:color w:val="000000"/>
+          <w:sz w:val="28"/>
+          <w:szCs w:val="28"/>
+          <w:lang w:val="en-US"/>
+        </w:rPr>
+        <w:t>авиакомпании</w:t>
+      </w:r>
+      <w:proofErr w:type="spellEnd"/>
+      <w:r>
+        <w:rPr>
+          <w:rFonts w:ascii="Times New Roman" w:eastAsia="Times New Roman" w:hAnsi="Times New Roman" w:cs="Times New Roman"/>
+          <w:color w:val="000000"/>
+          <w:sz w:val="28"/>
+          <w:szCs w:val="28"/>
+          <w:lang w:val="en-US"/>
+        </w:rPr>
+        <w:t xml:space="preserve"> </w:t>
       </w:r>
       <w:r>
         <w:rPr>
@@ -399,16 +693,40 @@
         </w:rPr>
         <w:t>(</w:t>
       </w:r>
-      <w:r>
-        <w:rPr>
-          <w:rFonts w:ascii="Times New Roman" w:eastAsia="Times New Roman" w:hAnsi="Times New Roman" w:cs="Times New Roman"/>
-          <w:color w:val="000000"/>
-          <w:sz w:val="28"/>
-          <w:szCs w:val="28"/>
-          <w:lang w:val="en-US"/>
-        </w:rPr>
-        <w:t>уникальный идентификатор</w:t>
-      </w:r>
+      <w:proofErr w:type="spellStart"/>
+      <w:r>
+        <w:rPr>
+          <w:rFonts w:ascii="Times New Roman" w:eastAsia="Times New Roman" w:hAnsi="Times New Roman" w:cs="Times New Roman"/>
+          <w:color w:val="000000"/>
+          <w:sz w:val="28"/>
+          <w:szCs w:val="28"/>
+          <w:lang w:val="en-US"/>
+        </w:rPr>
+        <w:t>уникальный</w:t>
+      </w:r>
+      <w:proofErr w:type="spellEnd"/>
+      <w:r>
+        <w:rPr>
+          <w:rFonts w:ascii="Times New Roman" w:eastAsia="Times New Roman" w:hAnsi="Times New Roman" w:cs="Times New Roman"/>
+          <w:color w:val="000000"/>
+          <w:sz w:val="28"/>
+          <w:szCs w:val="28"/>
+          <w:lang w:val="en-US"/>
+        </w:rPr>
+        <w:t xml:space="preserve"> </w:t>
+      </w:r>
+      <w:proofErr w:type="spellStart"/>
+      <w:r>
+        <w:rPr>
+          <w:rFonts w:ascii="Times New Roman" w:eastAsia="Times New Roman" w:hAnsi="Times New Roman" w:cs="Times New Roman"/>
+          <w:color w:val="000000"/>
+          <w:sz w:val="28"/>
+          <w:szCs w:val="28"/>
+          <w:lang w:val="en-US"/>
+        </w:rPr>
+        <w:t>идентификатор</w:t>
+      </w:r>
+      <w:proofErr w:type="spellEnd"/>
       <w:r>
         <w:rPr>
           <w:rFonts w:ascii="Times New Roman" w:eastAsia="Times New Roman" w:hAnsi="Times New Roman" w:cs="Times New Roman"/>
@@ -441,6 +759,7 @@
           <w:lang w:val="en-US"/>
         </w:rPr>
       </w:pPr>
+      <w:proofErr w:type="spellStart"/>
       <w:r>
         <w:rPr>
           <w:rFonts w:ascii="Times New Roman" w:eastAsia="Times New Roman" w:hAnsi="Times New Roman" w:cs="Times New Roman"/>
@@ -451,6 +770,7 @@
         </w:rPr>
         <w:t>название</w:t>
       </w:r>
+      <w:proofErr w:type="spellEnd"/>
       <w:r>
         <w:rPr>
           <w:rFonts w:ascii="Times New Roman" w:eastAsia="Times New Roman" w:hAnsi="Times New Roman" w:cs="Times New Roman"/>
@@ -483,16 +803,40 @@
           <w:lang w:val="en-US"/>
         </w:rPr>
       </w:pPr>
-      <w:r>
-        <w:rPr>
-          <w:rFonts w:ascii="Times New Roman" w:eastAsia="Times New Roman" w:hAnsi="Times New Roman" w:cs="Times New Roman"/>
-          <w:color w:val="000000"/>
-          <w:sz w:val="28"/>
-          <w:szCs w:val="28"/>
-          <w:lang w:val="en-US"/>
-        </w:rPr>
-        <w:t>контактная информация</w:t>
-      </w:r>
+      <w:proofErr w:type="spellStart"/>
+      <w:r>
+        <w:rPr>
+          <w:rFonts w:ascii="Times New Roman" w:eastAsia="Times New Roman" w:hAnsi="Times New Roman" w:cs="Times New Roman"/>
+          <w:color w:val="000000"/>
+          <w:sz w:val="28"/>
+          <w:szCs w:val="28"/>
+          <w:lang w:val="en-US"/>
+        </w:rPr>
+        <w:t>контактная</w:t>
+      </w:r>
+      <w:proofErr w:type="spellEnd"/>
+      <w:r>
+        <w:rPr>
+          <w:rFonts w:ascii="Times New Roman" w:eastAsia="Times New Roman" w:hAnsi="Times New Roman" w:cs="Times New Roman"/>
+          <w:color w:val="000000"/>
+          <w:sz w:val="28"/>
+          <w:szCs w:val="28"/>
+          <w:lang w:val="en-US"/>
+        </w:rPr>
+        <w:t xml:space="preserve"> </w:t>
+      </w:r>
+      <w:proofErr w:type="spellStart"/>
+      <w:r>
+        <w:rPr>
+          <w:rFonts w:ascii="Times New Roman" w:eastAsia="Times New Roman" w:hAnsi="Times New Roman" w:cs="Times New Roman"/>
+          <w:color w:val="000000"/>
+          <w:sz w:val="28"/>
+          <w:szCs w:val="28"/>
+          <w:lang w:val="en-US"/>
+        </w:rPr>
+        <w:t>информация</w:t>
+      </w:r>
+      <w:proofErr w:type="spellEnd"/>
       <w:r>
         <w:rPr>
           <w:rFonts w:ascii="Times New Roman" w:eastAsia="Times New Roman" w:hAnsi="Times New Roman" w:cs="Times New Roman"/>
@@ -965,129 +1309,17 @@
           <w:szCs w:val="28"/>
           <w:lang w:val="ru-RU"/>
         </w:rPr>
-        <w:t>паспортные данные</w:t>
-      </w:r>
-      <w:r>
-        <w:rPr>
-          <w:rFonts w:ascii="Times New Roman" w:eastAsia="Times New Roman" w:hAnsi="Times New Roman" w:cs="Times New Roman"/>
-          <w:color w:val="000000"/>
-          <w:sz w:val="28"/>
-          <w:szCs w:val="28"/>
-          <w:lang w:val="en-US"/>
-        </w:rPr>
-        <w:t>.</w:t>
-      </w:r>
-    </w:p>
-    <w:p>
-      <w:pPr>
-        <w:spacing w:after="0" w:line="360" w:lineRule="auto"/>
-        <w:ind w:firstLine="567"/>
-        <w:jc w:val="both"/>
-        <w:rPr>
-          <w:rFonts w:ascii="Times New Roman" w:eastAsia="Times New Roman" w:hAnsi="Times New Roman" w:cs="Times New Roman"/>
-          <w:color w:val="000000"/>
-          <w:sz w:val="28"/>
-          <w:szCs w:val="28"/>
-          <w:lang w:val="ru-RU"/>
-        </w:rPr>
-      </w:pPr>
-      <w:r>
-        <w:rPr>
-          <w:rFonts w:ascii="Times New Roman" w:eastAsia="Times New Roman" w:hAnsi="Times New Roman" w:cs="Times New Roman"/>
-          <w:color w:val="000000"/>
-          <w:sz w:val="28"/>
-          <w:szCs w:val="28"/>
-          <w:lang w:val="ru-RU"/>
-        </w:rPr>
-        <w:t>Каждому клиенту присваивается уникальный номер.</w:t>
-      </w:r>
-    </w:p>
-    <w:p>
-      <w:pPr>
-        <w:spacing w:after="0" w:line="360" w:lineRule="auto"/>
-        <w:ind w:firstLine="567"/>
-        <w:jc w:val="both"/>
-        <w:rPr>
-          <w:rFonts w:ascii="Times New Roman" w:eastAsia="Times New Roman" w:hAnsi="Times New Roman" w:cs="Times New Roman"/>
-          <w:color w:val="000000"/>
-          <w:sz w:val="28"/>
-          <w:szCs w:val="28"/>
-          <w:lang w:val="ru-RU"/>
-        </w:rPr>
-      </w:pPr>
-      <w:r>
-        <w:rPr>
-          <w:rFonts w:ascii="Times New Roman" w:eastAsia="Times New Roman" w:hAnsi="Times New Roman" w:cs="Times New Roman"/>
-          <w:color w:val="000000"/>
-          <w:sz w:val="28"/>
-          <w:szCs w:val="28"/>
-          <w:lang w:val="ru-RU"/>
-        </w:rPr>
-        <w:t xml:space="preserve">Перед </w:t>
-      </w:r>
-      <w:r>
-        <w:rPr>
-          <w:rFonts w:ascii="Times New Roman" w:eastAsia="Times New Roman" w:hAnsi="Times New Roman" w:cs="Times New Roman"/>
-          <w:color w:val="000000"/>
-          <w:sz w:val="28"/>
-          <w:szCs w:val="28"/>
-          <w:lang w:val="ru-RU"/>
-        </w:rPr>
-        <w:t>покупкой</w:t>
-      </w:r>
-      <w:r>
-        <w:rPr>
-          <w:rFonts w:ascii="Times New Roman" w:eastAsia="Times New Roman" w:hAnsi="Times New Roman" w:cs="Times New Roman"/>
-          <w:color w:val="000000"/>
-          <w:sz w:val="28"/>
-          <w:szCs w:val="28"/>
-          <w:lang w:val="ru-RU"/>
-        </w:rPr>
-        <w:t xml:space="preserve"> билета клиент или менеджер может получить информацию о доступных рейсах, их стоимости, датах, авиакомпаниях и других характеристиках.</w:t>
-      </w:r>
-    </w:p>
-    <w:p>
-      <w:pPr>
-        <w:spacing w:after="0" w:line="360" w:lineRule="auto"/>
-        <w:ind w:firstLine="567"/>
-        <w:jc w:val="both"/>
-        <w:rPr>
-          <w:rFonts w:ascii="Times New Roman" w:eastAsia="Times New Roman" w:hAnsi="Times New Roman" w:cs="Times New Roman"/>
-          <w:color w:val="000000"/>
-          <w:sz w:val="28"/>
-          <w:szCs w:val="28"/>
-          <w:lang w:val="ru-RU"/>
-        </w:rPr>
-      </w:pPr>
-      <w:r>
-        <w:rPr>
-          <w:rFonts w:ascii="Times New Roman" w:eastAsia="Times New Roman" w:hAnsi="Times New Roman" w:cs="Times New Roman"/>
-          <w:color w:val="000000"/>
-          <w:sz w:val="28"/>
-          <w:szCs w:val="28"/>
-          <w:lang w:val="ru-RU"/>
-        </w:rPr>
-        <w:t xml:space="preserve">После </w:t>
-      </w:r>
-      <w:r>
-        <w:rPr>
-          <w:rFonts w:ascii="Times New Roman" w:eastAsia="Times New Roman" w:hAnsi="Times New Roman" w:cs="Times New Roman"/>
-          <w:color w:val="000000"/>
-          <w:sz w:val="28"/>
-          <w:szCs w:val="28"/>
-          <w:lang w:val="ru-RU"/>
-        </w:rPr>
-        <w:t>покупки</w:t>
-      </w:r>
-      <w:r>
-        <w:rPr>
-          <w:rFonts w:ascii="Times New Roman" w:eastAsia="Times New Roman" w:hAnsi="Times New Roman" w:cs="Times New Roman"/>
-          <w:color w:val="000000"/>
-          <w:sz w:val="28"/>
-          <w:szCs w:val="28"/>
-          <w:lang w:val="ru-RU"/>
-        </w:rPr>
-        <w:t xml:space="preserve"> билета в системе фиксируются следующие данные:</w:t>
+        <w:t>серия паспорта</w:t>
+      </w:r>
+      <w:r>
+        <w:rPr>
+          <w:rFonts w:ascii="Times New Roman" w:eastAsia="Times New Roman" w:hAnsi="Times New Roman" w:cs="Times New Roman"/>
+          <w:color w:val="000000"/>
+          <w:sz w:val="28"/>
+          <w:szCs w:val="28"/>
+          <w:lang w:val="en-US"/>
+        </w:rPr>
+        <w:t>;</w:t>
       </w:r>
     </w:p>
     <w:p>
@@ -1117,39 +1349,131 @@
           <w:color w:val="000000"/>
           <w:sz w:val="28"/>
           <w:szCs w:val="28"/>
-          <w:lang w:val="en-US"/>
-        </w:rPr>
-        <w:t xml:space="preserve">номер билета </w:t>
-      </w:r>
-      <w:r>
-        <w:rPr>
-          <w:rFonts w:ascii="Times New Roman" w:eastAsia="Times New Roman" w:hAnsi="Times New Roman" w:cs="Times New Roman"/>
-          <w:color w:val="000000"/>
-          <w:sz w:val="28"/>
-          <w:szCs w:val="28"/>
-          <w:lang w:val="en-US"/>
-        </w:rPr>
-        <w:t>(</w:t>
-      </w:r>
-      <w:r>
-        <w:rPr>
-          <w:rFonts w:ascii="Times New Roman" w:eastAsia="Times New Roman" w:hAnsi="Times New Roman" w:cs="Times New Roman"/>
-          <w:color w:val="000000"/>
-          <w:sz w:val="28"/>
-          <w:szCs w:val="28"/>
-          <w:lang w:val="en-US"/>
-        </w:rPr>
-        <w:t>уникальный идентификатор</w:t>
-      </w:r>
-      <w:r>
-        <w:rPr>
-          <w:rFonts w:ascii="Times New Roman" w:eastAsia="Times New Roman" w:hAnsi="Times New Roman" w:cs="Times New Roman"/>
-          <w:color w:val="000000"/>
-          <w:sz w:val="28"/>
-          <w:szCs w:val="28"/>
-          <w:lang w:val="en-US"/>
-        </w:rPr>
-        <w:t>);</w:t>
+          <w:lang w:val="ru-RU"/>
+        </w:rPr>
+        <w:t>номер паспорта</w:t>
+      </w:r>
+      <w:r>
+        <w:rPr>
+          <w:rFonts w:ascii="Times New Roman" w:eastAsia="Times New Roman" w:hAnsi="Times New Roman" w:cs="Times New Roman"/>
+          <w:color w:val="000000"/>
+          <w:sz w:val="28"/>
+          <w:szCs w:val="28"/>
+          <w:lang w:val="en-US"/>
+        </w:rPr>
+        <w:t>.</w:t>
+      </w:r>
+    </w:p>
+    <w:p>
+      <w:pPr>
+        <w:spacing w:after="0" w:line="360" w:lineRule="auto"/>
+        <w:ind w:firstLine="567"/>
+        <w:jc w:val="both"/>
+        <w:rPr>
+          <w:rFonts w:ascii="Times New Roman" w:eastAsia="Times New Roman" w:hAnsi="Times New Roman" w:cs="Times New Roman"/>
+          <w:color w:val="000000"/>
+          <w:sz w:val="28"/>
+          <w:szCs w:val="28"/>
+          <w:lang w:val="ru-RU"/>
+        </w:rPr>
+      </w:pPr>
+      <w:r>
+        <w:rPr>
+          <w:rFonts w:ascii="Times New Roman" w:eastAsia="Times New Roman" w:hAnsi="Times New Roman" w:cs="Times New Roman"/>
+          <w:color w:val="000000"/>
+          <w:sz w:val="28"/>
+          <w:szCs w:val="28"/>
+          <w:lang w:val="ru-RU"/>
+        </w:rPr>
+        <w:t>Каждому клиенту присваивается уникальный номер.</w:t>
+      </w:r>
+    </w:p>
+    <w:p>
+      <w:pPr>
+        <w:spacing w:after="0" w:line="360" w:lineRule="auto"/>
+        <w:ind w:firstLine="567"/>
+        <w:jc w:val="both"/>
+        <w:rPr>
+          <w:rFonts w:ascii="Times New Roman" w:eastAsia="Times New Roman" w:hAnsi="Times New Roman" w:cs="Times New Roman"/>
+          <w:color w:val="000000"/>
+          <w:sz w:val="28"/>
+          <w:szCs w:val="28"/>
+          <w:lang w:val="ru-RU"/>
+        </w:rPr>
+      </w:pPr>
+      <w:r>
+        <w:rPr>
+          <w:rFonts w:ascii="Times New Roman" w:eastAsia="Times New Roman" w:hAnsi="Times New Roman" w:cs="Times New Roman"/>
+          <w:color w:val="000000"/>
+          <w:sz w:val="28"/>
+          <w:szCs w:val="28"/>
+          <w:lang w:val="ru-RU"/>
+        </w:rPr>
+        <w:t xml:space="preserve">Перед </w:t>
+      </w:r>
+      <w:r>
+        <w:rPr>
+          <w:rFonts w:ascii="Times New Roman" w:eastAsia="Times New Roman" w:hAnsi="Times New Roman" w:cs="Times New Roman"/>
+          <w:color w:val="000000"/>
+          <w:sz w:val="28"/>
+          <w:szCs w:val="28"/>
+          <w:lang w:val="ru-RU"/>
+        </w:rPr>
+        <w:t>покупкой</w:t>
+      </w:r>
+      <w:r>
+        <w:rPr>
+          <w:rFonts w:ascii="Times New Roman" w:eastAsia="Times New Roman" w:hAnsi="Times New Roman" w:cs="Times New Roman"/>
+          <w:color w:val="000000"/>
+          <w:sz w:val="28"/>
+          <w:szCs w:val="28"/>
+          <w:lang w:val="ru-RU"/>
+        </w:rPr>
+        <w:t xml:space="preserve"> билета клиент или менеджер может получить информацию о доступных рейсах, их стоимости, датах, авиакомпаниях и других характеристиках.</w:t>
+      </w:r>
+    </w:p>
+    <w:p>
+      <w:pPr>
+        <w:spacing w:after="0" w:line="360" w:lineRule="auto"/>
+        <w:ind w:firstLine="567"/>
+        <w:jc w:val="both"/>
+        <w:rPr>
+          <w:rFonts w:ascii="Times New Roman" w:eastAsia="Times New Roman" w:hAnsi="Times New Roman" w:cs="Times New Roman"/>
+          <w:color w:val="000000"/>
+          <w:sz w:val="28"/>
+          <w:szCs w:val="28"/>
+          <w:lang w:val="ru-RU"/>
+        </w:rPr>
+      </w:pPr>
+      <w:r>
+        <w:rPr>
+          <w:rFonts w:ascii="Times New Roman" w:eastAsia="Times New Roman" w:hAnsi="Times New Roman" w:cs="Times New Roman"/>
+          <w:color w:val="000000"/>
+          <w:sz w:val="28"/>
+          <w:szCs w:val="28"/>
+          <w:lang w:val="ru-RU"/>
+        </w:rPr>
+        <w:t xml:space="preserve">После </w:t>
+      </w:r>
+      <w:r>
+        <w:rPr>
+          <w:rFonts w:ascii="Times New Roman" w:eastAsia="Times New Roman" w:hAnsi="Times New Roman" w:cs="Times New Roman"/>
+          <w:color w:val="000000"/>
+          <w:sz w:val="28"/>
+          <w:szCs w:val="28"/>
+          <w:lang w:val="ru-RU"/>
+        </w:rPr>
+        <w:t>покупки</w:t>
+      </w:r>
+      <w:r>
+        <w:rPr>
+          <w:rFonts w:ascii="Times New Roman" w:eastAsia="Times New Roman" w:hAnsi="Times New Roman" w:cs="Times New Roman"/>
+          <w:color w:val="000000"/>
+          <w:sz w:val="28"/>
+          <w:szCs w:val="28"/>
+          <w:lang w:val="ru-RU"/>
+        </w:rPr>
+        <w:t xml:space="preserve"> билета в системе фиксируются следующие данные:</w:t>
       </w:r>
     </w:p>
     <w:p>
@@ -1173,26 +1497,104 @@
           <w:lang w:val="en-US"/>
         </w:rPr>
       </w:pPr>
-      <w:r>
-        <w:rPr>
-          <w:rFonts w:ascii="Times New Roman" w:eastAsia="Times New Roman" w:hAnsi="Times New Roman" w:cs="Times New Roman"/>
-          <w:color w:val="000000"/>
-          <w:sz w:val="28"/>
-          <w:szCs w:val="28"/>
-          <w:lang w:val="ru-RU"/>
+      <w:proofErr w:type="spellStart"/>
+      <w:r>
+        <w:rPr>
+          <w:rFonts w:ascii="Times New Roman" w:eastAsia="Times New Roman" w:hAnsi="Times New Roman" w:cs="Times New Roman"/>
+          <w:color w:val="000000"/>
+          <w:sz w:val="28"/>
+          <w:szCs w:val="28"/>
+          <w:lang w:val="en-US"/>
         </w:rPr>
         <w:lastRenderedPageBreak/>
-        <w:t>номер рейса</w:t>
-      </w:r>
-      <w:r>
-        <w:rPr>
-          <w:rFonts w:ascii="Times New Roman" w:eastAsia="Times New Roman" w:hAnsi="Times New Roman" w:cs="Times New Roman"/>
-          <w:color w:val="000000"/>
-          <w:sz w:val="28"/>
-          <w:szCs w:val="28"/>
-          <w:lang w:val="en-US"/>
-        </w:rPr>
-        <w:t>;</w:t>
+        <w:t>номер</w:t>
+      </w:r>
+      <w:proofErr w:type="spellEnd"/>
+      <w:r>
+        <w:rPr>
+          <w:rFonts w:ascii="Times New Roman" w:eastAsia="Times New Roman" w:hAnsi="Times New Roman" w:cs="Times New Roman"/>
+          <w:color w:val="000000"/>
+          <w:sz w:val="28"/>
+          <w:szCs w:val="28"/>
+          <w:lang w:val="en-US"/>
+        </w:rPr>
+        <w:t xml:space="preserve"> </w:t>
+      </w:r>
+      <w:proofErr w:type="spellStart"/>
+      <w:r>
+        <w:rPr>
+          <w:rFonts w:ascii="Times New Roman" w:eastAsia="Times New Roman" w:hAnsi="Times New Roman" w:cs="Times New Roman"/>
+          <w:color w:val="000000"/>
+          <w:sz w:val="28"/>
+          <w:szCs w:val="28"/>
+          <w:lang w:val="en-US"/>
+        </w:rPr>
+        <w:t>билета</w:t>
+      </w:r>
+      <w:proofErr w:type="spellEnd"/>
+      <w:r>
+        <w:rPr>
+          <w:rFonts w:ascii="Times New Roman" w:eastAsia="Times New Roman" w:hAnsi="Times New Roman" w:cs="Times New Roman"/>
+          <w:color w:val="000000"/>
+          <w:sz w:val="28"/>
+          <w:szCs w:val="28"/>
+          <w:lang w:val="en-US"/>
+        </w:rPr>
+        <w:t xml:space="preserve"> </w:t>
+      </w:r>
+      <w:r>
+        <w:rPr>
+          <w:rFonts w:ascii="Times New Roman" w:eastAsia="Times New Roman" w:hAnsi="Times New Roman" w:cs="Times New Roman"/>
+          <w:color w:val="000000"/>
+          <w:sz w:val="28"/>
+          <w:szCs w:val="28"/>
+          <w:lang w:val="en-US"/>
+        </w:rPr>
+        <w:t>(</w:t>
+      </w:r>
+      <w:proofErr w:type="spellStart"/>
+      <w:r>
+        <w:rPr>
+          <w:rFonts w:ascii="Times New Roman" w:eastAsia="Times New Roman" w:hAnsi="Times New Roman" w:cs="Times New Roman"/>
+          <w:color w:val="000000"/>
+          <w:sz w:val="28"/>
+          <w:szCs w:val="28"/>
+          <w:lang w:val="en-US"/>
+        </w:rPr>
+        <w:t>уникальный</w:t>
+      </w:r>
+      <w:proofErr w:type="spellEnd"/>
+      <w:r>
+        <w:rPr>
+          <w:rFonts w:ascii="Times New Roman" w:eastAsia="Times New Roman" w:hAnsi="Times New Roman" w:cs="Times New Roman"/>
+          <w:color w:val="000000"/>
+          <w:sz w:val="28"/>
+          <w:szCs w:val="28"/>
+          <w:lang w:val="en-US"/>
+        </w:rPr>
+        <w:t xml:space="preserve"> </w:t>
+      </w:r>
+      <w:proofErr w:type="spellStart"/>
+      <w:r>
+        <w:rPr>
+          <w:rFonts w:ascii="Times New Roman" w:eastAsia="Times New Roman" w:hAnsi="Times New Roman" w:cs="Times New Roman"/>
+          <w:color w:val="000000"/>
+          <w:sz w:val="28"/>
+          <w:szCs w:val="28"/>
+          <w:lang w:val="en-US"/>
+        </w:rPr>
+        <w:t>идентификатор</w:t>
+      </w:r>
+      <w:proofErr w:type="spellEnd"/>
+      <w:r>
+        <w:rPr>
+          <w:rFonts w:ascii="Times New Roman" w:eastAsia="Times New Roman" w:hAnsi="Times New Roman" w:cs="Times New Roman"/>
+          <w:color w:val="000000"/>
+          <w:sz w:val="28"/>
+          <w:szCs w:val="28"/>
+          <w:lang w:val="en-US"/>
+        </w:rPr>
+        <w:t>);</w:t>
       </w:r>
     </w:p>
     <w:p>
@@ -1224,7 +1626,7 @@
           <w:szCs w:val="28"/>
           <w:lang w:val="ru-RU"/>
         </w:rPr>
-        <w:t>номер клиента</w:t>
+        <w:t>номер рейса</w:t>
       </w:r>
       <w:r>
         <w:rPr>
@@ -1255,36 +1657,26 @@
           <w:color w:val="000000"/>
           <w:sz w:val="28"/>
           <w:szCs w:val="28"/>
-          <w:lang w:val="ru-RU"/>
-        </w:rPr>
-      </w:pPr>
-      <w:r>
-        <w:rPr>
-          <w:rFonts w:ascii="Times New Roman" w:eastAsia="Times New Roman" w:hAnsi="Times New Roman" w:cs="Times New Roman"/>
-          <w:color w:val="000000"/>
-          <w:sz w:val="28"/>
-          <w:szCs w:val="28"/>
-          <w:lang w:val="ru-RU"/>
-        </w:rPr>
-        <w:t xml:space="preserve">дата и время </w:t>
-      </w:r>
-      <w:r>
-        <w:rPr>
-          <w:rFonts w:ascii="Times New Roman" w:eastAsia="Times New Roman" w:hAnsi="Times New Roman" w:cs="Times New Roman"/>
-          <w:color w:val="000000"/>
-          <w:sz w:val="28"/>
-          <w:szCs w:val="28"/>
-          <w:lang w:val="ru-RU"/>
-        </w:rPr>
-        <w:t>покупки билета</w:t>
-      </w:r>
-      <w:r>
-        <w:rPr>
-          <w:rFonts w:ascii="Times New Roman" w:eastAsia="Times New Roman" w:hAnsi="Times New Roman" w:cs="Times New Roman"/>
-          <w:color w:val="000000"/>
-          <w:sz w:val="28"/>
-          <w:szCs w:val="28"/>
-          <w:lang w:val="ru-RU"/>
+          <w:lang w:val="en-US"/>
+        </w:rPr>
+      </w:pPr>
+      <w:r>
+        <w:rPr>
+          <w:rFonts w:ascii="Times New Roman" w:eastAsia="Times New Roman" w:hAnsi="Times New Roman" w:cs="Times New Roman"/>
+          <w:color w:val="000000"/>
+          <w:sz w:val="28"/>
+          <w:szCs w:val="28"/>
+          <w:lang w:val="ru-RU"/>
+        </w:rPr>
+        <w:t>номер клиента</w:t>
+      </w:r>
+      <w:r>
+        <w:rPr>
+          <w:rFonts w:ascii="Times New Roman" w:eastAsia="Times New Roman" w:hAnsi="Times New Roman" w:cs="Times New Roman"/>
+          <w:color w:val="000000"/>
+          <w:sz w:val="28"/>
+          <w:szCs w:val="28"/>
+          <w:lang w:val="en-US"/>
         </w:rPr>
         <w:t>;</w:t>
       </w:r>
@@ -1307,46 +1699,36 @@
           <w:color w:val="000000"/>
           <w:sz w:val="28"/>
           <w:szCs w:val="28"/>
-          <w:lang w:val="en-US"/>
-        </w:rPr>
-      </w:pPr>
-      <w:r>
-        <w:rPr>
-          <w:rFonts w:ascii="Times New Roman" w:eastAsia="Times New Roman" w:hAnsi="Times New Roman" w:cs="Times New Roman"/>
-          <w:color w:val="000000"/>
-          <w:sz w:val="28"/>
-          <w:szCs w:val="28"/>
-          <w:lang w:val="en-US"/>
-        </w:rPr>
-        <w:t>класс</w:t>
-      </w:r>
-      <w:r>
-        <w:rPr>
-          <w:rFonts w:ascii="Times New Roman" w:eastAsia="Times New Roman" w:hAnsi="Times New Roman" w:cs="Times New Roman"/>
-          <w:color w:val="000000"/>
-          <w:sz w:val="28"/>
-          <w:szCs w:val="28"/>
-          <w:lang w:val="en-US"/>
-        </w:rPr>
-        <w:t xml:space="preserve"> </w:t>
-      </w:r>
-      <w:r>
-        <w:rPr>
-          <w:rFonts w:ascii="Times New Roman" w:eastAsia="Times New Roman" w:hAnsi="Times New Roman" w:cs="Times New Roman"/>
-          <w:color w:val="000000"/>
-          <w:sz w:val="28"/>
-          <w:szCs w:val="28"/>
-          <w:lang w:val="en-US"/>
-        </w:rPr>
-        <w:t>обслуживания</w:t>
-      </w:r>
-      <w:r>
-        <w:rPr>
-          <w:rFonts w:ascii="Times New Roman" w:eastAsia="Times New Roman" w:hAnsi="Times New Roman" w:cs="Times New Roman"/>
-          <w:color w:val="000000"/>
-          <w:sz w:val="28"/>
-          <w:szCs w:val="28"/>
-          <w:lang w:val="en-US"/>
+          <w:lang w:val="ru-RU"/>
+        </w:rPr>
+      </w:pPr>
+      <w:r>
+        <w:rPr>
+          <w:rFonts w:ascii="Times New Roman" w:eastAsia="Times New Roman" w:hAnsi="Times New Roman" w:cs="Times New Roman"/>
+          <w:color w:val="000000"/>
+          <w:sz w:val="28"/>
+          <w:szCs w:val="28"/>
+          <w:lang w:val="ru-RU"/>
+        </w:rPr>
+        <w:t xml:space="preserve">дата и время </w:t>
+      </w:r>
+      <w:r>
+        <w:rPr>
+          <w:rFonts w:ascii="Times New Roman" w:eastAsia="Times New Roman" w:hAnsi="Times New Roman" w:cs="Times New Roman"/>
+          <w:color w:val="000000"/>
+          <w:sz w:val="28"/>
+          <w:szCs w:val="28"/>
+          <w:lang w:val="ru-RU"/>
+        </w:rPr>
+        <w:t>покупки билета</w:t>
+      </w:r>
+      <w:r>
+        <w:rPr>
+          <w:rFonts w:ascii="Times New Roman" w:eastAsia="Times New Roman" w:hAnsi="Times New Roman" w:cs="Times New Roman"/>
+          <w:color w:val="000000"/>
+          <w:sz w:val="28"/>
+          <w:szCs w:val="28"/>
+          <w:lang w:val="ru-RU"/>
         </w:rPr>
         <w:t>;</w:t>
       </w:r>
@@ -1372,16 +1754,18 @@
           <w:lang w:val="en-US"/>
         </w:rPr>
       </w:pPr>
-      <w:r>
-        <w:rPr>
-          <w:rFonts w:ascii="Times New Roman" w:eastAsia="Times New Roman" w:hAnsi="Times New Roman" w:cs="Times New Roman"/>
-          <w:color w:val="000000"/>
-          <w:sz w:val="28"/>
-          <w:szCs w:val="28"/>
-          <w:lang w:val="en-US"/>
-        </w:rPr>
-        <w:t>итоговая</w:t>
-      </w:r>
+      <w:proofErr w:type="spellStart"/>
+      <w:r>
+        <w:rPr>
+          <w:rFonts w:ascii="Times New Roman" w:eastAsia="Times New Roman" w:hAnsi="Times New Roman" w:cs="Times New Roman"/>
+          <w:color w:val="000000"/>
+          <w:sz w:val="28"/>
+          <w:szCs w:val="28"/>
+          <w:lang w:val="en-US"/>
+        </w:rPr>
+        <w:t>класс</w:t>
+      </w:r>
+      <w:proofErr w:type="spellEnd"/>
       <w:r>
         <w:rPr>
           <w:rFonts w:ascii="Times New Roman" w:eastAsia="Times New Roman" w:hAnsi="Times New Roman" w:cs="Times New Roman"/>
@@ -1392,16 +1776,18 @@
         </w:rPr>
         <w:t xml:space="preserve"> </w:t>
       </w:r>
-      <w:r>
-        <w:rPr>
-          <w:rFonts w:ascii="Times New Roman" w:eastAsia="Times New Roman" w:hAnsi="Times New Roman" w:cs="Times New Roman"/>
-          <w:color w:val="000000"/>
-          <w:sz w:val="28"/>
-          <w:szCs w:val="28"/>
-          <w:lang w:val="en-US"/>
-        </w:rPr>
-        <w:t>стоимость</w:t>
-      </w:r>
+      <w:proofErr w:type="spellStart"/>
+      <w:r>
+        <w:rPr>
+          <w:rFonts w:ascii="Times New Roman" w:eastAsia="Times New Roman" w:hAnsi="Times New Roman" w:cs="Times New Roman"/>
+          <w:color w:val="000000"/>
+          <w:sz w:val="28"/>
+          <w:szCs w:val="28"/>
+          <w:lang w:val="en-US"/>
+        </w:rPr>
+        <w:t>обслуживания</w:t>
+      </w:r>
+      <w:proofErr w:type="spellEnd"/>
       <w:r>
         <w:rPr>
           <w:rFonts w:ascii="Times New Roman" w:eastAsia="Times New Roman" w:hAnsi="Times New Roman" w:cs="Times New Roman"/>
@@ -1431,66 +1817,52 @@
           <w:color w:val="000000"/>
           <w:sz w:val="28"/>
           <w:szCs w:val="28"/>
-          <w:lang w:val="ru-RU"/>
-        </w:rPr>
-      </w:pPr>
-      <w:r>
-        <w:rPr>
-          <w:rFonts w:ascii="Times New Roman" w:eastAsia="Times New Roman" w:hAnsi="Times New Roman" w:cs="Times New Roman"/>
-          <w:color w:val="000000"/>
-          <w:sz w:val="28"/>
-          <w:szCs w:val="28"/>
-          <w:lang w:val="ru-RU"/>
-        </w:rPr>
-        <w:t>статус билета (оплачен, отменен);</w:t>
-      </w:r>
-    </w:p>
-    <w:p>
-      <w:pPr>
-        <w:spacing w:after="0" w:line="360" w:lineRule="auto"/>
-        <w:ind w:firstLine="567"/>
-        <w:jc w:val="both"/>
-        <w:rPr>
-          <w:rFonts w:ascii="Times New Roman" w:eastAsia="Times New Roman" w:hAnsi="Times New Roman" w:cs="Times New Roman"/>
-          <w:color w:val="000000"/>
-          <w:sz w:val="28"/>
-          <w:szCs w:val="28"/>
-          <w:lang w:val="ru-RU"/>
-        </w:rPr>
-      </w:pPr>
-      <w:r>
-        <w:rPr>
-          <w:rFonts w:ascii="Times New Roman" w:eastAsia="Times New Roman" w:hAnsi="Times New Roman" w:cs="Times New Roman"/>
-          <w:color w:val="000000"/>
-          <w:sz w:val="28"/>
-          <w:szCs w:val="28"/>
-          <w:lang w:val="ru-RU"/>
-        </w:rPr>
-        <w:t>Клиенты могут отменять билет, если возврат доступен в соответствии с правилами авиакомпании.</w:t>
-      </w:r>
-    </w:p>
-    <w:p>
-      <w:pPr>
-        <w:spacing w:after="0" w:line="360" w:lineRule="auto"/>
-        <w:ind w:firstLine="567"/>
-        <w:jc w:val="both"/>
-        <w:rPr>
-          <w:rFonts w:ascii="Times New Roman" w:eastAsia="Times New Roman" w:hAnsi="Times New Roman" w:cs="Times New Roman"/>
-          <w:color w:val="000000"/>
-          <w:sz w:val="28"/>
-          <w:szCs w:val="28"/>
-          <w:lang w:val="ru-RU"/>
-        </w:rPr>
-      </w:pPr>
-      <w:r>
-        <w:rPr>
-          <w:rFonts w:ascii="Times New Roman" w:eastAsia="Times New Roman" w:hAnsi="Times New Roman" w:cs="Times New Roman"/>
-          <w:color w:val="000000"/>
-          <w:sz w:val="28"/>
-          <w:szCs w:val="28"/>
-          <w:lang w:val="ru-RU"/>
-        </w:rPr>
-        <w:t>Каждый сотрудник характеризуется следующими параметрами:</w:t>
+          <w:lang w:val="en-US"/>
+        </w:rPr>
+      </w:pPr>
+      <w:proofErr w:type="spellStart"/>
+      <w:r>
+        <w:rPr>
+          <w:rFonts w:ascii="Times New Roman" w:eastAsia="Times New Roman" w:hAnsi="Times New Roman" w:cs="Times New Roman"/>
+          <w:color w:val="000000"/>
+          <w:sz w:val="28"/>
+          <w:szCs w:val="28"/>
+          <w:lang w:val="en-US"/>
+        </w:rPr>
+        <w:t>итоговая</w:t>
+      </w:r>
+      <w:proofErr w:type="spellEnd"/>
+      <w:r>
+        <w:rPr>
+          <w:rFonts w:ascii="Times New Roman" w:eastAsia="Times New Roman" w:hAnsi="Times New Roman" w:cs="Times New Roman"/>
+          <w:color w:val="000000"/>
+          <w:sz w:val="28"/>
+          <w:szCs w:val="28"/>
+          <w:lang w:val="en-US"/>
+        </w:rPr>
+        <w:t xml:space="preserve"> </w:t>
+      </w:r>
+      <w:proofErr w:type="spellStart"/>
+      <w:r>
+        <w:rPr>
+          <w:rFonts w:ascii="Times New Roman" w:eastAsia="Times New Roman" w:hAnsi="Times New Roman" w:cs="Times New Roman"/>
+          <w:color w:val="000000"/>
+          <w:sz w:val="28"/>
+          <w:szCs w:val="28"/>
+          <w:lang w:val="en-US"/>
+        </w:rPr>
+        <w:t>стоимость</w:t>
+      </w:r>
+      <w:proofErr w:type="spellEnd"/>
+      <w:r>
+        <w:rPr>
+          <w:rFonts w:ascii="Times New Roman" w:eastAsia="Times New Roman" w:hAnsi="Times New Roman" w:cs="Times New Roman"/>
+          <w:color w:val="000000"/>
+          <w:sz w:val="28"/>
+          <w:szCs w:val="28"/>
+          <w:lang w:val="en-US"/>
+        </w:rPr>
+        <w:t>;</w:t>
       </w:r>
     </w:p>
     <w:p>
@@ -1511,28 +1883,66 @@
           <w:color w:val="000000"/>
           <w:sz w:val="28"/>
           <w:szCs w:val="28"/>
-          <w:lang w:val="en-US"/>
-        </w:rPr>
-      </w:pPr>
-      <w:r>
-        <w:rPr>
-          <w:rFonts w:ascii="Times New Roman" w:eastAsia="Times New Roman" w:hAnsi="Times New Roman" w:cs="Times New Roman"/>
-          <w:color w:val="000000"/>
-          <w:sz w:val="28"/>
-          <w:szCs w:val="28"/>
-          <w:lang w:val="en-US"/>
-        </w:rPr>
-        <w:t>номер сотрудника</w:t>
-      </w:r>
-      <w:r>
-        <w:rPr>
-          <w:rFonts w:ascii="Times New Roman" w:eastAsia="Times New Roman" w:hAnsi="Times New Roman" w:cs="Times New Roman"/>
-          <w:color w:val="000000"/>
-          <w:sz w:val="28"/>
-          <w:szCs w:val="28"/>
-          <w:lang w:val="en-US"/>
-        </w:rPr>
-        <w:t>;</w:t>
+          <w:lang w:val="ru-RU"/>
+        </w:rPr>
+      </w:pPr>
+      <w:r>
+        <w:rPr>
+          <w:rFonts w:ascii="Times New Roman" w:eastAsia="Times New Roman" w:hAnsi="Times New Roman" w:cs="Times New Roman"/>
+          <w:color w:val="000000"/>
+          <w:sz w:val="28"/>
+          <w:szCs w:val="28"/>
+          <w:lang w:val="ru-RU"/>
+        </w:rPr>
+        <w:t>статус билета (оплачен, отменен);</w:t>
+      </w:r>
+    </w:p>
+    <w:p>
+      <w:pPr>
+        <w:spacing w:after="0" w:line="360" w:lineRule="auto"/>
+        <w:ind w:firstLine="567"/>
+        <w:jc w:val="both"/>
+        <w:rPr>
+          <w:rFonts w:ascii="Times New Roman" w:eastAsia="Times New Roman" w:hAnsi="Times New Roman" w:cs="Times New Roman"/>
+          <w:color w:val="000000"/>
+          <w:sz w:val="28"/>
+          <w:szCs w:val="28"/>
+          <w:lang w:val="ru-RU"/>
+        </w:rPr>
+      </w:pPr>
+      <w:r>
+        <w:rPr>
+          <w:rFonts w:ascii="Times New Roman" w:eastAsia="Times New Roman" w:hAnsi="Times New Roman" w:cs="Times New Roman"/>
+          <w:color w:val="000000"/>
+          <w:sz w:val="28"/>
+          <w:szCs w:val="28"/>
+          <w:lang w:val="ru-RU"/>
+        </w:rPr>
+        <w:t>Клиенты могут отменять билет, если возврат доступен в соответствии с правилами авиакомпании.</w:t>
+      </w:r>
+    </w:p>
+    <w:p>
+      <w:pPr>
+        <w:spacing w:after="0" w:line="360" w:lineRule="auto"/>
+        <w:ind w:firstLine="567"/>
+        <w:jc w:val="both"/>
+        <w:rPr>
+          <w:rFonts w:ascii="Times New Roman" w:eastAsia="Times New Roman" w:hAnsi="Times New Roman" w:cs="Times New Roman"/>
+          <w:color w:val="000000"/>
+          <w:sz w:val="28"/>
+          <w:szCs w:val="28"/>
+          <w:lang w:val="ru-RU"/>
+        </w:rPr>
+      </w:pPr>
+      <w:r>
+        <w:rPr>
+          <w:rFonts w:ascii="Times New Roman" w:eastAsia="Times New Roman" w:hAnsi="Times New Roman" w:cs="Times New Roman"/>
+          <w:color w:val="000000"/>
+          <w:sz w:val="28"/>
+          <w:szCs w:val="28"/>
+          <w:lang w:val="ru-RU"/>
+        </w:rPr>
+        <w:t>Каждый сотрудник характеризуется следующими параметрами:</w:t>
       </w:r>
     </w:p>
     <w:p>
@@ -1556,56 +1966,40 @@
           <w:lang w:val="en-US"/>
         </w:rPr>
       </w:pPr>
-      <w:r>
-        <w:rPr>
-          <w:rFonts w:ascii="Times New Roman" w:eastAsia="Times New Roman" w:hAnsi="Times New Roman" w:cs="Times New Roman"/>
-          <w:color w:val="000000"/>
-          <w:sz w:val="28"/>
-          <w:szCs w:val="28"/>
-          <w:lang w:val="en-US"/>
-        </w:rPr>
-        <w:t>фамилия</w:t>
-      </w:r>
-      <w:r>
-        <w:rPr>
-          <w:rFonts w:ascii="Times New Roman" w:eastAsia="Times New Roman" w:hAnsi="Times New Roman" w:cs="Times New Roman"/>
-          <w:color w:val="000000"/>
-          <w:sz w:val="28"/>
-          <w:szCs w:val="28"/>
-          <w:lang w:val="en-US"/>
-        </w:rPr>
-        <w:t xml:space="preserve">, </w:t>
-      </w:r>
-      <w:r>
-        <w:rPr>
-          <w:rFonts w:ascii="Times New Roman" w:eastAsia="Times New Roman" w:hAnsi="Times New Roman" w:cs="Times New Roman"/>
-          <w:color w:val="000000"/>
-          <w:sz w:val="28"/>
-          <w:szCs w:val="28"/>
-          <w:lang w:val="en-US"/>
-        </w:rPr>
-        <w:t>имя</w:t>
-      </w:r>
-      <w:r>
-        <w:rPr>
-          <w:rFonts w:ascii="Times New Roman" w:eastAsia="Times New Roman" w:hAnsi="Times New Roman" w:cs="Times New Roman"/>
-          <w:color w:val="000000"/>
-          <w:sz w:val="28"/>
-          <w:szCs w:val="28"/>
-          <w:lang w:val="en-US"/>
-        </w:rPr>
-        <w:t xml:space="preserve">, </w:t>
-      </w:r>
-      <w:r>
-        <w:rPr>
-          <w:rFonts w:ascii="Times New Roman" w:eastAsia="Times New Roman" w:hAnsi="Times New Roman" w:cs="Times New Roman"/>
-          <w:color w:val="000000"/>
-          <w:sz w:val="28"/>
-          <w:szCs w:val="28"/>
-          <w:lang w:val="en-US"/>
-        </w:rPr>
-        <w:t>отчество</w:t>
-      </w:r>
+      <w:proofErr w:type="spellStart"/>
+      <w:r>
+        <w:rPr>
+          <w:rFonts w:ascii="Times New Roman" w:eastAsia="Times New Roman" w:hAnsi="Times New Roman" w:cs="Times New Roman"/>
+          <w:color w:val="000000"/>
+          <w:sz w:val="28"/>
+          <w:szCs w:val="28"/>
+          <w:lang w:val="en-US"/>
+        </w:rPr>
+        <w:t>номер</w:t>
+      </w:r>
+      <w:proofErr w:type="spellEnd"/>
+      <w:r>
+        <w:rPr>
+          <w:rFonts w:ascii="Times New Roman" w:eastAsia="Times New Roman" w:hAnsi="Times New Roman" w:cs="Times New Roman"/>
+          <w:color w:val="000000"/>
+          <w:sz w:val="28"/>
+          <w:szCs w:val="28"/>
+          <w:lang w:val="en-US"/>
+        </w:rPr>
+        <w:t xml:space="preserve"> </w:t>
+      </w:r>
+      <w:proofErr w:type="spellStart"/>
+      <w:r>
+        <w:rPr>
+          <w:rFonts w:ascii="Times New Roman" w:eastAsia="Times New Roman" w:hAnsi="Times New Roman" w:cs="Times New Roman"/>
+          <w:color w:val="000000"/>
+          <w:sz w:val="28"/>
+          <w:szCs w:val="28"/>
+          <w:lang w:val="en-US"/>
+        </w:rPr>
+        <w:t>сотрудника</w:t>
+      </w:r>
+      <w:proofErr w:type="spellEnd"/>
       <w:r>
         <w:rPr>
           <w:rFonts w:ascii="Times New Roman" w:eastAsia="Times New Roman" w:hAnsi="Times New Roman" w:cs="Times New Roman"/>
@@ -1638,16 +2032,62 @@
           <w:lang w:val="en-US"/>
         </w:rPr>
       </w:pPr>
-      <w:r>
-        <w:rPr>
-          <w:rFonts w:ascii="Times New Roman" w:eastAsia="Times New Roman" w:hAnsi="Times New Roman" w:cs="Times New Roman"/>
-          <w:color w:val="000000"/>
-          <w:sz w:val="28"/>
-          <w:szCs w:val="28"/>
-          <w:lang w:val="en-US"/>
-        </w:rPr>
-        <w:t>дата рождения</w:t>
-      </w:r>
+      <w:proofErr w:type="spellStart"/>
+      <w:r>
+        <w:rPr>
+          <w:rFonts w:ascii="Times New Roman" w:eastAsia="Times New Roman" w:hAnsi="Times New Roman" w:cs="Times New Roman"/>
+          <w:color w:val="000000"/>
+          <w:sz w:val="28"/>
+          <w:szCs w:val="28"/>
+          <w:lang w:val="en-US"/>
+        </w:rPr>
+        <w:t>фамилия</w:t>
+      </w:r>
+      <w:proofErr w:type="spellEnd"/>
+      <w:r>
+        <w:rPr>
+          <w:rFonts w:ascii="Times New Roman" w:eastAsia="Times New Roman" w:hAnsi="Times New Roman" w:cs="Times New Roman"/>
+          <w:color w:val="000000"/>
+          <w:sz w:val="28"/>
+          <w:szCs w:val="28"/>
+          <w:lang w:val="en-US"/>
+        </w:rPr>
+        <w:t xml:space="preserve">, </w:t>
+      </w:r>
+      <w:proofErr w:type="spellStart"/>
+      <w:r>
+        <w:rPr>
+          <w:rFonts w:ascii="Times New Roman" w:eastAsia="Times New Roman" w:hAnsi="Times New Roman" w:cs="Times New Roman"/>
+          <w:color w:val="000000"/>
+          <w:sz w:val="28"/>
+          <w:szCs w:val="28"/>
+          <w:lang w:val="en-US"/>
+        </w:rPr>
+        <w:t>имя</w:t>
+      </w:r>
+      <w:proofErr w:type="spellEnd"/>
+      <w:r>
+        <w:rPr>
+          <w:rFonts w:ascii="Times New Roman" w:eastAsia="Times New Roman" w:hAnsi="Times New Roman" w:cs="Times New Roman"/>
+          <w:color w:val="000000"/>
+          <w:sz w:val="28"/>
+          <w:szCs w:val="28"/>
+          <w:lang w:val="en-US"/>
+        </w:rPr>
+        <w:t xml:space="preserve">, </w:t>
+      </w:r>
+      <w:proofErr w:type="spellStart"/>
+      <w:r>
+        <w:rPr>
+          <w:rFonts w:ascii="Times New Roman" w:eastAsia="Times New Roman" w:hAnsi="Times New Roman" w:cs="Times New Roman"/>
+          <w:color w:val="000000"/>
+          <w:sz w:val="28"/>
+          <w:szCs w:val="28"/>
+          <w:lang w:val="en-US"/>
+        </w:rPr>
+        <w:t>отчество</w:t>
+      </w:r>
+      <w:proofErr w:type="spellEnd"/>
       <w:r>
         <w:rPr>
           <w:rFonts w:ascii="Times New Roman" w:eastAsia="Times New Roman" w:hAnsi="Times New Roman" w:cs="Times New Roman"/>
@@ -1680,16 +2120,40 @@
           <w:lang w:val="en-US"/>
         </w:rPr>
       </w:pPr>
-      <w:r>
-        <w:rPr>
-          <w:rFonts w:ascii="Times New Roman" w:eastAsia="Times New Roman" w:hAnsi="Times New Roman" w:cs="Times New Roman"/>
-          <w:color w:val="000000"/>
-          <w:sz w:val="28"/>
-          <w:szCs w:val="28"/>
-          <w:lang w:val="ru-RU"/>
-        </w:rPr>
-        <w:t>электронная почта</w:t>
-      </w:r>
+      <w:proofErr w:type="spellStart"/>
+      <w:r>
+        <w:rPr>
+          <w:rFonts w:ascii="Times New Roman" w:eastAsia="Times New Roman" w:hAnsi="Times New Roman" w:cs="Times New Roman"/>
+          <w:color w:val="000000"/>
+          <w:sz w:val="28"/>
+          <w:szCs w:val="28"/>
+          <w:lang w:val="en-US"/>
+        </w:rPr>
+        <w:t>дата</w:t>
+      </w:r>
+      <w:proofErr w:type="spellEnd"/>
+      <w:r>
+        <w:rPr>
+          <w:rFonts w:ascii="Times New Roman" w:eastAsia="Times New Roman" w:hAnsi="Times New Roman" w:cs="Times New Roman"/>
+          <w:color w:val="000000"/>
+          <w:sz w:val="28"/>
+          <w:szCs w:val="28"/>
+          <w:lang w:val="en-US"/>
+        </w:rPr>
+        <w:t xml:space="preserve"> </w:t>
+      </w:r>
+      <w:proofErr w:type="spellStart"/>
+      <w:r>
+        <w:rPr>
+          <w:rFonts w:ascii="Times New Roman" w:eastAsia="Times New Roman" w:hAnsi="Times New Roman" w:cs="Times New Roman"/>
+          <w:color w:val="000000"/>
+          <w:sz w:val="28"/>
+          <w:szCs w:val="28"/>
+          <w:lang w:val="en-US"/>
+        </w:rPr>
+        <w:t>рождения</w:t>
+      </w:r>
+      <w:proofErr w:type="spellEnd"/>
       <w:r>
         <w:rPr>
           <w:rFonts w:ascii="Times New Roman" w:eastAsia="Times New Roman" w:hAnsi="Times New Roman" w:cs="Times New Roman"/>
@@ -1730,7 +2194,7 @@
           <w:szCs w:val="28"/>
           <w:lang w:val="ru-RU"/>
         </w:rPr>
-        <w:t>телефон</w:t>
+        <w:t>электронная почта</w:t>
       </w:r>
       <w:r>
         <w:rPr>
@@ -1772,7 +2236,7 @@
           <w:szCs w:val="28"/>
           <w:lang w:val="ru-RU"/>
         </w:rPr>
-        <w:t>роль</w:t>
+        <w:t>телефон</w:t>
       </w:r>
       <w:r>
         <w:rPr>
@@ -1814,7 +2278,7 @@
           <w:szCs w:val="28"/>
           <w:lang w:val="ru-RU"/>
         </w:rPr>
-        <w:t>пароль</w:t>
+        <w:t>роль</w:t>
       </w:r>
       <w:r>
         <w:rPr>
@@ -1856,65 +2320,17 @@
           <w:szCs w:val="28"/>
           <w:lang w:val="ru-RU"/>
         </w:rPr>
-        <w:t>паспортные данные</w:t>
-      </w:r>
-      <w:r>
-        <w:rPr>
-          <w:rFonts w:ascii="Times New Roman" w:eastAsia="Times New Roman" w:hAnsi="Times New Roman" w:cs="Times New Roman"/>
-          <w:color w:val="000000"/>
-          <w:sz w:val="28"/>
-          <w:szCs w:val="28"/>
-          <w:lang w:val="en-US"/>
-        </w:rPr>
-        <w:t>.</w:t>
-      </w:r>
-    </w:p>
-    <w:p>
-      <w:pPr>
-        <w:spacing w:after="0" w:line="360" w:lineRule="auto"/>
-        <w:ind w:firstLine="567"/>
-        <w:jc w:val="both"/>
-        <w:rPr>
-          <w:rFonts w:ascii="Times New Roman" w:eastAsia="Times New Roman" w:hAnsi="Times New Roman" w:cs="Times New Roman"/>
-          <w:color w:val="000000"/>
-          <w:sz w:val="28"/>
-          <w:szCs w:val="28"/>
-          <w:lang w:val="ru-RU"/>
-        </w:rPr>
-      </w:pPr>
-      <w:r>
-        <w:rPr>
-          <w:rFonts w:ascii="Times New Roman" w:eastAsia="Times New Roman" w:hAnsi="Times New Roman" w:cs="Times New Roman"/>
-          <w:color w:val="000000"/>
-          <w:sz w:val="28"/>
-          <w:szCs w:val="28"/>
-          <w:lang w:val="ru-RU"/>
-        </w:rPr>
-        <w:t>Следующие данные могут повторяться: фамилия, имя, отчество, дата рождения, должность. Однако номер сотрудника, логин и электронная почта должны быть уникальными.</w:t>
-      </w:r>
-    </w:p>
-    <w:p>
-      <w:pPr>
-        <w:spacing w:after="0" w:line="360" w:lineRule="auto"/>
-        <w:ind w:firstLine="567"/>
-        <w:jc w:val="both"/>
-        <w:rPr>
-          <w:rFonts w:ascii="Times New Roman" w:eastAsia="Times New Roman" w:hAnsi="Times New Roman" w:cs="Times New Roman"/>
-          <w:color w:val="000000"/>
-          <w:sz w:val="28"/>
-          <w:szCs w:val="28"/>
-          <w:lang w:val="ru-RU"/>
-        </w:rPr>
-      </w:pPr>
-      <w:r>
-        <w:rPr>
-          <w:rFonts w:ascii="Times New Roman" w:eastAsia="Times New Roman" w:hAnsi="Times New Roman" w:cs="Times New Roman"/>
-          <w:color w:val="000000"/>
-          <w:sz w:val="28"/>
-          <w:szCs w:val="28"/>
-          <w:lang w:val="ru-RU"/>
-        </w:rPr>
-        <w:t>Предусмотреть следующие ограничения на информацию в системе:</w:t>
+        <w:t>пароль</w:t>
+      </w:r>
+      <w:r>
+        <w:rPr>
+          <w:rFonts w:ascii="Times New Roman" w:eastAsia="Times New Roman" w:hAnsi="Times New Roman" w:cs="Times New Roman"/>
+          <w:color w:val="000000"/>
+          <w:sz w:val="28"/>
+          <w:szCs w:val="28"/>
+          <w:lang w:val="en-US"/>
+        </w:rPr>
+        <w:t>;</w:t>
       </w:r>
     </w:p>
     <w:p>
@@ -1935,18 +2351,28 @@
           <w:color w:val="000000"/>
           <w:sz w:val="28"/>
           <w:szCs w:val="28"/>
-          <w:lang w:val="ru-RU"/>
-        </w:rPr>
-      </w:pPr>
-      <w:r>
-        <w:rPr>
-          <w:rFonts w:ascii="Times New Roman" w:eastAsia="Times New Roman" w:hAnsi="Times New Roman" w:cs="Times New Roman"/>
-          <w:color w:val="000000"/>
-          <w:sz w:val="28"/>
-          <w:szCs w:val="28"/>
-          <w:lang w:val="ru-RU"/>
-        </w:rPr>
-        <w:t>стоимость билета не может быть отрицательной;</w:t>
+          <w:lang w:val="en-US"/>
+        </w:rPr>
+      </w:pPr>
+      <w:r>
+        <w:rPr>
+          <w:rFonts w:ascii="Times New Roman" w:eastAsia="Times New Roman" w:hAnsi="Times New Roman" w:cs="Times New Roman"/>
+          <w:color w:val="000000"/>
+          <w:sz w:val="28"/>
+          <w:szCs w:val="28"/>
+          <w:lang w:val="ru-RU"/>
+        </w:rPr>
+        <w:t>серия паспорта</w:t>
+      </w:r>
+      <w:r>
+        <w:rPr>
+          <w:rFonts w:ascii="Times New Roman" w:eastAsia="Times New Roman" w:hAnsi="Times New Roman" w:cs="Times New Roman"/>
+          <w:color w:val="000000"/>
+          <w:sz w:val="28"/>
+          <w:szCs w:val="28"/>
+          <w:lang w:val="en-US"/>
+        </w:rPr>
+        <w:t>;</w:t>
       </w:r>
     </w:p>
     <w:p>
@@ -1967,18 +2393,76 @@
           <w:color w:val="000000"/>
           <w:sz w:val="28"/>
           <w:szCs w:val="28"/>
-          <w:lang w:val="ru-RU"/>
-        </w:rPr>
-      </w:pPr>
-      <w:r>
-        <w:rPr>
-          <w:rFonts w:ascii="Times New Roman" w:eastAsia="Times New Roman" w:hAnsi="Times New Roman" w:cs="Times New Roman"/>
-          <w:color w:val="000000"/>
-          <w:sz w:val="28"/>
-          <w:szCs w:val="28"/>
-          <w:lang w:val="ru-RU"/>
-        </w:rPr>
-        <w:t>количество доступных мест не может быть отрицательным;</w:t>
+          <w:lang w:val="en-US"/>
+        </w:rPr>
+      </w:pPr>
+      <w:r>
+        <w:rPr>
+          <w:rFonts w:ascii="Times New Roman" w:eastAsia="Times New Roman" w:hAnsi="Times New Roman" w:cs="Times New Roman"/>
+          <w:color w:val="000000"/>
+          <w:sz w:val="28"/>
+          <w:szCs w:val="28"/>
+          <w:lang w:val="ru-RU"/>
+        </w:rPr>
+        <w:t>номер паспорта</w:t>
+      </w:r>
+      <w:r>
+        <w:rPr>
+          <w:rFonts w:ascii="Times New Roman" w:eastAsia="Times New Roman" w:hAnsi="Times New Roman" w:cs="Times New Roman"/>
+          <w:color w:val="000000"/>
+          <w:sz w:val="28"/>
+          <w:szCs w:val="28"/>
+          <w:lang w:val="en-US"/>
+        </w:rPr>
+        <w:t>.</w:t>
+      </w:r>
+    </w:p>
+    <w:p>
+      <w:pPr>
+        <w:spacing w:after="0" w:line="360" w:lineRule="auto"/>
+        <w:ind w:firstLine="567"/>
+        <w:jc w:val="both"/>
+        <w:rPr>
+          <w:rFonts w:ascii="Times New Roman" w:eastAsia="Times New Roman" w:hAnsi="Times New Roman" w:cs="Times New Roman"/>
+          <w:color w:val="000000"/>
+          <w:sz w:val="28"/>
+          <w:szCs w:val="28"/>
+          <w:lang w:val="ru-RU"/>
+        </w:rPr>
+      </w:pPr>
+      <w:r>
+        <w:rPr>
+          <w:rFonts w:ascii="Times New Roman" w:eastAsia="Times New Roman" w:hAnsi="Times New Roman" w:cs="Times New Roman"/>
+          <w:color w:val="000000"/>
+          <w:sz w:val="28"/>
+          <w:szCs w:val="28"/>
+          <w:lang w:val="ru-RU"/>
+        </w:rPr>
+        <w:t>Следующие данные могут повторяться: фамилия, имя, отчество, дата рождения, должность. Однако номер сотрудника, логин и электронная почта должны быть уникальными.</w:t>
+      </w:r>
+    </w:p>
+    <w:p>
+      <w:pPr>
+        <w:spacing w:after="0" w:line="360" w:lineRule="auto"/>
+        <w:ind w:firstLine="567"/>
+        <w:jc w:val="both"/>
+        <w:rPr>
+          <w:rFonts w:ascii="Times New Roman" w:eastAsia="Times New Roman" w:hAnsi="Times New Roman" w:cs="Times New Roman"/>
+          <w:color w:val="000000"/>
+          <w:sz w:val="28"/>
+          <w:szCs w:val="28"/>
+          <w:lang w:val="ru-RU"/>
+        </w:rPr>
+      </w:pPr>
+      <w:r>
+        <w:rPr>
+          <w:rFonts w:ascii="Times New Roman" w:eastAsia="Times New Roman" w:hAnsi="Times New Roman" w:cs="Times New Roman"/>
+          <w:color w:val="000000"/>
+          <w:sz w:val="28"/>
+          <w:szCs w:val="28"/>
+          <w:lang w:val="ru-RU"/>
+        </w:rPr>
+        <w:t>Предусмотреть следующие ограничения на информацию в системе:</w:t>
       </w:r>
     </w:p>
     <w:p>
@@ -2010,27 +2494,7 @@
           <w:szCs w:val="28"/>
           <w:lang w:val="ru-RU"/>
         </w:rPr>
-        <w:t xml:space="preserve">нельзя </w:t>
-      </w:r>
-      <w:r>
-        <w:rPr>
-          <w:rFonts w:ascii="Times New Roman" w:eastAsia="Times New Roman" w:hAnsi="Times New Roman" w:cs="Times New Roman"/>
-          <w:color w:val="000000"/>
-          <w:sz w:val="28"/>
-          <w:szCs w:val="28"/>
-          <w:lang w:val="ru-RU"/>
-        </w:rPr>
-        <w:t>купить</w:t>
-      </w:r>
-      <w:r>
-        <w:rPr>
-          <w:rFonts w:ascii="Times New Roman" w:eastAsia="Times New Roman" w:hAnsi="Times New Roman" w:cs="Times New Roman"/>
-          <w:color w:val="000000"/>
-          <w:sz w:val="28"/>
-          <w:szCs w:val="28"/>
-          <w:lang w:val="ru-RU"/>
-        </w:rPr>
-        <w:t xml:space="preserve"> больше мест, чем доступно на рейсе;</w:t>
+        <w:t>стоимость билета не может быть отрицательной;</w:t>
       </w:r>
     </w:p>
     <w:p>
@@ -2062,7 +2526,7 @@
           <w:szCs w:val="28"/>
           <w:lang w:val="ru-RU"/>
         </w:rPr>
-        <w:t>дата прилета не может быть раньше даты вылета;</w:t>
+        <w:t>количество доступных мест не может быть отрицательным;</w:t>
       </w:r>
     </w:p>
     <w:p>
@@ -2094,31 +2558,27 @@
           <w:szCs w:val="28"/>
           <w:lang w:val="ru-RU"/>
         </w:rPr>
-        <w:t>отмена билета возможна только если статус позволяет возврат и до определенного срока перед вылетом.</w:t>
-      </w:r>
-    </w:p>
-    <w:p>
-      <w:pPr>
-        <w:spacing w:after="0" w:line="360" w:lineRule="auto"/>
-        <w:ind w:firstLine="567"/>
-        <w:jc w:val="both"/>
-        <w:rPr>
-          <w:rFonts w:ascii="Times New Roman" w:eastAsia="Times New Roman" w:hAnsi="Times New Roman" w:cs="Times New Roman"/>
-          <w:color w:val="000000"/>
-          <w:sz w:val="28"/>
-          <w:szCs w:val="28"/>
-          <w:lang w:val="ru-RU"/>
-        </w:rPr>
-      </w:pPr>
-      <w:r>
-        <w:rPr>
-          <w:rFonts w:ascii="Times New Roman" w:eastAsia="Times New Roman" w:hAnsi="Times New Roman" w:cs="Times New Roman"/>
-          <w:color w:val="000000"/>
-          <w:sz w:val="28"/>
-          <w:szCs w:val="28"/>
-          <w:lang w:val="ru-RU"/>
-        </w:rPr>
-        <w:t>С системой работают следующие категории пользователей:</w:t>
+        <w:t xml:space="preserve">нельзя </w:t>
+      </w:r>
+      <w:r>
+        <w:rPr>
+          <w:rFonts w:ascii="Times New Roman" w:eastAsia="Times New Roman" w:hAnsi="Times New Roman" w:cs="Times New Roman"/>
+          <w:color w:val="000000"/>
+          <w:sz w:val="28"/>
+          <w:szCs w:val="28"/>
+          <w:lang w:val="ru-RU"/>
+        </w:rPr>
+        <w:t>купить</w:t>
+      </w:r>
+      <w:r>
+        <w:rPr>
+          <w:rFonts w:ascii="Times New Roman" w:eastAsia="Times New Roman" w:hAnsi="Times New Roman" w:cs="Times New Roman"/>
+          <w:color w:val="000000"/>
+          <w:sz w:val="28"/>
+          <w:szCs w:val="28"/>
+          <w:lang w:val="ru-RU"/>
+        </w:rPr>
+        <w:t xml:space="preserve"> больше мест, чем доступно на рейсе;</w:t>
       </w:r>
     </w:p>
     <w:p>
@@ -2139,28 +2599,18 @@
           <w:color w:val="000000"/>
           <w:sz w:val="28"/>
           <w:szCs w:val="28"/>
-          <w:lang w:val="en-US"/>
-        </w:rPr>
-      </w:pPr>
-      <w:r>
-        <w:rPr>
-          <w:rFonts w:ascii="Times New Roman" w:eastAsia="Times New Roman" w:hAnsi="Times New Roman" w:cs="Times New Roman"/>
-          <w:color w:val="000000"/>
-          <w:sz w:val="28"/>
-          <w:szCs w:val="28"/>
-          <w:lang w:val="en-US"/>
-        </w:rPr>
-        <w:t>администратор</w:t>
-      </w:r>
-      <w:r>
-        <w:rPr>
-          <w:rFonts w:ascii="Times New Roman" w:eastAsia="Times New Roman" w:hAnsi="Times New Roman" w:cs="Times New Roman"/>
-          <w:color w:val="000000"/>
-          <w:sz w:val="28"/>
-          <w:szCs w:val="28"/>
-          <w:lang w:val="en-US"/>
-        </w:rPr>
-        <w:t>;</w:t>
+          <w:lang w:val="ru-RU"/>
+        </w:rPr>
+      </w:pPr>
+      <w:r>
+        <w:rPr>
+          <w:rFonts w:ascii="Times New Roman" w:eastAsia="Times New Roman" w:hAnsi="Times New Roman" w:cs="Times New Roman"/>
+          <w:color w:val="000000"/>
+          <w:sz w:val="28"/>
+          <w:szCs w:val="28"/>
+          <w:lang w:val="ru-RU"/>
+        </w:rPr>
+        <w:t>дата прилета не может быть раньше даты вылета;</w:t>
       </w:r>
     </w:p>
     <w:p>
@@ -2181,28 +2631,42 @@
           <w:color w:val="000000"/>
           <w:sz w:val="28"/>
           <w:szCs w:val="28"/>
-          <w:lang w:val="en-US"/>
-        </w:rPr>
-      </w:pPr>
-      <w:r>
-        <w:rPr>
-          <w:rFonts w:ascii="Times New Roman" w:eastAsia="Times New Roman" w:hAnsi="Times New Roman" w:cs="Times New Roman"/>
-          <w:color w:val="000000"/>
-          <w:sz w:val="28"/>
-          <w:szCs w:val="28"/>
-          <w:lang w:val="en-US"/>
-        </w:rPr>
-        <w:t>менеджер</w:t>
-      </w:r>
-      <w:r>
-        <w:rPr>
-          <w:rFonts w:ascii="Times New Roman" w:eastAsia="Times New Roman" w:hAnsi="Times New Roman" w:cs="Times New Roman"/>
-          <w:color w:val="000000"/>
-          <w:sz w:val="28"/>
-          <w:szCs w:val="28"/>
-          <w:lang w:val="en-US"/>
-        </w:rPr>
-        <w:t>;</w:t>
+          <w:lang w:val="ru-RU"/>
+        </w:rPr>
+      </w:pPr>
+      <w:r>
+        <w:rPr>
+          <w:rFonts w:ascii="Times New Roman" w:eastAsia="Times New Roman" w:hAnsi="Times New Roman" w:cs="Times New Roman"/>
+          <w:color w:val="000000"/>
+          <w:sz w:val="28"/>
+          <w:szCs w:val="28"/>
+          <w:lang w:val="ru-RU"/>
+        </w:rPr>
+        <w:t>отмена билета возможна только если статус позволяет возврат и до определенного срока перед вылетом.</w:t>
+      </w:r>
+    </w:p>
+    <w:p>
+      <w:pPr>
+        <w:spacing w:after="0" w:line="360" w:lineRule="auto"/>
+        <w:ind w:firstLine="567"/>
+        <w:jc w:val="both"/>
+        <w:rPr>
+          <w:rFonts w:ascii="Times New Roman" w:eastAsia="Times New Roman" w:hAnsi="Times New Roman" w:cs="Times New Roman"/>
+          <w:color w:val="000000"/>
+          <w:sz w:val="28"/>
+          <w:szCs w:val="28"/>
+          <w:lang w:val="ru-RU"/>
+        </w:rPr>
+      </w:pPr>
+      <w:r>
+        <w:rPr>
+          <w:rFonts w:ascii="Times New Roman" w:eastAsia="Times New Roman" w:hAnsi="Times New Roman" w:cs="Times New Roman"/>
+          <w:color w:val="000000"/>
+          <w:sz w:val="28"/>
+          <w:szCs w:val="28"/>
+          <w:lang w:val="ru-RU"/>
+        </w:rPr>
+        <w:t>С системой работают следующие категории пользователей:</w:t>
       </w:r>
     </w:p>
     <w:p>
@@ -2226,49 +2690,27 @@
           <w:lang w:val="en-US"/>
         </w:rPr>
       </w:pPr>
-      <w:r>
-        <w:rPr>
-          <w:rFonts w:ascii="Times New Roman" w:eastAsia="Times New Roman" w:hAnsi="Times New Roman" w:cs="Times New Roman"/>
-          <w:color w:val="000000"/>
-          <w:sz w:val="28"/>
-          <w:szCs w:val="28"/>
-          <w:lang w:val="en-US"/>
-        </w:rPr>
-        <w:t>клиент</w:t>
-      </w:r>
-      <w:r>
-        <w:rPr>
-          <w:rFonts w:ascii="Times New Roman" w:eastAsia="Times New Roman" w:hAnsi="Times New Roman" w:cs="Times New Roman"/>
-          <w:color w:val="000000"/>
-          <w:sz w:val="28"/>
-          <w:szCs w:val="28"/>
-          <w:lang w:val="en-US"/>
-        </w:rPr>
-        <w:t>.</w:t>
-      </w:r>
-    </w:p>
-    <w:p>
-      <w:pPr>
-        <w:spacing w:after="0" w:line="360" w:lineRule="auto"/>
-        <w:ind w:firstLine="567"/>
-        <w:jc w:val="both"/>
-        <w:rPr>
-          <w:rFonts w:ascii="Times New Roman" w:eastAsia="Times New Roman" w:hAnsi="Times New Roman" w:cs="Times New Roman"/>
-          <w:color w:val="000000"/>
-          <w:sz w:val="28"/>
-          <w:szCs w:val="28"/>
-          <w:lang w:val="ru-RU"/>
-        </w:rPr>
-      </w:pPr>
-      <w:r>
-        <w:rPr>
-          <w:rFonts w:ascii="Times New Roman" w:eastAsia="Times New Roman" w:hAnsi="Times New Roman" w:cs="Times New Roman"/>
-          <w:color w:val="000000"/>
-          <w:sz w:val="28"/>
-          <w:szCs w:val="28"/>
-          <w:lang w:val="ru-RU"/>
-        </w:rPr>
-        <w:t>При работе с системой Администратор должен иметь возможность решать следующие задачи:</w:t>
+      <w:proofErr w:type="spellStart"/>
+      <w:r>
+        <w:rPr>
+          <w:rFonts w:ascii="Times New Roman" w:eastAsia="Times New Roman" w:hAnsi="Times New Roman" w:cs="Times New Roman"/>
+          <w:color w:val="000000"/>
+          <w:sz w:val="28"/>
+          <w:szCs w:val="28"/>
+          <w:lang w:val="en-US"/>
+        </w:rPr>
+        <w:t>администратор</w:t>
+      </w:r>
+      <w:proofErr w:type="spellEnd"/>
+      <w:r>
+        <w:rPr>
+          <w:rFonts w:ascii="Times New Roman" w:eastAsia="Times New Roman" w:hAnsi="Times New Roman" w:cs="Times New Roman"/>
+          <w:color w:val="000000"/>
+          <w:sz w:val="28"/>
+          <w:szCs w:val="28"/>
+          <w:lang w:val="en-US"/>
+        </w:rPr>
+        <w:t>;</w:t>
       </w:r>
     </w:p>
     <w:p>
@@ -2289,6 +2731,86 @@
           <w:color w:val="000000"/>
           <w:sz w:val="28"/>
           <w:szCs w:val="28"/>
+          <w:lang w:val="en-US"/>
+        </w:rPr>
+      </w:pPr>
+      <w:proofErr w:type="spellStart"/>
+      <w:r>
+        <w:rPr>
+          <w:rFonts w:ascii="Times New Roman" w:eastAsia="Times New Roman" w:hAnsi="Times New Roman" w:cs="Times New Roman"/>
+          <w:color w:val="000000"/>
+          <w:sz w:val="28"/>
+          <w:szCs w:val="28"/>
+          <w:lang w:val="en-US"/>
+        </w:rPr>
+        <w:t>менеджер</w:t>
+      </w:r>
+      <w:proofErr w:type="spellEnd"/>
+      <w:r>
+        <w:rPr>
+          <w:rFonts w:ascii="Times New Roman" w:eastAsia="Times New Roman" w:hAnsi="Times New Roman" w:cs="Times New Roman"/>
+          <w:color w:val="000000"/>
+          <w:sz w:val="28"/>
+          <w:szCs w:val="28"/>
+          <w:lang w:val="en-US"/>
+        </w:rPr>
+        <w:t>;</w:t>
+      </w:r>
+    </w:p>
+    <w:p>
+      <w:pPr>
+        <w:numPr>
+          <w:ilvl w:val="0"/>
+          <w:numId w:val="14"/>
+        </w:numPr>
+        <w:tabs>
+          <w:tab w:val="clear" w:pos="720"/>
+          <w:tab w:val="left" w:pos="851"/>
+        </w:tabs>
+        <w:spacing w:after="0" w:line="360" w:lineRule="auto"/>
+        <w:ind w:left="0" w:firstLine="567"/>
+        <w:jc w:val="both"/>
+        <w:rPr>
+          <w:rFonts w:ascii="Times New Roman" w:eastAsia="Times New Roman" w:hAnsi="Times New Roman" w:cs="Times New Roman"/>
+          <w:color w:val="000000"/>
+          <w:sz w:val="28"/>
+          <w:szCs w:val="28"/>
+          <w:lang w:val="en-US"/>
+        </w:rPr>
+      </w:pPr>
+      <w:proofErr w:type="spellStart"/>
+      <w:r>
+        <w:rPr>
+          <w:rFonts w:ascii="Times New Roman" w:eastAsia="Times New Roman" w:hAnsi="Times New Roman" w:cs="Times New Roman"/>
+          <w:color w:val="000000"/>
+          <w:sz w:val="28"/>
+          <w:szCs w:val="28"/>
+          <w:lang w:val="en-US"/>
+        </w:rPr>
+        <w:t>клиент</w:t>
+      </w:r>
+      <w:proofErr w:type="spellEnd"/>
+      <w:r>
+        <w:rPr>
+          <w:rFonts w:ascii="Times New Roman" w:eastAsia="Times New Roman" w:hAnsi="Times New Roman" w:cs="Times New Roman"/>
+          <w:color w:val="000000"/>
+          <w:sz w:val="28"/>
+          <w:szCs w:val="28"/>
+          <w:lang w:val="en-US"/>
+        </w:rPr>
+        <w:t>.</w:t>
+      </w:r>
+    </w:p>
+    <w:p>
+      <w:pPr>
+        <w:spacing w:after="0" w:line="360" w:lineRule="auto"/>
+        <w:ind w:firstLine="567"/>
+        <w:jc w:val="both"/>
+        <w:rPr>
+          <w:rFonts w:ascii="Times New Roman" w:eastAsia="Times New Roman" w:hAnsi="Times New Roman" w:cs="Times New Roman"/>
+          <w:color w:val="000000"/>
+          <w:sz w:val="28"/>
+          <w:szCs w:val="28"/>
           <w:lang w:val="ru-RU"/>
         </w:rPr>
       </w:pPr>
@@ -2301,6 +2823,38 @@
           <w:lang w:val="ru-RU"/>
         </w:rPr>
         <w:lastRenderedPageBreak/>
+        <w:t>При работе с системой Администратор должен иметь возможность решать следующие задачи:</w:t>
+      </w:r>
+    </w:p>
+    <w:p>
+      <w:pPr>
+        <w:numPr>
+          <w:ilvl w:val="0"/>
+          <w:numId w:val="14"/>
+        </w:numPr>
+        <w:tabs>
+          <w:tab w:val="clear" w:pos="720"/>
+          <w:tab w:val="left" w:pos="851"/>
+        </w:tabs>
+        <w:spacing w:after="0" w:line="360" w:lineRule="auto"/>
+        <w:ind w:left="0" w:firstLine="567"/>
+        <w:jc w:val="both"/>
+        <w:rPr>
+          <w:rFonts w:ascii="Times New Roman" w:eastAsia="Times New Roman" w:hAnsi="Times New Roman" w:cs="Times New Roman"/>
+          <w:color w:val="000000"/>
+          <w:sz w:val="28"/>
+          <w:szCs w:val="28"/>
+          <w:lang w:val="ru-RU"/>
+        </w:rPr>
+      </w:pPr>
+      <w:r>
+        <w:rPr>
+          <w:rFonts w:ascii="Times New Roman" w:eastAsia="Times New Roman" w:hAnsi="Times New Roman" w:cs="Times New Roman"/>
+          <w:color w:val="000000"/>
+          <w:sz w:val="28"/>
+          <w:szCs w:val="28"/>
+          <w:lang w:val="ru-RU"/>
+        </w:rPr>
         <w:t>просматривать, добавлять и редактировать данные менеджеров;</w:t>
       </w:r>
     </w:p>
@@ -5417,7 +5971,7 @@
   <w:style w:type="paragraph" w:default="1" w:styleId="Normal">
     <w:name w:val="Normal"/>
     <w:qFormat/>
-    <w:rsid w:val="00390AF9"/>
+    <w:rsid w:val="002029D9"/>
   </w:style>
   <w:style w:type="paragraph" w:styleId="Heading1">
     <w:name w:val="heading 1"/>

</xml_diff>

<commit_message>
Update address field in files
</commit_message>
<xml_diff>
--- a/ОписаниеПредметнойОбласти.docx
+++ b/ОписаниеПредметнойОбласти.docx
@@ -869,31 +869,47 @@
           <w:szCs w:val="28"/>
           <w:lang w:val="ru-RU"/>
         </w:rPr>
-        <w:t>В компании ведется база клиентов. Клиенты могут самостоятельно регистрироваться в системе, получая письмо с верификационным кодом на электронную почту для подтверждения регистрации.</w:t>
-      </w:r>
-    </w:p>
-    <w:p>
-      <w:pPr>
-        <w:spacing w:after="0" w:line="360" w:lineRule="auto"/>
-        <w:ind w:firstLine="567"/>
-        <w:jc w:val="both"/>
-        <w:rPr>
-          <w:rFonts w:ascii="Times New Roman" w:eastAsia="Times New Roman" w:hAnsi="Times New Roman" w:cs="Times New Roman"/>
-          <w:color w:val="000000"/>
-          <w:sz w:val="28"/>
-          <w:szCs w:val="28"/>
-          <w:lang w:val="ru-RU"/>
-        </w:rPr>
-      </w:pPr>
-      <w:r>
-        <w:rPr>
-          <w:rFonts w:ascii="Times New Roman" w:eastAsia="Times New Roman" w:hAnsi="Times New Roman" w:cs="Times New Roman"/>
-          <w:color w:val="000000"/>
-          <w:sz w:val="28"/>
-          <w:szCs w:val="28"/>
-          <w:lang w:val="ru-RU"/>
-        </w:rPr>
-        <w:t>На каждого клиента в базу заносятся следующие сведения:</w:t>
+        <w:t xml:space="preserve">Каждый рейс связан с </w:t>
+      </w:r>
+      <w:r>
+        <w:rPr>
+          <w:rFonts w:ascii="Times New Roman" w:eastAsia="Times New Roman" w:hAnsi="Times New Roman" w:cs="Times New Roman"/>
+          <w:color w:val="000000"/>
+          <w:sz w:val="28"/>
+          <w:szCs w:val="28"/>
+          <w:lang w:val="ru-RU"/>
+        </w:rPr>
+        <w:t>аэропортами</w:t>
+      </w:r>
+      <w:r>
+        <w:rPr>
+          <w:rFonts w:ascii="Times New Roman" w:eastAsia="Times New Roman" w:hAnsi="Times New Roman" w:cs="Times New Roman"/>
+          <w:color w:val="000000"/>
+          <w:sz w:val="28"/>
+          <w:szCs w:val="28"/>
+          <w:lang w:val="ru-RU"/>
+        </w:rPr>
+        <w:t>, котор</w:t>
+      </w:r>
+      <w:r>
+        <w:rPr>
+          <w:rFonts w:ascii="Times New Roman" w:eastAsia="Times New Roman" w:hAnsi="Times New Roman" w:cs="Times New Roman"/>
+          <w:color w:val="000000"/>
+          <w:sz w:val="28"/>
+          <w:szCs w:val="28"/>
+          <w:lang w:val="ru-RU"/>
+        </w:rPr>
+        <w:t xml:space="preserve">ые </w:t>
+      </w:r>
+      <w:r>
+        <w:rPr>
+          <w:rFonts w:ascii="Times New Roman" w:eastAsia="Times New Roman" w:hAnsi="Times New Roman" w:cs="Times New Roman"/>
+          <w:color w:val="000000"/>
+          <w:sz w:val="28"/>
+          <w:szCs w:val="28"/>
+          <w:lang w:val="ru-RU"/>
+        </w:rPr>
+        <w:t>характеризуется следующими параметрами:</w:t>
       </w:r>
     </w:p>
     <w:p>
@@ -917,16 +933,18 @@
           <w:lang w:val="en-US"/>
         </w:rPr>
       </w:pPr>
-      <w:r>
-        <w:rPr>
-          <w:rFonts w:ascii="Times New Roman" w:eastAsia="Times New Roman" w:hAnsi="Times New Roman" w:cs="Times New Roman"/>
-          <w:color w:val="000000"/>
-          <w:sz w:val="28"/>
-          <w:szCs w:val="28"/>
-          <w:lang w:val="ru-RU"/>
-        </w:rPr>
-        <w:t>номер</w:t>
-      </w:r>
+      <w:proofErr w:type="spellStart"/>
+      <w:r>
+        <w:rPr>
+          <w:rFonts w:ascii="Times New Roman" w:eastAsia="Times New Roman" w:hAnsi="Times New Roman" w:cs="Times New Roman"/>
+          <w:color w:val="000000"/>
+          <w:sz w:val="28"/>
+          <w:szCs w:val="28"/>
+          <w:lang w:val="en-US"/>
+        </w:rPr>
+        <w:t>код</w:t>
+      </w:r>
+      <w:proofErr w:type="spellEnd"/>
       <w:r>
         <w:rPr>
           <w:rFonts w:ascii="Times New Roman" w:eastAsia="Times New Roman" w:hAnsi="Times New Roman" w:cs="Times New Roman"/>
@@ -945,17 +963,61 @@
           <w:szCs w:val="28"/>
           <w:lang w:val="ru-RU"/>
         </w:rPr>
-        <w:t>клиента</w:t>
-      </w:r>
-      <w:r>
-        <w:rPr>
-          <w:rFonts w:ascii="Times New Roman" w:eastAsia="Times New Roman" w:hAnsi="Times New Roman" w:cs="Times New Roman"/>
-          <w:color w:val="000000"/>
-          <w:sz w:val="28"/>
-          <w:szCs w:val="28"/>
-          <w:lang w:val="en-US"/>
-        </w:rPr>
-        <w:t>;</w:t>
+        <w:t xml:space="preserve">аэропорта </w:t>
+      </w:r>
+      <w:r>
+        <w:rPr>
+          <w:rFonts w:ascii="Times New Roman" w:eastAsia="Times New Roman" w:hAnsi="Times New Roman" w:cs="Times New Roman"/>
+          <w:color w:val="000000"/>
+          <w:sz w:val="28"/>
+          <w:szCs w:val="28"/>
+          <w:lang w:val="en-US"/>
+        </w:rPr>
+        <w:t>(</w:t>
+      </w:r>
+      <w:proofErr w:type="spellStart"/>
+      <w:r>
+        <w:rPr>
+          <w:rFonts w:ascii="Times New Roman" w:eastAsia="Times New Roman" w:hAnsi="Times New Roman" w:cs="Times New Roman"/>
+          <w:color w:val="000000"/>
+          <w:sz w:val="28"/>
+          <w:szCs w:val="28"/>
+          <w:lang w:val="en-US"/>
+        </w:rPr>
+        <w:t>уникальный</w:t>
+      </w:r>
+      <w:proofErr w:type="spellEnd"/>
+      <w:r>
+        <w:rPr>
+          <w:rFonts w:ascii="Times New Roman" w:eastAsia="Times New Roman" w:hAnsi="Times New Roman" w:cs="Times New Roman"/>
+          <w:color w:val="000000"/>
+          <w:sz w:val="28"/>
+          <w:szCs w:val="28"/>
+          <w:lang w:val="en-US"/>
+        </w:rPr>
+        <w:t xml:space="preserve"> </w:t>
+      </w:r>
+      <w:proofErr w:type="spellStart"/>
+      <w:r>
+        <w:rPr>
+          <w:rFonts w:ascii="Times New Roman" w:eastAsia="Times New Roman" w:hAnsi="Times New Roman" w:cs="Times New Roman"/>
+          <w:color w:val="000000"/>
+          <w:sz w:val="28"/>
+          <w:szCs w:val="28"/>
+          <w:lang w:val="en-US"/>
+        </w:rPr>
+        <w:t>идентификатор</w:t>
+      </w:r>
+      <w:proofErr w:type="spellEnd"/>
+      <w:r>
+        <w:rPr>
+          <w:rFonts w:ascii="Times New Roman" w:eastAsia="Times New Roman" w:hAnsi="Times New Roman" w:cs="Times New Roman"/>
+          <w:color w:val="000000"/>
+          <w:sz w:val="28"/>
+          <w:szCs w:val="28"/>
+          <w:lang w:val="en-US"/>
+        </w:rPr>
+        <w:t>);</w:t>
       </w:r>
     </w:p>
     <w:p>
@@ -987,47 +1049,7 @@
           <w:szCs w:val="28"/>
           <w:lang w:val="ru-RU"/>
         </w:rPr>
-        <w:t>фамилия</w:t>
-      </w:r>
-      <w:r>
-        <w:rPr>
-          <w:rFonts w:ascii="Times New Roman" w:eastAsia="Times New Roman" w:hAnsi="Times New Roman" w:cs="Times New Roman"/>
-          <w:color w:val="000000"/>
-          <w:sz w:val="28"/>
-          <w:szCs w:val="28"/>
-          <w:lang w:val="en-US"/>
-        </w:rPr>
-        <w:t xml:space="preserve">, </w:t>
-      </w:r>
-      <w:r>
-        <w:rPr>
-          <w:rFonts w:ascii="Times New Roman" w:eastAsia="Times New Roman" w:hAnsi="Times New Roman" w:cs="Times New Roman"/>
-          <w:color w:val="000000"/>
-          <w:sz w:val="28"/>
-          <w:szCs w:val="28"/>
-          <w:lang w:val="ru-RU"/>
-        </w:rPr>
-        <w:t>имя</w:t>
-      </w:r>
-      <w:r>
-        <w:rPr>
-          <w:rFonts w:ascii="Times New Roman" w:eastAsia="Times New Roman" w:hAnsi="Times New Roman" w:cs="Times New Roman"/>
-          <w:color w:val="000000"/>
-          <w:sz w:val="28"/>
-          <w:szCs w:val="28"/>
-          <w:lang w:val="en-US"/>
-        </w:rPr>
-        <w:t xml:space="preserve">, </w:t>
-      </w:r>
-      <w:r>
-        <w:rPr>
-          <w:rFonts w:ascii="Times New Roman" w:eastAsia="Times New Roman" w:hAnsi="Times New Roman" w:cs="Times New Roman"/>
-          <w:color w:val="000000"/>
-          <w:sz w:val="28"/>
-          <w:szCs w:val="28"/>
-          <w:lang w:val="ru-RU"/>
-        </w:rPr>
-        <w:t>отчество</w:t>
+        <w:t>страна</w:t>
       </w:r>
       <w:r>
         <w:rPr>
@@ -1069,17 +1091,7 @@
           <w:szCs w:val="28"/>
           <w:lang w:val="ru-RU"/>
         </w:rPr>
-        <w:t>дата рождения</w:t>
-      </w:r>
-      <w:r>
-        <w:rPr>
-          <w:rFonts w:ascii="Times New Roman" w:eastAsia="Times New Roman" w:hAnsi="Times New Roman" w:cs="Times New Roman"/>
-          <w:color w:val="000000"/>
-          <w:sz w:val="28"/>
-          <w:szCs w:val="28"/>
-          <w:lang w:val="en-US"/>
-        </w:rPr>
-        <w:t>;</w:t>
+        <w:t>город;</w:t>
       </w:r>
     </w:p>
     <w:p>
@@ -1111,17 +1123,7 @@
           <w:szCs w:val="28"/>
           <w:lang w:val="ru-RU"/>
         </w:rPr>
-        <w:t>электронная почта</w:t>
-      </w:r>
-      <w:r>
-        <w:rPr>
-          <w:rFonts w:ascii="Times New Roman" w:eastAsia="Times New Roman" w:hAnsi="Times New Roman" w:cs="Times New Roman"/>
-          <w:color w:val="000000"/>
-          <w:sz w:val="28"/>
-          <w:szCs w:val="28"/>
-          <w:lang w:val="en-US"/>
-        </w:rPr>
-        <w:t>;</w:t>
+        <w:t>улица;</w:t>
       </w:r>
     </w:p>
     <w:p>
@@ -1153,17 +1155,7 @@
           <w:szCs w:val="28"/>
           <w:lang w:val="ru-RU"/>
         </w:rPr>
-        <w:t>телефон</w:t>
-      </w:r>
-      <w:r>
-        <w:rPr>
-          <w:rFonts w:ascii="Times New Roman" w:eastAsia="Times New Roman" w:hAnsi="Times New Roman" w:cs="Times New Roman"/>
-          <w:color w:val="000000"/>
-          <w:sz w:val="28"/>
-          <w:szCs w:val="28"/>
-          <w:lang w:val="en-US"/>
-        </w:rPr>
-        <w:t>;</w:t>
+        <w:t>здание;</w:t>
       </w:r>
     </w:p>
     <w:p>
@@ -1187,55 +1179,97 @@
           <w:lang w:val="en-US"/>
         </w:rPr>
       </w:pPr>
-      <w:r>
-        <w:rPr>
-          <w:rFonts w:ascii="Times New Roman" w:eastAsia="Times New Roman" w:hAnsi="Times New Roman" w:cs="Times New Roman"/>
-          <w:color w:val="000000"/>
-          <w:sz w:val="28"/>
-          <w:szCs w:val="28"/>
-          <w:lang w:val="ru-RU"/>
-        </w:rPr>
-        <w:t xml:space="preserve">роль </w:t>
-      </w:r>
-      <w:r>
-        <w:rPr>
-          <w:rFonts w:ascii="Times New Roman" w:eastAsia="Times New Roman" w:hAnsi="Times New Roman" w:cs="Times New Roman"/>
-          <w:color w:val="000000"/>
-          <w:sz w:val="28"/>
-          <w:szCs w:val="28"/>
-          <w:lang w:val="en-US"/>
-        </w:rPr>
-        <w:t>(</w:t>
-      </w:r>
-      <w:r>
-        <w:rPr>
-          <w:rFonts w:ascii="Times New Roman" w:eastAsia="Times New Roman" w:hAnsi="Times New Roman" w:cs="Times New Roman"/>
-          <w:color w:val="000000"/>
-          <w:sz w:val="28"/>
-          <w:szCs w:val="28"/>
-          <w:lang w:val="ru-RU"/>
-        </w:rPr>
-        <w:t>клиент</w:t>
-      </w:r>
-      <w:r>
-        <w:rPr>
-          <w:rFonts w:ascii="Times New Roman" w:eastAsia="Times New Roman" w:hAnsi="Times New Roman" w:cs="Times New Roman"/>
-          <w:color w:val="000000"/>
-          <w:sz w:val="28"/>
-          <w:szCs w:val="28"/>
-          <w:lang w:val="en-US"/>
-        </w:rPr>
-        <w:t>)</w:t>
-      </w:r>
-      <w:r>
-        <w:rPr>
-          <w:rFonts w:ascii="Times New Roman" w:eastAsia="Times New Roman" w:hAnsi="Times New Roman" w:cs="Times New Roman"/>
-          <w:color w:val="000000"/>
-          <w:sz w:val="28"/>
-          <w:szCs w:val="28"/>
-          <w:lang w:val="en-US"/>
-        </w:rPr>
-        <w:t>;</w:t>
+      <w:proofErr w:type="spellStart"/>
+      <w:r>
+        <w:rPr>
+          <w:rFonts w:ascii="Times New Roman" w:eastAsia="Times New Roman" w:hAnsi="Times New Roman" w:cs="Times New Roman"/>
+          <w:color w:val="000000"/>
+          <w:sz w:val="28"/>
+          <w:szCs w:val="28"/>
+          <w:lang w:val="en-US"/>
+        </w:rPr>
+        <w:t>контактная</w:t>
+      </w:r>
+      <w:proofErr w:type="spellEnd"/>
+      <w:r>
+        <w:rPr>
+          <w:rFonts w:ascii="Times New Roman" w:eastAsia="Times New Roman" w:hAnsi="Times New Roman" w:cs="Times New Roman"/>
+          <w:color w:val="000000"/>
+          <w:sz w:val="28"/>
+          <w:szCs w:val="28"/>
+          <w:lang w:val="en-US"/>
+        </w:rPr>
+        <w:t xml:space="preserve"> </w:t>
+      </w:r>
+      <w:proofErr w:type="spellStart"/>
+      <w:r>
+        <w:rPr>
+          <w:rFonts w:ascii="Times New Roman" w:eastAsia="Times New Roman" w:hAnsi="Times New Roman" w:cs="Times New Roman"/>
+          <w:color w:val="000000"/>
+          <w:sz w:val="28"/>
+          <w:szCs w:val="28"/>
+          <w:lang w:val="en-US"/>
+        </w:rPr>
+        <w:t>информация</w:t>
+      </w:r>
+      <w:proofErr w:type="spellEnd"/>
+      <w:r>
+        <w:rPr>
+          <w:rFonts w:ascii="Times New Roman" w:eastAsia="Times New Roman" w:hAnsi="Times New Roman" w:cs="Times New Roman"/>
+          <w:color w:val="000000"/>
+          <w:sz w:val="28"/>
+          <w:szCs w:val="28"/>
+          <w:lang w:val="en-US"/>
+        </w:rPr>
+        <w:t>.</w:t>
+      </w:r>
+    </w:p>
+    <w:p>
+      <w:pPr>
+        <w:spacing w:after="0" w:line="360" w:lineRule="auto"/>
+        <w:ind w:firstLine="567"/>
+        <w:jc w:val="both"/>
+        <w:rPr>
+          <w:rFonts w:ascii="Times New Roman" w:eastAsia="Times New Roman" w:hAnsi="Times New Roman" w:cs="Times New Roman"/>
+          <w:color w:val="000000"/>
+          <w:sz w:val="28"/>
+          <w:szCs w:val="28"/>
+          <w:lang w:val="ru-RU"/>
+        </w:rPr>
+      </w:pPr>
+      <w:r>
+        <w:rPr>
+          <w:rFonts w:ascii="Times New Roman" w:eastAsia="Times New Roman" w:hAnsi="Times New Roman" w:cs="Times New Roman"/>
+          <w:color w:val="000000"/>
+          <w:sz w:val="28"/>
+          <w:szCs w:val="28"/>
+          <w:lang w:val="ru-RU"/>
+        </w:rPr>
+        <w:t>В компании ведется база клиентов. Клиенты могут самостоятельно регистрироваться в системе, получая письмо с верификационным кодом на электронную почту для подтверждения регистрации.</w:t>
+      </w:r>
+    </w:p>
+    <w:p>
+      <w:pPr>
+        <w:spacing w:after="0" w:line="360" w:lineRule="auto"/>
+        <w:ind w:firstLine="567"/>
+        <w:jc w:val="both"/>
+        <w:rPr>
+          <w:rFonts w:ascii="Times New Roman" w:eastAsia="Times New Roman" w:hAnsi="Times New Roman" w:cs="Times New Roman"/>
+          <w:color w:val="000000"/>
+          <w:sz w:val="28"/>
+          <w:szCs w:val="28"/>
+          <w:lang w:val="ru-RU"/>
+        </w:rPr>
+      </w:pPr>
+      <w:r>
+        <w:rPr>
+          <w:rFonts w:ascii="Times New Roman" w:eastAsia="Times New Roman" w:hAnsi="Times New Roman" w:cs="Times New Roman"/>
+          <w:color w:val="000000"/>
+          <w:sz w:val="28"/>
+          <w:szCs w:val="28"/>
+          <w:lang w:val="ru-RU"/>
+        </w:rPr>
+        <w:t>На каждого клиента в базу заносятся следующие сведения:</w:t>
       </w:r>
     </w:p>
     <w:p>
@@ -1267,7 +1301,27 @@
           <w:szCs w:val="28"/>
           <w:lang w:val="ru-RU"/>
         </w:rPr>
-        <w:t>пароль</w:t>
+        <w:t>номер</w:t>
+      </w:r>
+      <w:r>
+        <w:rPr>
+          <w:rFonts w:ascii="Times New Roman" w:eastAsia="Times New Roman" w:hAnsi="Times New Roman" w:cs="Times New Roman"/>
+          <w:color w:val="000000"/>
+          <w:sz w:val="28"/>
+          <w:szCs w:val="28"/>
+          <w:lang w:val="en-US"/>
+        </w:rPr>
+        <w:t xml:space="preserve"> </w:t>
+      </w:r>
+      <w:r>
+        <w:rPr>
+          <w:rFonts w:ascii="Times New Roman" w:eastAsia="Times New Roman" w:hAnsi="Times New Roman" w:cs="Times New Roman"/>
+          <w:color w:val="000000"/>
+          <w:sz w:val="28"/>
+          <w:szCs w:val="28"/>
+          <w:lang w:val="ru-RU"/>
+        </w:rPr>
+        <w:t>клиента</w:t>
       </w:r>
       <w:r>
         <w:rPr>
@@ -1309,7 +1363,47 @@
           <w:szCs w:val="28"/>
           <w:lang w:val="ru-RU"/>
         </w:rPr>
-        <w:t>серия паспорта</w:t>
+        <w:t>фамилия</w:t>
+      </w:r>
+      <w:r>
+        <w:rPr>
+          <w:rFonts w:ascii="Times New Roman" w:eastAsia="Times New Roman" w:hAnsi="Times New Roman" w:cs="Times New Roman"/>
+          <w:color w:val="000000"/>
+          <w:sz w:val="28"/>
+          <w:szCs w:val="28"/>
+          <w:lang w:val="en-US"/>
+        </w:rPr>
+        <w:t xml:space="preserve">, </w:t>
+      </w:r>
+      <w:r>
+        <w:rPr>
+          <w:rFonts w:ascii="Times New Roman" w:eastAsia="Times New Roman" w:hAnsi="Times New Roman" w:cs="Times New Roman"/>
+          <w:color w:val="000000"/>
+          <w:sz w:val="28"/>
+          <w:szCs w:val="28"/>
+          <w:lang w:val="ru-RU"/>
+        </w:rPr>
+        <w:t>имя</w:t>
+      </w:r>
+      <w:r>
+        <w:rPr>
+          <w:rFonts w:ascii="Times New Roman" w:eastAsia="Times New Roman" w:hAnsi="Times New Roman" w:cs="Times New Roman"/>
+          <w:color w:val="000000"/>
+          <w:sz w:val="28"/>
+          <w:szCs w:val="28"/>
+          <w:lang w:val="en-US"/>
+        </w:rPr>
+        <w:t xml:space="preserve">, </w:t>
+      </w:r>
+      <w:r>
+        <w:rPr>
+          <w:rFonts w:ascii="Times New Roman" w:eastAsia="Times New Roman" w:hAnsi="Times New Roman" w:cs="Times New Roman"/>
+          <w:color w:val="000000"/>
+          <w:sz w:val="28"/>
+          <w:szCs w:val="28"/>
+          <w:lang w:val="ru-RU"/>
+        </w:rPr>
+        <w:t>отчество</w:t>
       </w:r>
       <w:r>
         <w:rPr>
@@ -1351,129 +1445,17 @@
           <w:szCs w:val="28"/>
           <w:lang w:val="ru-RU"/>
         </w:rPr>
-        <w:t>номер паспорта</w:t>
-      </w:r>
-      <w:r>
-        <w:rPr>
-          <w:rFonts w:ascii="Times New Roman" w:eastAsia="Times New Roman" w:hAnsi="Times New Roman" w:cs="Times New Roman"/>
-          <w:color w:val="000000"/>
-          <w:sz w:val="28"/>
-          <w:szCs w:val="28"/>
-          <w:lang w:val="en-US"/>
-        </w:rPr>
-        <w:t>.</w:t>
-      </w:r>
-    </w:p>
-    <w:p>
-      <w:pPr>
-        <w:spacing w:after="0" w:line="360" w:lineRule="auto"/>
-        <w:ind w:firstLine="567"/>
-        <w:jc w:val="both"/>
-        <w:rPr>
-          <w:rFonts w:ascii="Times New Roman" w:eastAsia="Times New Roman" w:hAnsi="Times New Roman" w:cs="Times New Roman"/>
-          <w:color w:val="000000"/>
-          <w:sz w:val="28"/>
-          <w:szCs w:val="28"/>
-          <w:lang w:val="ru-RU"/>
-        </w:rPr>
-      </w:pPr>
-      <w:r>
-        <w:rPr>
-          <w:rFonts w:ascii="Times New Roman" w:eastAsia="Times New Roman" w:hAnsi="Times New Roman" w:cs="Times New Roman"/>
-          <w:color w:val="000000"/>
-          <w:sz w:val="28"/>
-          <w:szCs w:val="28"/>
-          <w:lang w:val="ru-RU"/>
-        </w:rPr>
-        <w:t>Каждому клиенту присваивается уникальный номер.</w:t>
-      </w:r>
-    </w:p>
-    <w:p>
-      <w:pPr>
-        <w:spacing w:after="0" w:line="360" w:lineRule="auto"/>
-        <w:ind w:firstLine="567"/>
-        <w:jc w:val="both"/>
-        <w:rPr>
-          <w:rFonts w:ascii="Times New Roman" w:eastAsia="Times New Roman" w:hAnsi="Times New Roman" w:cs="Times New Roman"/>
-          <w:color w:val="000000"/>
-          <w:sz w:val="28"/>
-          <w:szCs w:val="28"/>
-          <w:lang w:val="ru-RU"/>
-        </w:rPr>
-      </w:pPr>
-      <w:r>
-        <w:rPr>
-          <w:rFonts w:ascii="Times New Roman" w:eastAsia="Times New Roman" w:hAnsi="Times New Roman" w:cs="Times New Roman"/>
-          <w:color w:val="000000"/>
-          <w:sz w:val="28"/>
-          <w:szCs w:val="28"/>
-          <w:lang w:val="ru-RU"/>
-        </w:rPr>
-        <w:t xml:space="preserve">Перед </w:t>
-      </w:r>
-      <w:r>
-        <w:rPr>
-          <w:rFonts w:ascii="Times New Roman" w:eastAsia="Times New Roman" w:hAnsi="Times New Roman" w:cs="Times New Roman"/>
-          <w:color w:val="000000"/>
-          <w:sz w:val="28"/>
-          <w:szCs w:val="28"/>
-          <w:lang w:val="ru-RU"/>
-        </w:rPr>
-        <w:t>покупкой</w:t>
-      </w:r>
-      <w:r>
-        <w:rPr>
-          <w:rFonts w:ascii="Times New Roman" w:eastAsia="Times New Roman" w:hAnsi="Times New Roman" w:cs="Times New Roman"/>
-          <w:color w:val="000000"/>
-          <w:sz w:val="28"/>
-          <w:szCs w:val="28"/>
-          <w:lang w:val="ru-RU"/>
-        </w:rPr>
-        <w:t xml:space="preserve"> билета клиент или менеджер может получить информацию о доступных рейсах, их стоимости, датах, авиакомпаниях и других характеристиках.</w:t>
-      </w:r>
-    </w:p>
-    <w:p>
-      <w:pPr>
-        <w:spacing w:after="0" w:line="360" w:lineRule="auto"/>
-        <w:ind w:firstLine="567"/>
-        <w:jc w:val="both"/>
-        <w:rPr>
-          <w:rFonts w:ascii="Times New Roman" w:eastAsia="Times New Roman" w:hAnsi="Times New Roman" w:cs="Times New Roman"/>
-          <w:color w:val="000000"/>
-          <w:sz w:val="28"/>
-          <w:szCs w:val="28"/>
-          <w:lang w:val="ru-RU"/>
-        </w:rPr>
-      </w:pPr>
-      <w:r>
-        <w:rPr>
-          <w:rFonts w:ascii="Times New Roman" w:eastAsia="Times New Roman" w:hAnsi="Times New Roman" w:cs="Times New Roman"/>
-          <w:color w:val="000000"/>
-          <w:sz w:val="28"/>
-          <w:szCs w:val="28"/>
-          <w:lang w:val="ru-RU"/>
-        </w:rPr>
-        <w:t xml:space="preserve">После </w:t>
-      </w:r>
-      <w:r>
-        <w:rPr>
-          <w:rFonts w:ascii="Times New Roman" w:eastAsia="Times New Roman" w:hAnsi="Times New Roman" w:cs="Times New Roman"/>
-          <w:color w:val="000000"/>
-          <w:sz w:val="28"/>
-          <w:szCs w:val="28"/>
-          <w:lang w:val="ru-RU"/>
-        </w:rPr>
-        <w:t>покупки</w:t>
-      </w:r>
-      <w:r>
-        <w:rPr>
-          <w:rFonts w:ascii="Times New Roman" w:eastAsia="Times New Roman" w:hAnsi="Times New Roman" w:cs="Times New Roman"/>
-          <w:color w:val="000000"/>
-          <w:sz w:val="28"/>
-          <w:szCs w:val="28"/>
-          <w:lang w:val="ru-RU"/>
-        </w:rPr>
-        <w:t xml:space="preserve"> билета в системе фиксируются следующие данные:</w:t>
+        <w:t>дата рождения</w:t>
+      </w:r>
+      <w:r>
+        <w:rPr>
+          <w:rFonts w:ascii="Times New Roman" w:eastAsia="Times New Roman" w:hAnsi="Times New Roman" w:cs="Times New Roman"/>
+          <w:color w:val="000000"/>
+          <w:sz w:val="28"/>
+          <w:szCs w:val="28"/>
+          <w:lang w:val="en-US"/>
+        </w:rPr>
+        <w:t>;</w:t>
       </w:r>
     </w:p>
     <w:p>
@@ -1497,104 +1479,25 @@
           <w:lang w:val="en-US"/>
         </w:rPr>
       </w:pPr>
-      <w:proofErr w:type="spellStart"/>
-      <w:r>
-        <w:rPr>
-          <w:rFonts w:ascii="Times New Roman" w:eastAsia="Times New Roman" w:hAnsi="Times New Roman" w:cs="Times New Roman"/>
-          <w:color w:val="000000"/>
-          <w:sz w:val="28"/>
-          <w:szCs w:val="28"/>
-          <w:lang w:val="en-US"/>
-        </w:rPr>
-        <w:lastRenderedPageBreak/>
-        <w:t>номер</w:t>
-      </w:r>
-      <w:proofErr w:type="spellEnd"/>
-      <w:r>
-        <w:rPr>
-          <w:rFonts w:ascii="Times New Roman" w:eastAsia="Times New Roman" w:hAnsi="Times New Roman" w:cs="Times New Roman"/>
-          <w:color w:val="000000"/>
-          <w:sz w:val="28"/>
-          <w:szCs w:val="28"/>
-          <w:lang w:val="en-US"/>
-        </w:rPr>
-        <w:t xml:space="preserve"> </w:t>
-      </w:r>
-      <w:proofErr w:type="spellStart"/>
-      <w:r>
-        <w:rPr>
-          <w:rFonts w:ascii="Times New Roman" w:eastAsia="Times New Roman" w:hAnsi="Times New Roman" w:cs="Times New Roman"/>
-          <w:color w:val="000000"/>
-          <w:sz w:val="28"/>
-          <w:szCs w:val="28"/>
-          <w:lang w:val="en-US"/>
-        </w:rPr>
-        <w:t>билета</w:t>
-      </w:r>
-      <w:proofErr w:type="spellEnd"/>
-      <w:r>
-        <w:rPr>
-          <w:rFonts w:ascii="Times New Roman" w:eastAsia="Times New Roman" w:hAnsi="Times New Roman" w:cs="Times New Roman"/>
-          <w:color w:val="000000"/>
-          <w:sz w:val="28"/>
-          <w:szCs w:val="28"/>
-          <w:lang w:val="en-US"/>
-        </w:rPr>
-        <w:t xml:space="preserve"> </w:t>
-      </w:r>
-      <w:r>
-        <w:rPr>
-          <w:rFonts w:ascii="Times New Roman" w:eastAsia="Times New Roman" w:hAnsi="Times New Roman" w:cs="Times New Roman"/>
-          <w:color w:val="000000"/>
-          <w:sz w:val="28"/>
-          <w:szCs w:val="28"/>
-          <w:lang w:val="en-US"/>
-        </w:rPr>
-        <w:t>(</w:t>
-      </w:r>
-      <w:proofErr w:type="spellStart"/>
-      <w:r>
-        <w:rPr>
-          <w:rFonts w:ascii="Times New Roman" w:eastAsia="Times New Roman" w:hAnsi="Times New Roman" w:cs="Times New Roman"/>
-          <w:color w:val="000000"/>
-          <w:sz w:val="28"/>
-          <w:szCs w:val="28"/>
-          <w:lang w:val="en-US"/>
-        </w:rPr>
-        <w:t>уникальный</w:t>
-      </w:r>
-      <w:proofErr w:type="spellEnd"/>
-      <w:r>
-        <w:rPr>
-          <w:rFonts w:ascii="Times New Roman" w:eastAsia="Times New Roman" w:hAnsi="Times New Roman" w:cs="Times New Roman"/>
-          <w:color w:val="000000"/>
-          <w:sz w:val="28"/>
-          <w:szCs w:val="28"/>
-          <w:lang w:val="en-US"/>
-        </w:rPr>
-        <w:t xml:space="preserve"> </w:t>
-      </w:r>
-      <w:proofErr w:type="spellStart"/>
-      <w:r>
-        <w:rPr>
-          <w:rFonts w:ascii="Times New Roman" w:eastAsia="Times New Roman" w:hAnsi="Times New Roman" w:cs="Times New Roman"/>
-          <w:color w:val="000000"/>
-          <w:sz w:val="28"/>
-          <w:szCs w:val="28"/>
-          <w:lang w:val="en-US"/>
-        </w:rPr>
-        <w:t>идентификатор</w:t>
-      </w:r>
-      <w:proofErr w:type="spellEnd"/>
-      <w:r>
-        <w:rPr>
-          <w:rFonts w:ascii="Times New Roman" w:eastAsia="Times New Roman" w:hAnsi="Times New Roman" w:cs="Times New Roman"/>
-          <w:color w:val="000000"/>
-          <w:sz w:val="28"/>
-          <w:szCs w:val="28"/>
-          <w:lang w:val="en-US"/>
-        </w:rPr>
-        <w:t>);</w:t>
+      <w:r>
+        <w:rPr>
+          <w:rFonts w:ascii="Times New Roman" w:eastAsia="Times New Roman" w:hAnsi="Times New Roman" w:cs="Times New Roman"/>
+          <w:color w:val="000000"/>
+          <w:sz w:val="28"/>
+          <w:szCs w:val="28"/>
+          <w:lang w:val="ru-RU"/>
+        </w:rPr>
+        <w:t>электронная почта</w:t>
+      </w:r>
+      <w:r>
+        <w:rPr>
+          <w:rFonts w:ascii="Times New Roman" w:eastAsia="Times New Roman" w:hAnsi="Times New Roman" w:cs="Times New Roman"/>
+          <w:color w:val="000000"/>
+          <w:sz w:val="28"/>
+          <w:szCs w:val="28"/>
+          <w:lang w:val="en-US"/>
+        </w:rPr>
+        <w:t>;</w:t>
       </w:r>
     </w:p>
     <w:p>
@@ -1626,7 +1529,7 @@
           <w:szCs w:val="28"/>
           <w:lang w:val="ru-RU"/>
         </w:rPr>
-        <w:t>номер рейса</w:t>
+        <w:t>телефон</w:t>
       </w:r>
       <w:r>
         <w:rPr>
@@ -1668,7 +1571,38 @@
           <w:szCs w:val="28"/>
           <w:lang w:val="ru-RU"/>
         </w:rPr>
-        <w:t>номер клиента</w:t>
+        <w:lastRenderedPageBreak/>
+        <w:t xml:space="preserve">роль </w:t>
+      </w:r>
+      <w:r>
+        <w:rPr>
+          <w:rFonts w:ascii="Times New Roman" w:eastAsia="Times New Roman" w:hAnsi="Times New Roman" w:cs="Times New Roman"/>
+          <w:color w:val="000000"/>
+          <w:sz w:val="28"/>
+          <w:szCs w:val="28"/>
+          <w:lang w:val="en-US"/>
+        </w:rPr>
+        <w:t>(</w:t>
+      </w:r>
+      <w:r>
+        <w:rPr>
+          <w:rFonts w:ascii="Times New Roman" w:eastAsia="Times New Roman" w:hAnsi="Times New Roman" w:cs="Times New Roman"/>
+          <w:color w:val="000000"/>
+          <w:sz w:val="28"/>
+          <w:szCs w:val="28"/>
+          <w:lang w:val="ru-RU"/>
+        </w:rPr>
+        <w:t>клиент</w:t>
+      </w:r>
+      <w:r>
+        <w:rPr>
+          <w:rFonts w:ascii="Times New Roman" w:eastAsia="Times New Roman" w:hAnsi="Times New Roman" w:cs="Times New Roman"/>
+          <w:color w:val="000000"/>
+          <w:sz w:val="28"/>
+          <w:szCs w:val="28"/>
+          <w:lang w:val="en-US"/>
+        </w:rPr>
+        <w:t>)</w:t>
       </w:r>
       <w:r>
         <w:rPr>
@@ -1699,36 +1633,26 @@
           <w:color w:val="000000"/>
           <w:sz w:val="28"/>
           <w:szCs w:val="28"/>
-          <w:lang w:val="ru-RU"/>
-        </w:rPr>
-      </w:pPr>
-      <w:r>
-        <w:rPr>
-          <w:rFonts w:ascii="Times New Roman" w:eastAsia="Times New Roman" w:hAnsi="Times New Roman" w:cs="Times New Roman"/>
-          <w:color w:val="000000"/>
-          <w:sz w:val="28"/>
-          <w:szCs w:val="28"/>
-          <w:lang w:val="ru-RU"/>
-        </w:rPr>
-        <w:t xml:space="preserve">дата и время </w:t>
-      </w:r>
-      <w:r>
-        <w:rPr>
-          <w:rFonts w:ascii="Times New Roman" w:eastAsia="Times New Roman" w:hAnsi="Times New Roman" w:cs="Times New Roman"/>
-          <w:color w:val="000000"/>
-          <w:sz w:val="28"/>
-          <w:szCs w:val="28"/>
-          <w:lang w:val="ru-RU"/>
-        </w:rPr>
-        <w:t>покупки билета</w:t>
-      </w:r>
-      <w:r>
-        <w:rPr>
-          <w:rFonts w:ascii="Times New Roman" w:eastAsia="Times New Roman" w:hAnsi="Times New Roman" w:cs="Times New Roman"/>
-          <w:color w:val="000000"/>
-          <w:sz w:val="28"/>
-          <w:szCs w:val="28"/>
-          <w:lang w:val="ru-RU"/>
+          <w:lang w:val="en-US"/>
+        </w:rPr>
+      </w:pPr>
+      <w:r>
+        <w:rPr>
+          <w:rFonts w:ascii="Times New Roman" w:eastAsia="Times New Roman" w:hAnsi="Times New Roman" w:cs="Times New Roman"/>
+          <w:color w:val="000000"/>
+          <w:sz w:val="28"/>
+          <w:szCs w:val="28"/>
+          <w:lang w:val="ru-RU"/>
+        </w:rPr>
+        <w:t>пароль</w:t>
+      </w:r>
+      <w:r>
+        <w:rPr>
+          <w:rFonts w:ascii="Times New Roman" w:eastAsia="Times New Roman" w:hAnsi="Times New Roman" w:cs="Times New Roman"/>
+          <w:color w:val="000000"/>
+          <w:sz w:val="28"/>
+          <w:szCs w:val="28"/>
+          <w:lang w:val="en-US"/>
         </w:rPr>
         <w:t>;</w:t>
       </w:r>
@@ -1754,40 +1678,16 @@
           <w:lang w:val="en-US"/>
         </w:rPr>
       </w:pPr>
-      <w:proofErr w:type="spellStart"/>
-      <w:r>
-        <w:rPr>
-          <w:rFonts w:ascii="Times New Roman" w:eastAsia="Times New Roman" w:hAnsi="Times New Roman" w:cs="Times New Roman"/>
-          <w:color w:val="000000"/>
-          <w:sz w:val="28"/>
-          <w:szCs w:val="28"/>
-          <w:lang w:val="en-US"/>
-        </w:rPr>
-        <w:t>класс</w:t>
-      </w:r>
-      <w:proofErr w:type="spellEnd"/>
-      <w:r>
-        <w:rPr>
-          <w:rFonts w:ascii="Times New Roman" w:eastAsia="Times New Roman" w:hAnsi="Times New Roman" w:cs="Times New Roman"/>
-          <w:color w:val="000000"/>
-          <w:sz w:val="28"/>
-          <w:szCs w:val="28"/>
-          <w:lang w:val="en-US"/>
-        </w:rPr>
-        <w:t xml:space="preserve"> </w:t>
-      </w:r>
-      <w:proofErr w:type="spellStart"/>
-      <w:r>
-        <w:rPr>
-          <w:rFonts w:ascii="Times New Roman" w:eastAsia="Times New Roman" w:hAnsi="Times New Roman" w:cs="Times New Roman"/>
-          <w:color w:val="000000"/>
-          <w:sz w:val="28"/>
-          <w:szCs w:val="28"/>
-          <w:lang w:val="en-US"/>
-        </w:rPr>
-        <w:t>обслуживания</w:t>
-      </w:r>
-      <w:proofErr w:type="spellEnd"/>
+      <w:r>
+        <w:rPr>
+          <w:rFonts w:ascii="Times New Roman" w:eastAsia="Times New Roman" w:hAnsi="Times New Roman" w:cs="Times New Roman"/>
+          <w:color w:val="000000"/>
+          <w:sz w:val="28"/>
+          <w:szCs w:val="28"/>
+          <w:lang w:val="ru-RU"/>
+        </w:rPr>
+        <w:t>серия паспорта</w:t>
+      </w:r>
       <w:r>
         <w:rPr>
           <w:rFonts w:ascii="Times New Roman" w:eastAsia="Times New Roman" w:hAnsi="Times New Roman" w:cs="Times New Roman"/>
@@ -1820,49 +1720,137 @@
           <w:lang w:val="en-US"/>
         </w:rPr>
       </w:pPr>
-      <w:proofErr w:type="spellStart"/>
-      <w:r>
-        <w:rPr>
-          <w:rFonts w:ascii="Times New Roman" w:eastAsia="Times New Roman" w:hAnsi="Times New Roman" w:cs="Times New Roman"/>
-          <w:color w:val="000000"/>
-          <w:sz w:val="28"/>
-          <w:szCs w:val="28"/>
-          <w:lang w:val="en-US"/>
-        </w:rPr>
-        <w:t>итоговая</w:t>
-      </w:r>
-      <w:proofErr w:type="spellEnd"/>
-      <w:r>
-        <w:rPr>
-          <w:rFonts w:ascii="Times New Roman" w:eastAsia="Times New Roman" w:hAnsi="Times New Roman" w:cs="Times New Roman"/>
-          <w:color w:val="000000"/>
-          <w:sz w:val="28"/>
-          <w:szCs w:val="28"/>
-          <w:lang w:val="en-US"/>
-        </w:rPr>
-        <w:t xml:space="preserve"> </w:t>
-      </w:r>
-      <w:proofErr w:type="spellStart"/>
-      <w:r>
-        <w:rPr>
-          <w:rFonts w:ascii="Times New Roman" w:eastAsia="Times New Roman" w:hAnsi="Times New Roman" w:cs="Times New Roman"/>
-          <w:color w:val="000000"/>
-          <w:sz w:val="28"/>
-          <w:szCs w:val="28"/>
-          <w:lang w:val="en-US"/>
-        </w:rPr>
-        <w:t>стоимость</w:t>
-      </w:r>
-      <w:proofErr w:type="spellEnd"/>
-      <w:r>
-        <w:rPr>
-          <w:rFonts w:ascii="Times New Roman" w:eastAsia="Times New Roman" w:hAnsi="Times New Roman" w:cs="Times New Roman"/>
-          <w:color w:val="000000"/>
-          <w:sz w:val="28"/>
-          <w:szCs w:val="28"/>
-          <w:lang w:val="en-US"/>
-        </w:rPr>
-        <w:t>;</w:t>
+      <w:r>
+        <w:rPr>
+          <w:rFonts w:ascii="Times New Roman" w:eastAsia="Times New Roman" w:hAnsi="Times New Roman" w:cs="Times New Roman"/>
+          <w:color w:val="000000"/>
+          <w:sz w:val="28"/>
+          <w:szCs w:val="28"/>
+          <w:lang w:val="ru-RU"/>
+        </w:rPr>
+        <w:t>номер паспорта</w:t>
+      </w:r>
+      <w:r>
+        <w:rPr>
+          <w:rFonts w:ascii="Times New Roman" w:eastAsia="Times New Roman" w:hAnsi="Times New Roman" w:cs="Times New Roman"/>
+          <w:color w:val="000000"/>
+          <w:sz w:val="28"/>
+          <w:szCs w:val="28"/>
+          <w:lang w:val="en-US"/>
+        </w:rPr>
+        <w:t>.</w:t>
+      </w:r>
+    </w:p>
+    <w:p>
+      <w:pPr>
+        <w:spacing w:after="0" w:line="360" w:lineRule="auto"/>
+        <w:ind w:firstLine="567"/>
+        <w:jc w:val="both"/>
+        <w:rPr>
+          <w:rFonts w:ascii="Times New Roman" w:eastAsia="Times New Roman" w:hAnsi="Times New Roman" w:cs="Times New Roman"/>
+          <w:color w:val="000000"/>
+          <w:sz w:val="28"/>
+          <w:szCs w:val="28"/>
+          <w:lang w:val="ru-RU"/>
+        </w:rPr>
+      </w:pPr>
+      <w:r>
+        <w:rPr>
+          <w:rFonts w:ascii="Times New Roman" w:eastAsia="Times New Roman" w:hAnsi="Times New Roman" w:cs="Times New Roman"/>
+          <w:color w:val="000000"/>
+          <w:sz w:val="28"/>
+          <w:szCs w:val="28"/>
+          <w:lang w:val="ru-RU"/>
+        </w:rPr>
+        <w:t>Каждому клиенту присваивается уникальный номер.</w:t>
+      </w:r>
+    </w:p>
+    <w:p>
+      <w:pPr>
+        <w:spacing w:after="0" w:line="360" w:lineRule="auto"/>
+        <w:ind w:firstLine="567"/>
+        <w:jc w:val="both"/>
+        <w:rPr>
+          <w:rFonts w:ascii="Times New Roman" w:eastAsia="Times New Roman" w:hAnsi="Times New Roman" w:cs="Times New Roman"/>
+          <w:color w:val="000000"/>
+          <w:sz w:val="28"/>
+          <w:szCs w:val="28"/>
+          <w:lang w:val="ru-RU"/>
+        </w:rPr>
+      </w:pPr>
+      <w:r>
+        <w:rPr>
+          <w:rFonts w:ascii="Times New Roman" w:eastAsia="Times New Roman" w:hAnsi="Times New Roman" w:cs="Times New Roman"/>
+          <w:color w:val="000000"/>
+          <w:sz w:val="28"/>
+          <w:szCs w:val="28"/>
+          <w:lang w:val="ru-RU"/>
+        </w:rPr>
+        <w:t xml:space="preserve">Перед </w:t>
+      </w:r>
+      <w:r>
+        <w:rPr>
+          <w:rFonts w:ascii="Times New Roman" w:eastAsia="Times New Roman" w:hAnsi="Times New Roman" w:cs="Times New Roman"/>
+          <w:color w:val="000000"/>
+          <w:sz w:val="28"/>
+          <w:szCs w:val="28"/>
+          <w:lang w:val="ru-RU"/>
+        </w:rPr>
+        <w:t>покупкой</w:t>
+      </w:r>
+      <w:r>
+        <w:rPr>
+          <w:rFonts w:ascii="Times New Roman" w:eastAsia="Times New Roman" w:hAnsi="Times New Roman" w:cs="Times New Roman"/>
+          <w:color w:val="000000"/>
+          <w:sz w:val="28"/>
+          <w:szCs w:val="28"/>
+          <w:lang w:val="ru-RU"/>
+        </w:rPr>
+        <w:t xml:space="preserve"> билета клиент или менеджер может получить информацию о доступных рейсах, их стоимости, датах, авиакомпаниях и других характеристиках.</w:t>
+      </w:r>
+    </w:p>
+    <w:p>
+      <w:pPr>
+        <w:spacing w:after="0" w:line="360" w:lineRule="auto"/>
+        <w:ind w:firstLine="567"/>
+        <w:jc w:val="both"/>
+        <w:rPr>
+          <w:rFonts w:ascii="Times New Roman" w:eastAsia="Times New Roman" w:hAnsi="Times New Roman" w:cs="Times New Roman"/>
+          <w:color w:val="000000"/>
+          <w:sz w:val="28"/>
+          <w:szCs w:val="28"/>
+          <w:lang w:val="ru-RU"/>
+        </w:rPr>
+      </w:pPr>
+      <w:r>
+        <w:rPr>
+          <w:rFonts w:ascii="Times New Roman" w:eastAsia="Times New Roman" w:hAnsi="Times New Roman" w:cs="Times New Roman"/>
+          <w:color w:val="000000"/>
+          <w:sz w:val="28"/>
+          <w:szCs w:val="28"/>
+          <w:lang w:val="ru-RU"/>
+        </w:rPr>
+        <w:t xml:space="preserve">После </w:t>
+      </w:r>
+      <w:r>
+        <w:rPr>
+          <w:rFonts w:ascii="Times New Roman" w:eastAsia="Times New Roman" w:hAnsi="Times New Roman" w:cs="Times New Roman"/>
+          <w:color w:val="000000"/>
+          <w:sz w:val="28"/>
+          <w:szCs w:val="28"/>
+          <w:lang w:val="ru-RU"/>
+        </w:rPr>
+        <w:t>покупки</w:t>
+      </w:r>
+      <w:r>
+        <w:rPr>
+          <w:rFonts w:ascii="Times New Roman" w:eastAsia="Times New Roman" w:hAnsi="Times New Roman" w:cs="Times New Roman"/>
+          <w:color w:val="000000"/>
+          <w:sz w:val="28"/>
+          <w:szCs w:val="28"/>
+          <w:lang w:val="ru-RU"/>
+        </w:rPr>
+        <w:t xml:space="preserve"> билета в системе фиксируются следующие данные:</w:t>
       </w:r>
     </w:p>
     <w:p>
@@ -1883,66 +1871,106 @@
           <w:color w:val="000000"/>
           <w:sz w:val="28"/>
           <w:szCs w:val="28"/>
-          <w:lang w:val="ru-RU"/>
-        </w:rPr>
-      </w:pPr>
-      <w:r>
-        <w:rPr>
-          <w:rFonts w:ascii="Times New Roman" w:eastAsia="Times New Roman" w:hAnsi="Times New Roman" w:cs="Times New Roman"/>
-          <w:color w:val="000000"/>
-          <w:sz w:val="28"/>
-          <w:szCs w:val="28"/>
-          <w:lang w:val="ru-RU"/>
-        </w:rPr>
-        <w:t>статус билета (оплачен, отменен);</w:t>
-      </w:r>
-    </w:p>
-    <w:p>
-      <w:pPr>
-        <w:spacing w:after="0" w:line="360" w:lineRule="auto"/>
-        <w:ind w:firstLine="567"/>
-        <w:jc w:val="both"/>
-        <w:rPr>
-          <w:rFonts w:ascii="Times New Roman" w:eastAsia="Times New Roman" w:hAnsi="Times New Roman" w:cs="Times New Roman"/>
-          <w:color w:val="000000"/>
-          <w:sz w:val="28"/>
-          <w:szCs w:val="28"/>
-          <w:lang w:val="ru-RU"/>
-        </w:rPr>
-      </w:pPr>
-      <w:r>
-        <w:rPr>
-          <w:rFonts w:ascii="Times New Roman" w:eastAsia="Times New Roman" w:hAnsi="Times New Roman" w:cs="Times New Roman"/>
-          <w:color w:val="000000"/>
-          <w:sz w:val="28"/>
-          <w:szCs w:val="28"/>
-          <w:lang w:val="ru-RU"/>
-        </w:rPr>
-        <w:t>Клиенты могут отменять билет, если возврат доступен в соответствии с правилами авиакомпании.</w:t>
-      </w:r>
-    </w:p>
-    <w:p>
-      <w:pPr>
-        <w:spacing w:after="0" w:line="360" w:lineRule="auto"/>
-        <w:ind w:firstLine="567"/>
-        <w:jc w:val="both"/>
-        <w:rPr>
-          <w:rFonts w:ascii="Times New Roman" w:eastAsia="Times New Roman" w:hAnsi="Times New Roman" w:cs="Times New Roman"/>
-          <w:color w:val="000000"/>
-          <w:sz w:val="28"/>
-          <w:szCs w:val="28"/>
-          <w:lang w:val="ru-RU"/>
-        </w:rPr>
-      </w:pPr>
-      <w:r>
-        <w:rPr>
-          <w:rFonts w:ascii="Times New Roman" w:eastAsia="Times New Roman" w:hAnsi="Times New Roman" w:cs="Times New Roman"/>
-          <w:color w:val="000000"/>
-          <w:sz w:val="28"/>
-          <w:szCs w:val="28"/>
-          <w:lang w:val="ru-RU"/>
-        </w:rPr>
-        <w:t>Каждый сотрудник характеризуется следующими параметрами:</w:t>
+          <w:lang w:val="en-US"/>
+        </w:rPr>
+      </w:pPr>
+      <w:proofErr w:type="spellStart"/>
+      <w:r>
+        <w:rPr>
+          <w:rFonts w:ascii="Times New Roman" w:eastAsia="Times New Roman" w:hAnsi="Times New Roman" w:cs="Times New Roman"/>
+          <w:color w:val="000000"/>
+          <w:sz w:val="28"/>
+          <w:szCs w:val="28"/>
+          <w:lang w:val="en-US"/>
+        </w:rPr>
+        <w:t>номер</w:t>
+      </w:r>
+      <w:proofErr w:type="spellEnd"/>
+      <w:r>
+        <w:rPr>
+          <w:rFonts w:ascii="Times New Roman" w:eastAsia="Times New Roman" w:hAnsi="Times New Roman" w:cs="Times New Roman"/>
+          <w:color w:val="000000"/>
+          <w:sz w:val="28"/>
+          <w:szCs w:val="28"/>
+          <w:lang w:val="en-US"/>
+        </w:rPr>
+        <w:t xml:space="preserve"> </w:t>
+      </w:r>
+      <w:proofErr w:type="spellStart"/>
+      <w:r>
+        <w:rPr>
+          <w:rFonts w:ascii="Times New Roman" w:eastAsia="Times New Roman" w:hAnsi="Times New Roman" w:cs="Times New Roman"/>
+          <w:color w:val="000000"/>
+          <w:sz w:val="28"/>
+          <w:szCs w:val="28"/>
+          <w:lang w:val="en-US"/>
+        </w:rPr>
+        <w:t>билета</w:t>
+      </w:r>
+      <w:proofErr w:type="spellEnd"/>
+      <w:r>
+        <w:rPr>
+          <w:rFonts w:ascii="Times New Roman" w:eastAsia="Times New Roman" w:hAnsi="Times New Roman" w:cs="Times New Roman"/>
+          <w:color w:val="000000"/>
+          <w:sz w:val="28"/>
+          <w:szCs w:val="28"/>
+          <w:lang w:val="en-US"/>
+        </w:rPr>
+        <w:t xml:space="preserve"> </w:t>
+      </w:r>
+      <w:r>
+        <w:rPr>
+          <w:rFonts w:ascii="Times New Roman" w:eastAsia="Times New Roman" w:hAnsi="Times New Roman" w:cs="Times New Roman"/>
+          <w:color w:val="000000"/>
+          <w:sz w:val="28"/>
+          <w:szCs w:val="28"/>
+          <w:lang w:val="en-US"/>
+        </w:rPr>
+        <w:t>(</w:t>
+      </w:r>
+      <w:proofErr w:type="spellStart"/>
+      <w:r>
+        <w:rPr>
+          <w:rFonts w:ascii="Times New Roman" w:eastAsia="Times New Roman" w:hAnsi="Times New Roman" w:cs="Times New Roman"/>
+          <w:color w:val="000000"/>
+          <w:sz w:val="28"/>
+          <w:szCs w:val="28"/>
+          <w:lang w:val="en-US"/>
+        </w:rPr>
+        <w:t>уникальный</w:t>
+      </w:r>
+      <w:proofErr w:type="spellEnd"/>
+      <w:r>
+        <w:rPr>
+          <w:rFonts w:ascii="Times New Roman" w:eastAsia="Times New Roman" w:hAnsi="Times New Roman" w:cs="Times New Roman"/>
+          <w:color w:val="000000"/>
+          <w:sz w:val="28"/>
+          <w:szCs w:val="28"/>
+          <w:lang w:val="en-US"/>
+        </w:rPr>
+        <w:t xml:space="preserve"> </w:t>
+      </w:r>
+      <w:proofErr w:type="spellStart"/>
+      <w:r>
+        <w:rPr>
+          <w:rFonts w:ascii="Times New Roman" w:eastAsia="Times New Roman" w:hAnsi="Times New Roman" w:cs="Times New Roman"/>
+          <w:color w:val="000000"/>
+          <w:sz w:val="28"/>
+          <w:szCs w:val="28"/>
+          <w:lang w:val="en-US"/>
+        </w:rPr>
+        <w:t>идентификатор</w:t>
+      </w:r>
+      <w:proofErr w:type="spellEnd"/>
+      <w:r>
+        <w:rPr>
+          <w:rFonts w:ascii="Times New Roman" w:eastAsia="Times New Roman" w:hAnsi="Times New Roman" w:cs="Times New Roman"/>
+          <w:color w:val="000000"/>
+          <w:sz w:val="28"/>
+          <w:szCs w:val="28"/>
+          <w:lang w:val="en-US"/>
+        </w:rPr>
+        <w:t>);</w:t>
       </w:r>
     </w:p>
     <w:p>
@@ -1966,40 +1994,16 @@
           <w:lang w:val="en-US"/>
         </w:rPr>
       </w:pPr>
-      <w:proofErr w:type="spellStart"/>
-      <w:r>
-        <w:rPr>
-          <w:rFonts w:ascii="Times New Roman" w:eastAsia="Times New Roman" w:hAnsi="Times New Roman" w:cs="Times New Roman"/>
-          <w:color w:val="000000"/>
-          <w:sz w:val="28"/>
-          <w:szCs w:val="28"/>
-          <w:lang w:val="en-US"/>
-        </w:rPr>
-        <w:t>номер</w:t>
-      </w:r>
-      <w:proofErr w:type="spellEnd"/>
-      <w:r>
-        <w:rPr>
-          <w:rFonts w:ascii="Times New Roman" w:eastAsia="Times New Roman" w:hAnsi="Times New Roman" w:cs="Times New Roman"/>
-          <w:color w:val="000000"/>
-          <w:sz w:val="28"/>
-          <w:szCs w:val="28"/>
-          <w:lang w:val="en-US"/>
-        </w:rPr>
-        <w:t xml:space="preserve"> </w:t>
-      </w:r>
-      <w:proofErr w:type="spellStart"/>
-      <w:r>
-        <w:rPr>
-          <w:rFonts w:ascii="Times New Roman" w:eastAsia="Times New Roman" w:hAnsi="Times New Roman" w:cs="Times New Roman"/>
-          <w:color w:val="000000"/>
-          <w:sz w:val="28"/>
-          <w:szCs w:val="28"/>
-          <w:lang w:val="en-US"/>
-        </w:rPr>
-        <w:t>сотрудника</w:t>
-      </w:r>
-      <w:proofErr w:type="spellEnd"/>
+      <w:r>
+        <w:rPr>
+          <w:rFonts w:ascii="Times New Roman" w:eastAsia="Times New Roman" w:hAnsi="Times New Roman" w:cs="Times New Roman"/>
+          <w:color w:val="000000"/>
+          <w:sz w:val="28"/>
+          <w:szCs w:val="28"/>
+          <w:lang w:val="ru-RU"/>
+        </w:rPr>
+        <w:t>номер рейса</w:t>
+      </w:r>
       <w:r>
         <w:rPr>
           <w:rFonts w:ascii="Times New Roman" w:eastAsia="Times New Roman" w:hAnsi="Times New Roman" w:cs="Times New Roman"/>
@@ -2032,62 +2036,16 @@
           <w:lang w:val="en-US"/>
         </w:rPr>
       </w:pPr>
-      <w:proofErr w:type="spellStart"/>
-      <w:r>
-        <w:rPr>
-          <w:rFonts w:ascii="Times New Roman" w:eastAsia="Times New Roman" w:hAnsi="Times New Roman" w:cs="Times New Roman"/>
-          <w:color w:val="000000"/>
-          <w:sz w:val="28"/>
-          <w:szCs w:val="28"/>
-          <w:lang w:val="en-US"/>
-        </w:rPr>
-        <w:t>фамилия</w:t>
-      </w:r>
-      <w:proofErr w:type="spellEnd"/>
-      <w:r>
-        <w:rPr>
-          <w:rFonts w:ascii="Times New Roman" w:eastAsia="Times New Roman" w:hAnsi="Times New Roman" w:cs="Times New Roman"/>
-          <w:color w:val="000000"/>
-          <w:sz w:val="28"/>
-          <w:szCs w:val="28"/>
-          <w:lang w:val="en-US"/>
-        </w:rPr>
-        <w:t xml:space="preserve">, </w:t>
-      </w:r>
-      <w:proofErr w:type="spellStart"/>
-      <w:r>
-        <w:rPr>
-          <w:rFonts w:ascii="Times New Roman" w:eastAsia="Times New Roman" w:hAnsi="Times New Roman" w:cs="Times New Roman"/>
-          <w:color w:val="000000"/>
-          <w:sz w:val="28"/>
-          <w:szCs w:val="28"/>
-          <w:lang w:val="en-US"/>
-        </w:rPr>
-        <w:t>имя</w:t>
-      </w:r>
-      <w:proofErr w:type="spellEnd"/>
-      <w:r>
-        <w:rPr>
-          <w:rFonts w:ascii="Times New Roman" w:eastAsia="Times New Roman" w:hAnsi="Times New Roman" w:cs="Times New Roman"/>
-          <w:color w:val="000000"/>
-          <w:sz w:val="28"/>
-          <w:szCs w:val="28"/>
-          <w:lang w:val="en-US"/>
-        </w:rPr>
-        <w:t xml:space="preserve">, </w:t>
-      </w:r>
-      <w:proofErr w:type="spellStart"/>
-      <w:r>
-        <w:rPr>
-          <w:rFonts w:ascii="Times New Roman" w:eastAsia="Times New Roman" w:hAnsi="Times New Roman" w:cs="Times New Roman"/>
-          <w:color w:val="000000"/>
-          <w:sz w:val="28"/>
-          <w:szCs w:val="28"/>
-          <w:lang w:val="en-US"/>
-        </w:rPr>
-        <w:t>отчество</w:t>
-      </w:r>
-      <w:proofErr w:type="spellEnd"/>
+      <w:r>
+        <w:rPr>
+          <w:rFonts w:ascii="Times New Roman" w:eastAsia="Times New Roman" w:hAnsi="Times New Roman" w:cs="Times New Roman"/>
+          <w:color w:val="000000"/>
+          <w:sz w:val="28"/>
+          <w:szCs w:val="28"/>
+          <w:lang w:val="ru-RU"/>
+        </w:rPr>
+        <w:t>номер клиента</w:t>
+      </w:r>
       <w:r>
         <w:rPr>
           <w:rFonts w:ascii="Times New Roman" w:eastAsia="Times New Roman" w:hAnsi="Times New Roman" w:cs="Times New Roman"/>
@@ -2117,50 +2075,36 @@
           <w:color w:val="000000"/>
           <w:sz w:val="28"/>
           <w:szCs w:val="28"/>
-          <w:lang w:val="en-US"/>
-        </w:rPr>
-      </w:pPr>
-      <w:proofErr w:type="spellStart"/>
-      <w:r>
-        <w:rPr>
-          <w:rFonts w:ascii="Times New Roman" w:eastAsia="Times New Roman" w:hAnsi="Times New Roman" w:cs="Times New Roman"/>
-          <w:color w:val="000000"/>
-          <w:sz w:val="28"/>
-          <w:szCs w:val="28"/>
-          <w:lang w:val="en-US"/>
-        </w:rPr>
-        <w:t>дата</w:t>
-      </w:r>
-      <w:proofErr w:type="spellEnd"/>
-      <w:r>
-        <w:rPr>
-          <w:rFonts w:ascii="Times New Roman" w:eastAsia="Times New Roman" w:hAnsi="Times New Roman" w:cs="Times New Roman"/>
-          <w:color w:val="000000"/>
-          <w:sz w:val="28"/>
-          <w:szCs w:val="28"/>
-          <w:lang w:val="en-US"/>
-        </w:rPr>
-        <w:t xml:space="preserve"> </w:t>
-      </w:r>
-      <w:proofErr w:type="spellStart"/>
-      <w:r>
-        <w:rPr>
-          <w:rFonts w:ascii="Times New Roman" w:eastAsia="Times New Roman" w:hAnsi="Times New Roman" w:cs="Times New Roman"/>
-          <w:color w:val="000000"/>
-          <w:sz w:val="28"/>
-          <w:szCs w:val="28"/>
-          <w:lang w:val="en-US"/>
-        </w:rPr>
-        <w:t>рождения</w:t>
-      </w:r>
-      <w:proofErr w:type="spellEnd"/>
-      <w:r>
-        <w:rPr>
-          <w:rFonts w:ascii="Times New Roman" w:eastAsia="Times New Roman" w:hAnsi="Times New Roman" w:cs="Times New Roman"/>
-          <w:color w:val="000000"/>
-          <w:sz w:val="28"/>
-          <w:szCs w:val="28"/>
-          <w:lang w:val="en-US"/>
+          <w:lang w:val="ru-RU"/>
+        </w:rPr>
+      </w:pPr>
+      <w:r>
+        <w:rPr>
+          <w:rFonts w:ascii="Times New Roman" w:eastAsia="Times New Roman" w:hAnsi="Times New Roman" w:cs="Times New Roman"/>
+          <w:color w:val="000000"/>
+          <w:sz w:val="28"/>
+          <w:szCs w:val="28"/>
+          <w:lang w:val="ru-RU"/>
+        </w:rPr>
+        <w:t xml:space="preserve">дата и время </w:t>
+      </w:r>
+      <w:r>
+        <w:rPr>
+          <w:rFonts w:ascii="Times New Roman" w:eastAsia="Times New Roman" w:hAnsi="Times New Roman" w:cs="Times New Roman"/>
+          <w:color w:val="000000"/>
+          <w:sz w:val="28"/>
+          <w:szCs w:val="28"/>
+          <w:lang w:val="ru-RU"/>
+        </w:rPr>
+        <w:t>покупки билета</w:t>
+      </w:r>
+      <w:r>
+        <w:rPr>
+          <w:rFonts w:ascii="Times New Roman" w:eastAsia="Times New Roman" w:hAnsi="Times New Roman" w:cs="Times New Roman"/>
+          <w:color w:val="000000"/>
+          <w:sz w:val="28"/>
+          <w:szCs w:val="28"/>
+          <w:lang w:val="ru-RU"/>
         </w:rPr>
         <w:t>;</w:t>
       </w:r>
@@ -2186,16 +2130,40 @@
           <w:lang w:val="en-US"/>
         </w:rPr>
       </w:pPr>
-      <w:r>
-        <w:rPr>
-          <w:rFonts w:ascii="Times New Roman" w:eastAsia="Times New Roman" w:hAnsi="Times New Roman" w:cs="Times New Roman"/>
-          <w:color w:val="000000"/>
-          <w:sz w:val="28"/>
-          <w:szCs w:val="28"/>
-          <w:lang w:val="ru-RU"/>
-        </w:rPr>
-        <w:t>электронная почта</w:t>
-      </w:r>
+      <w:proofErr w:type="spellStart"/>
+      <w:r>
+        <w:rPr>
+          <w:rFonts w:ascii="Times New Roman" w:eastAsia="Times New Roman" w:hAnsi="Times New Roman" w:cs="Times New Roman"/>
+          <w:color w:val="000000"/>
+          <w:sz w:val="28"/>
+          <w:szCs w:val="28"/>
+          <w:lang w:val="en-US"/>
+        </w:rPr>
+        <w:t>класс</w:t>
+      </w:r>
+      <w:proofErr w:type="spellEnd"/>
+      <w:r>
+        <w:rPr>
+          <w:rFonts w:ascii="Times New Roman" w:eastAsia="Times New Roman" w:hAnsi="Times New Roman" w:cs="Times New Roman"/>
+          <w:color w:val="000000"/>
+          <w:sz w:val="28"/>
+          <w:szCs w:val="28"/>
+          <w:lang w:val="en-US"/>
+        </w:rPr>
+        <w:t xml:space="preserve"> </w:t>
+      </w:r>
+      <w:proofErr w:type="spellStart"/>
+      <w:r>
+        <w:rPr>
+          <w:rFonts w:ascii="Times New Roman" w:eastAsia="Times New Roman" w:hAnsi="Times New Roman" w:cs="Times New Roman"/>
+          <w:color w:val="000000"/>
+          <w:sz w:val="28"/>
+          <w:szCs w:val="28"/>
+          <w:lang w:val="en-US"/>
+        </w:rPr>
+        <w:t>обслуживания</w:t>
+      </w:r>
+      <w:proofErr w:type="spellEnd"/>
       <w:r>
         <w:rPr>
           <w:rFonts w:ascii="Times New Roman" w:eastAsia="Times New Roman" w:hAnsi="Times New Roman" w:cs="Times New Roman"/>
@@ -2228,16 +2196,40 @@
           <w:lang w:val="en-US"/>
         </w:rPr>
       </w:pPr>
-      <w:r>
-        <w:rPr>
-          <w:rFonts w:ascii="Times New Roman" w:eastAsia="Times New Roman" w:hAnsi="Times New Roman" w:cs="Times New Roman"/>
-          <w:color w:val="000000"/>
-          <w:sz w:val="28"/>
-          <w:szCs w:val="28"/>
-          <w:lang w:val="ru-RU"/>
-        </w:rPr>
-        <w:t>телефон</w:t>
-      </w:r>
+      <w:proofErr w:type="spellStart"/>
+      <w:r>
+        <w:rPr>
+          <w:rFonts w:ascii="Times New Roman" w:eastAsia="Times New Roman" w:hAnsi="Times New Roman" w:cs="Times New Roman"/>
+          <w:color w:val="000000"/>
+          <w:sz w:val="28"/>
+          <w:szCs w:val="28"/>
+          <w:lang w:val="en-US"/>
+        </w:rPr>
+        <w:t>итоговая</w:t>
+      </w:r>
+      <w:proofErr w:type="spellEnd"/>
+      <w:r>
+        <w:rPr>
+          <w:rFonts w:ascii="Times New Roman" w:eastAsia="Times New Roman" w:hAnsi="Times New Roman" w:cs="Times New Roman"/>
+          <w:color w:val="000000"/>
+          <w:sz w:val="28"/>
+          <w:szCs w:val="28"/>
+          <w:lang w:val="en-US"/>
+        </w:rPr>
+        <w:t xml:space="preserve"> </w:t>
+      </w:r>
+      <w:proofErr w:type="spellStart"/>
+      <w:r>
+        <w:rPr>
+          <w:rFonts w:ascii="Times New Roman" w:eastAsia="Times New Roman" w:hAnsi="Times New Roman" w:cs="Times New Roman"/>
+          <w:color w:val="000000"/>
+          <w:sz w:val="28"/>
+          <w:szCs w:val="28"/>
+          <w:lang w:val="en-US"/>
+        </w:rPr>
+        <w:t>стоимость</w:t>
+      </w:r>
+      <w:proofErr w:type="spellEnd"/>
       <w:r>
         <w:rPr>
           <w:rFonts w:ascii="Times New Roman" w:eastAsia="Times New Roman" w:hAnsi="Times New Roman" w:cs="Times New Roman"/>
@@ -2267,28 +2259,66 @@
           <w:color w:val="000000"/>
           <w:sz w:val="28"/>
           <w:szCs w:val="28"/>
-          <w:lang w:val="en-US"/>
-        </w:rPr>
-      </w:pPr>
-      <w:r>
-        <w:rPr>
-          <w:rFonts w:ascii="Times New Roman" w:eastAsia="Times New Roman" w:hAnsi="Times New Roman" w:cs="Times New Roman"/>
-          <w:color w:val="000000"/>
-          <w:sz w:val="28"/>
-          <w:szCs w:val="28"/>
-          <w:lang w:val="ru-RU"/>
-        </w:rPr>
-        <w:t>роль</w:t>
-      </w:r>
-      <w:r>
-        <w:rPr>
-          <w:rFonts w:ascii="Times New Roman" w:eastAsia="Times New Roman" w:hAnsi="Times New Roman" w:cs="Times New Roman"/>
-          <w:color w:val="000000"/>
-          <w:sz w:val="28"/>
-          <w:szCs w:val="28"/>
-          <w:lang w:val="en-US"/>
-        </w:rPr>
-        <w:t>;</w:t>
+          <w:lang w:val="ru-RU"/>
+        </w:rPr>
+      </w:pPr>
+      <w:r>
+        <w:rPr>
+          <w:rFonts w:ascii="Times New Roman" w:eastAsia="Times New Roman" w:hAnsi="Times New Roman" w:cs="Times New Roman"/>
+          <w:color w:val="000000"/>
+          <w:sz w:val="28"/>
+          <w:szCs w:val="28"/>
+          <w:lang w:val="ru-RU"/>
+        </w:rPr>
+        <w:t>статус билета (оплачен, отменен);</w:t>
+      </w:r>
+    </w:p>
+    <w:p>
+      <w:pPr>
+        <w:spacing w:after="0" w:line="360" w:lineRule="auto"/>
+        <w:ind w:firstLine="567"/>
+        <w:jc w:val="both"/>
+        <w:rPr>
+          <w:rFonts w:ascii="Times New Roman" w:eastAsia="Times New Roman" w:hAnsi="Times New Roman" w:cs="Times New Roman"/>
+          <w:color w:val="000000"/>
+          <w:sz w:val="28"/>
+          <w:szCs w:val="28"/>
+          <w:lang w:val="ru-RU"/>
+        </w:rPr>
+      </w:pPr>
+      <w:r>
+        <w:rPr>
+          <w:rFonts w:ascii="Times New Roman" w:eastAsia="Times New Roman" w:hAnsi="Times New Roman" w:cs="Times New Roman"/>
+          <w:color w:val="000000"/>
+          <w:sz w:val="28"/>
+          <w:szCs w:val="28"/>
+          <w:lang w:val="ru-RU"/>
+        </w:rPr>
+        <w:t>Клиенты могут отменять билет, если возврат доступен в соответствии с правилами авиакомпании.</w:t>
+      </w:r>
+    </w:p>
+    <w:p>
+      <w:pPr>
+        <w:spacing w:after="0" w:line="360" w:lineRule="auto"/>
+        <w:ind w:firstLine="567"/>
+        <w:jc w:val="both"/>
+        <w:rPr>
+          <w:rFonts w:ascii="Times New Roman" w:eastAsia="Times New Roman" w:hAnsi="Times New Roman" w:cs="Times New Roman"/>
+          <w:color w:val="000000"/>
+          <w:sz w:val="28"/>
+          <w:szCs w:val="28"/>
+          <w:lang w:val="ru-RU"/>
+        </w:rPr>
+      </w:pPr>
+      <w:r>
+        <w:rPr>
+          <w:rFonts w:ascii="Times New Roman" w:eastAsia="Times New Roman" w:hAnsi="Times New Roman" w:cs="Times New Roman"/>
+          <w:color w:val="000000"/>
+          <w:sz w:val="28"/>
+          <w:szCs w:val="28"/>
+          <w:lang w:val="ru-RU"/>
+        </w:rPr>
+        <w:t>Каждый сотрудник характеризуется следующими параметрами:</w:t>
       </w:r>
     </w:p>
     <w:p>
@@ -2312,16 +2342,40 @@
           <w:lang w:val="en-US"/>
         </w:rPr>
       </w:pPr>
-      <w:r>
-        <w:rPr>
-          <w:rFonts w:ascii="Times New Roman" w:eastAsia="Times New Roman" w:hAnsi="Times New Roman" w:cs="Times New Roman"/>
-          <w:color w:val="000000"/>
-          <w:sz w:val="28"/>
-          <w:szCs w:val="28"/>
-          <w:lang w:val="ru-RU"/>
-        </w:rPr>
-        <w:t>пароль</w:t>
-      </w:r>
+      <w:proofErr w:type="spellStart"/>
+      <w:r>
+        <w:rPr>
+          <w:rFonts w:ascii="Times New Roman" w:eastAsia="Times New Roman" w:hAnsi="Times New Roman" w:cs="Times New Roman"/>
+          <w:color w:val="000000"/>
+          <w:sz w:val="28"/>
+          <w:szCs w:val="28"/>
+          <w:lang w:val="en-US"/>
+        </w:rPr>
+        <w:t>номер</w:t>
+      </w:r>
+      <w:proofErr w:type="spellEnd"/>
+      <w:r>
+        <w:rPr>
+          <w:rFonts w:ascii="Times New Roman" w:eastAsia="Times New Roman" w:hAnsi="Times New Roman" w:cs="Times New Roman"/>
+          <w:color w:val="000000"/>
+          <w:sz w:val="28"/>
+          <w:szCs w:val="28"/>
+          <w:lang w:val="en-US"/>
+        </w:rPr>
+        <w:t xml:space="preserve"> </w:t>
+      </w:r>
+      <w:proofErr w:type="spellStart"/>
+      <w:r>
+        <w:rPr>
+          <w:rFonts w:ascii="Times New Roman" w:eastAsia="Times New Roman" w:hAnsi="Times New Roman" w:cs="Times New Roman"/>
+          <w:color w:val="000000"/>
+          <w:sz w:val="28"/>
+          <w:szCs w:val="28"/>
+          <w:lang w:val="en-US"/>
+        </w:rPr>
+        <w:t>сотрудника</w:t>
+      </w:r>
+      <w:proofErr w:type="spellEnd"/>
       <w:r>
         <w:rPr>
           <w:rFonts w:ascii="Times New Roman" w:eastAsia="Times New Roman" w:hAnsi="Times New Roman" w:cs="Times New Roman"/>
@@ -2354,16 +2408,62 @@
           <w:lang w:val="en-US"/>
         </w:rPr>
       </w:pPr>
-      <w:r>
-        <w:rPr>
-          <w:rFonts w:ascii="Times New Roman" w:eastAsia="Times New Roman" w:hAnsi="Times New Roman" w:cs="Times New Roman"/>
-          <w:color w:val="000000"/>
-          <w:sz w:val="28"/>
-          <w:szCs w:val="28"/>
-          <w:lang w:val="ru-RU"/>
-        </w:rPr>
-        <w:t>серия паспорта</w:t>
-      </w:r>
+      <w:proofErr w:type="spellStart"/>
+      <w:r>
+        <w:rPr>
+          <w:rFonts w:ascii="Times New Roman" w:eastAsia="Times New Roman" w:hAnsi="Times New Roman" w:cs="Times New Roman"/>
+          <w:color w:val="000000"/>
+          <w:sz w:val="28"/>
+          <w:szCs w:val="28"/>
+          <w:lang w:val="en-US"/>
+        </w:rPr>
+        <w:t>фамилия</w:t>
+      </w:r>
+      <w:proofErr w:type="spellEnd"/>
+      <w:r>
+        <w:rPr>
+          <w:rFonts w:ascii="Times New Roman" w:eastAsia="Times New Roman" w:hAnsi="Times New Roman" w:cs="Times New Roman"/>
+          <w:color w:val="000000"/>
+          <w:sz w:val="28"/>
+          <w:szCs w:val="28"/>
+          <w:lang w:val="en-US"/>
+        </w:rPr>
+        <w:t xml:space="preserve">, </w:t>
+      </w:r>
+      <w:proofErr w:type="spellStart"/>
+      <w:r>
+        <w:rPr>
+          <w:rFonts w:ascii="Times New Roman" w:eastAsia="Times New Roman" w:hAnsi="Times New Roman" w:cs="Times New Roman"/>
+          <w:color w:val="000000"/>
+          <w:sz w:val="28"/>
+          <w:szCs w:val="28"/>
+          <w:lang w:val="en-US"/>
+        </w:rPr>
+        <w:t>имя</w:t>
+      </w:r>
+      <w:proofErr w:type="spellEnd"/>
+      <w:r>
+        <w:rPr>
+          <w:rFonts w:ascii="Times New Roman" w:eastAsia="Times New Roman" w:hAnsi="Times New Roman" w:cs="Times New Roman"/>
+          <w:color w:val="000000"/>
+          <w:sz w:val="28"/>
+          <w:szCs w:val="28"/>
+          <w:lang w:val="en-US"/>
+        </w:rPr>
+        <w:t xml:space="preserve">, </w:t>
+      </w:r>
+      <w:proofErr w:type="spellStart"/>
+      <w:r>
+        <w:rPr>
+          <w:rFonts w:ascii="Times New Roman" w:eastAsia="Times New Roman" w:hAnsi="Times New Roman" w:cs="Times New Roman"/>
+          <w:color w:val="000000"/>
+          <w:sz w:val="28"/>
+          <w:szCs w:val="28"/>
+          <w:lang w:val="en-US"/>
+        </w:rPr>
+        <w:t>отчество</w:t>
+      </w:r>
+      <w:proofErr w:type="spellEnd"/>
       <w:r>
         <w:rPr>
           <w:rFonts w:ascii="Times New Roman" w:eastAsia="Times New Roman" w:hAnsi="Times New Roman" w:cs="Times New Roman"/>
@@ -2396,73 +2496,49 @@
           <w:lang w:val="en-US"/>
         </w:rPr>
       </w:pPr>
-      <w:r>
-        <w:rPr>
-          <w:rFonts w:ascii="Times New Roman" w:eastAsia="Times New Roman" w:hAnsi="Times New Roman" w:cs="Times New Roman"/>
-          <w:color w:val="000000"/>
-          <w:sz w:val="28"/>
-          <w:szCs w:val="28"/>
-          <w:lang w:val="ru-RU"/>
-        </w:rPr>
-        <w:t>номер паспорта</w:t>
-      </w:r>
-      <w:r>
-        <w:rPr>
-          <w:rFonts w:ascii="Times New Roman" w:eastAsia="Times New Roman" w:hAnsi="Times New Roman" w:cs="Times New Roman"/>
-          <w:color w:val="000000"/>
-          <w:sz w:val="28"/>
-          <w:szCs w:val="28"/>
-          <w:lang w:val="en-US"/>
-        </w:rPr>
-        <w:t>.</w:t>
-      </w:r>
-    </w:p>
-    <w:p>
-      <w:pPr>
-        <w:spacing w:after="0" w:line="360" w:lineRule="auto"/>
-        <w:ind w:firstLine="567"/>
-        <w:jc w:val="both"/>
-        <w:rPr>
-          <w:rFonts w:ascii="Times New Roman" w:eastAsia="Times New Roman" w:hAnsi="Times New Roman" w:cs="Times New Roman"/>
-          <w:color w:val="000000"/>
-          <w:sz w:val="28"/>
-          <w:szCs w:val="28"/>
-          <w:lang w:val="ru-RU"/>
-        </w:rPr>
-      </w:pPr>
-      <w:r>
-        <w:rPr>
-          <w:rFonts w:ascii="Times New Roman" w:eastAsia="Times New Roman" w:hAnsi="Times New Roman" w:cs="Times New Roman"/>
-          <w:color w:val="000000"/>
-          <w:sz w:val="28"/>
-          <w:szCs w:val="28"/>
-          <w:lang w:val="ru-RU"/>
-        </w:rPr>
-        <w:t>Следующие данные могут повторяться: фамилия, имя, отчество, дата рождения, должность. Однако номер сотрудника, логин и электронная почта должны быть уникальными.</w:t>
-      </w:r>
-    </w:p>
-    <w:p>
-      <w:pPr>
-        <w:spacing w:after="0" w:line="360" w:lineRule="auto"/>
-        <w:ind w:firstLine="567"/>
-        <w:jc w:val="both"/>
-        <w:rPr>
-          <w:rFonts w:ascii="Times New Roman" w:eastAsia="Times New Roman" w:hAnsi="Times New Roman" w:cs="Times New Roman"/>
-          <w:color w:val="000000"/>
-          <w:sz w:val="28"/>
-          <w:szCs w:val="28"/>
-          <w:lang w:val="ru-RU"/>
-        </w:rPr>
-      </w:pPr>
-      <w:r>
-        <w:rPr>
-          <w:rFonts w:ascii="Times New Roman" w:eastAsia="Times New Roman" w:hAnsi="Times New Roman" w:cs="Times New Roman"/>
-          <w:color w:val="000000"/>
-          <w:sz w:val="28"/>
-          <w:szCs w:val="28"/>
-          <w:lang w:val="ru-RU"/>
-        </w:rPr>
-        <w:t>Предусмотреть следующие ограничения на информацию в системе:</w:t>
+      <w:proofErr w:type="spellStart"/>
+      <w:r>
+        <w:rPr>
+          <w:rFonts w:ascii="Times New Roman" w:eastAsia="Times New Roman" w:hAnsi="Times New Roman" w:cs="Times New Roman"/>
+          <w:color w:val="000000"/>
+          <w:sz w:val="28"/>
+          <w:szCs w:val="28"/>
+          <w:lang w:val="en-US"/>
+        </w:rPr>
+        <w:t>дата</w:t>
+      </w:r>
+      <w:proofErr w:type="spellEnd"/>
+      <w:r>
+        <w:rPr>
+          <w:rFonts w:ascii="Times New Roman" w:eastAsia="Times New Roman" w:hAnsi="Times New Roman" w:cs="Times New Roman"/>
+          <w:color w:val="000000"/>
+          <w:sz w:val="28"/>
+          <w:szCs w:val="28"/>
+          <w:lang w:val="en-US"/>
+        </w:rPr>
+        <w:t xml:space="preserve"> </w:t>
+      </w:r>
+      <w:proofErr w:type="spellStart"/>
+      <w:r>
+        <w:rPr>
+          <w:rFonts w:ascii="Times New Roman" w:eastAsia="Times New Roman" w:hAnsi="Times New Roman" w:cs="Times New Roman"/>
+          <w:color w:val="000000"/>
+          <w:sz w:val="28"/>
+          <w:szCs w:val="28"/>
+          <w:lang w:val="en-US"/>
+        </w:rPr>
+        <w:t>рождения</w:t>
+      </w:r>
+      <w:proofErr w:type="spellEnd"/>
+      <w:r>
+        <w:rPr>
+          <w:rFonts w:ascii="Times New Roman" w:eastAsia="Times New Roman" w:hAnsi="Times New Roman" w:cs="Times New Roman"/>
+          <w:color w:val="000000"/>
+          <w:sz w:val="28"/>
+          <w:szCs w:val="28"/>
+          <w:lang w:val="en-US"/>
+        </w:rPr>
+        <w:t>;</w:t>
       </w:r>
     </w:p>
     <w:p>
@@ -2483,18 +2559,28 @@
           <w:color w:val="000000"/>
           <w:sz w:val="28"/>
           <w:szCs w:val="28"/>
-          <w:lang w:val="ru-RU"/>
-        </w:rPr>
-      </w:pPr>
-      <w:r>
-        <w:rPr>
-          <w:rFonts w:ascii="Times New Roman" w:eastAsia="Times New Roman" w:hAnsi="Times New Roman" w:cs="Times New Roman"/>
-          <w:color w:val="000000"/>
-          <w:sz w:val="28"/>
-          <w:szCs w:val="28"/>
-          <w:lang w:val="ru-RU"/>
-        </w:rPr>
-        <w:t>стоимость билета не может быть отрицательной;</w:t>
+          <w:lang w:val="en-US"/>
+        </w:rPr>
+      </w:pPr>
+      <w:r>
+        <w:rPr>
+          <w:rFonts w:ascii="Times New Roman" w:eastAsia="Times New Roman" w:hAnsi="Times New Roman" w:cs="Times New Roman"/>
+          <w:color w:val="000000"/>
+          <w:sz w:val="28"/>
+          <w:szCs w:val="28"/>
+          <w:lang w:val="ru-RU"/>
+        </w:rPr>
+        <w:t>электронная почта</w:t>
+      </w:r>
+      <w:r>
+        <w:rPr>
+          <w:rFonts w:ascii="Times New Roman" w:eastAsia="Times New Roman" w:hAnsi="Times New Roman" w:cs="Times New Roman"/>
+          <w:color w:val="000000"/>
+          <w:sz w:val="28"/>
+          <w:szCs w:val="28"/>
+          <w:lang w:val="en-US"/>
+        </w:rPr>
+        <w:t>;</w:t>
       </w:r>
     </w:p>
     <w:p>
@@ -2515,18 +2601,28 @@
           <w:color w:val="000000"/>
           <w:sz w:val="28"/>
           <w:szCs w:val="28"/>
-          <w:lang w:val="ru-RU"/>
-        </w:rPr>
-      </w:pPr>
-      <w:r>
-        <w:rPr>
-          <w:rFonts w:ascii="Times New Roman" w:eastAsia="Times New Roman" w:hAnsi="Times New Roman" w:cs="Times New Roman"/>
-          <w:color w:val="000000"/>
-          <w:sz w:val="28"/>
-          <w:szCs w:val="28"/>
-          <w:lang w:val="ru-RU"/>
-        </w:rPr>
-        <w:t>количество доступных мест не может быть отрицательным;</w:t>
+          <w:lang w:val="en-US"/>
+        </w:rPr>
+      </w:pPr>
+      <w:r>
+        <w:rPr>
+          <w:rFonts w:ascii="Times New Roman" w:eastAsia="Times New Roman" w:hAnsi="Times New Roman" w:cs="Times New Roman"/>
+          <w:color w:val="000000"/>
+          <w:sz w:val="28"/>
+          <w:szCs w:val="28"/>
+          <w:lang w:val="ru-RU"/>
+        </w:rPr>
+        <w:t>телефон</w:t>
+      </w:r>
+      <w:r>
+        <w:rPr>
+          <w:rFonts w:ascii="Times New Roman" w:eastAsia="Times New Roman" w:hAnsi="Times New Roman" w:cs="Times New Roman"/>
+          <w:color w:val="000000"/>
+          <w:sz w:val="28"/>
+          <w:szCs w:val="28"/>
+          <w:lang w:val="en-US"/>
+        </w:rPr>
+        <w:t>;</w:t>
       </w:r>
     </w:p>
     <w:p>
@@ -2547,38 +2643,28 @@
           <w:color w:val="000000"/>
           <w:sz w:val="28"/>
           <w:szCs w:val="28"/>
-          <w:lang w:val="ru-RU"/>
-        </w:rPr>
-      </w:pPr>
-      <w:r>
-        <w:rPr>
-          <w:rFonts w:ascii="Times New Roman" w:eastAsia="Times New Roman" w:hAnsi="Times New Roman" w:cs="Times New Roman"/>
-          <w:color w:val="000000"/>
-          <w:sz w:val="28"/>
-          <w:szCs w:val="28"/>
-          <w:lang w:val="ru-RU"/>
-        </w:rPr>
-        <w:t xml:space="preserve">нельзя </w:t>
-      </w:r>
-      <w:r>
-        <w:rPr>
-          <w:rFonts w:ascii="Times New Roman" w:eastAsia="Times New Roman" w:hAnsi="Times New Roman" w:cs="Times New Roman"/>
-          <w:color w:val="000000"/>
-          <w:sz w:val="28"/>
-          <w:szCs w:val="28"/>
-          <w:lang w:val="ru-RU"/>
-        </w:rPr>
-        <w:t>купить</w:t>
-      </w:r>
-      <w:r>
-        <w:rPr>
-          <w:rFonts w:ascii="Times New Roman" w:eastAsia="Times New Roman" w:hAnsi="Times New Roman" w:cs="Times New Roman"/>
-          <w:color w:val="000000"/>
-          <w:sz w:val="28"/>
-          <w:szCs w:val="28"/>
-          <w:lang w:val="ru-RU"/>
-        </w:rPr>
-        <w:t xml:space="preserve"> больше мест, чем доступно на рейсе;</w:t>
+          <w:lang w:val="en-US"/>
+        </w:rPr>
+      </w:pPr>
+      <w:r>
+        <w:rPr>
+          <w:rFonts w:ascii="Times New Roman" w:eastAsia="Times New Roman" w:hAnsi="Times New Roman" w:cs="Times New Roman"/>
+          <w:color w:val="000000"/>
+          <w:sz w:val="28"/>
+          <w:szCs w:val="28"/>
+          <w:lang w:val="ru-RU"/>
+        </w:rPr>
+        <w:t>роль</w:t>
+      </w:r>
+      <w:r>
+        <w:rPr>
+          <w:rFonts w:ascii="Times New Roman" w:eastAsia="Times New Roman" w:hAnsi="Times New Roman" w:cs="Times New Roman"/>
+          <w:color w:val="000000"/>
+          <w:sz w:val="28"/>
+          <w:szCs w:val="28"/>
+          <w:lang w:val="en-US"/>
+        </w:rPr>
+        <w:t>;</w:t>
       </w:r>
     </w:p>
     <w:p>
@@ -2599,18 +2685,28 @@
           <w:color w:val="000000"/>
           <w:sz w:val="28"/>
           <w:szCs w:val="28"/>
-          <w:lang w:val="ru-RU"/>
-        </w:rPr>
-      </w:pPr>
-      <w:r>
-        <w:rPr>
-          <w:rFonts w:ascii="Times New Roman" w:eastAsia="Times New Roman" w:hAnsi="Times New Roman" w:cs="Times New Roman"/>
-          <w:color w:val="000000"/>
-          <w:sz w:val="28"/>
-          <w:szCs w:val="28"/>
-          <w:lang w:val="ru-RU"/>
-        </w:rPr>
-        <w:t>дата прилета не может быть раньше даты вылета;</w:t>
+          <w:lang w:val="en-US"/>
+        </w:rPr>
+      </w:pPr>
+      <w:r>
+        <w:rPr>
+          <w:rFonts w:ascii="Times New Roman" w:eastAsia="Times New Roman" w:hAnsi="Times New Roman" w:cs="Times New Roman"/>
+          <w:color w:val="000000"/>
+          <w:sz w:val="28"/>
+          <w:szCs w:val="28"/>
+          <w:lang w:val="ru-RU"/>
+        </w:rPr>
+        <w:t>пароль</w:t>
+      </w:r>
+      <w:r>
+        <w:rPr>
+          <w:rFonts w:ascii="Times New Roman" w:eastAsia="Times New Roman" w:hAnsi="Times New Roman" w:cs="Times New Roman"/>
+          <w:color w:val="000000"/>
+          <w:sz w:val="28"/>
+          <w:szCs w:val="28"/>
+          <w:lang w:val="en-US"/>
+        </w:rPr>
+        <w:t>;</w:t>
       </w:r>
     </w:p>
     <w:p>
@@ -2631,42 +2727,28 @@
           <w:color w:val="000000"/>
           <w:sz w:val="28"/>
           <w:szCs w:val="28"/>
-          <w:lang w:val="ru-RU"/>
-        </w:rPr>
-      </w:pPr>
-      <w:r>
-        <w:rPr>
-          <w:rFonts w:ascii="Times New Roman" w:eastAsia="Times New Roman" w:hAnsi="Times New Roman" w:cs="Times New Roman"/>
-          <w:color w:val="000000"/>
-          <w:sz w:val="28"/>
-          <w:szCs w:val="28"/>
-          <w:lang w:val="ru-RU"/>
-        </w:rPr>
-        <w:t>отмена билета возможна только если статус позволяет возврат и до определенного срока перед вылетом.</w:t>
-      </w:r>
-    </w:p>
-    <w:p>
-      <w:pPr>
-        <w:spacing w:after="0" w:line="360" w:lineRule="auto"/>
-        <w:ind w:firstLine="567"/>
-        <w:jc w:val="both"/>
-        <w:rPr>
-          <w:rFonts w:ascii="Times New Roman" w:eastAsia="Times New Roman" w:hAnsi="Times New Roman" w:cs="Times New Roman"/>
-          <w:color w:val="000000"/>
-          <w:sz w:val="28"/>
-          <w:szCs w:val="28"/>
-          <w:lang w:val="ru-RU"/>
-        </w:rPr>
-      </w:pPr>
-      <w:r>
-        <w:rPr>
-          <w:rFonts w:ascii="Times New Roman" w:eastAsia="Times New Roman" w:hAnsi="Times New Roman" w:cs="Times New Roman"/>
-          <w:color w:val="000000"/>
-          <w:sz w:val="28"/>
-          <w:szCs w:val="28"/>
-          <w:lang w:val="ru-RU"/>
-        </w:rPr>
-        <w:t>С системой работают следующие категории пользователей:</w:t>
+          <w:lang w:val="en-US"/>
+        </w:rPr>
+      </w:pPr>
+      <w:r>
+        <w:rPr>
+          <w:rFonts w:ascii="Times New Roman" w:eastAsia="Times New Roman" w:hAnsi="Times New Roman" w:cs="Times New Roman"/>
+          <w:color w:val="000000"/>
+          <w:sz w:val="28"/>
+          <w:szCs w:val="28"/>
+          <w:lang w:val="ru-RU"/>
+        </w:rPr>
+        <w:t>серия паспорта</w:t>
+      </w:r>
+      <w:r>
+        <w:rPr>
+          <w:rFonts w:ascii="Times New Roman" w:eastAsia="Times New Roman" w:hAnsi="Times New Roman" w:cs="Times New Roman"/>
+          <w:color w:val="000000"/>
+          <w:sz w:val="28"/>
+          <w:szCs w:val="28"/>
+          <w:lang w:val="en-US"/>
+        </w:rPr>
+        <w:t>;</w:t>
       </w:r>
     </w:p>
     <w:p>
@@ -2690,27 +2772,73 @@
           <w:lang w:val="en-US"/>
         </w:rPr>
       </w:pPr>
-      <w:proofErr w:type="spellStart"/>
-      <w:r>
-        <w:rPr>
-          <w:rFonts w:ascii="Times New Roman" w:eastAsia="Times New Roman" w:hAnsi="Times New Roman" w:cs="Times New Roman"/>
-          <w:color w:val="000000"/>
-          <w:sz w:val="28"/>
-          <w:szCs w:val="28"/>
-          <w:lang w:val="en-US"/>
-        </w:rPr>
-        <w:t>администратор</w:t>
-      </w:r>
-      <w:proofErr w:type="spellEnd"/>
-      <w:r>
-        <w:rPr>
-          <w:rFonts w:ascii="Times New Roman" w:eastAsia="Times New Roman" w:hAnsi="Times New Roman" w:cs="Times New Roman"/>
-          <w:color w:val="000000"/>
-          <w:sz w:val="28"/>
-          <w:szCs w:val="28"/>
-          <w:lang w:val="en-US"/>
-        </w:rPr>
-        <w:t>;</w:t>
+      <w:r>
+        <w:rPr>
+          <w:rFonts w:ascii="Times New Roman" w:eastAsia="Times New Roman" w:hAnsi="Times New Roman" w:cs="Times New Roman"/>
+          <w:color w:val="000000"/>
+          <w:sz w:val="28"/>
+          <w:szCs w:val="28"/>
+          <w:lang w:val="ru-RU"/>
+        </w:rPr>
+        <w:t>номер паспорта</w:t>
+      </w:r>
+      <w:r>
+        <w:rPr>
+          <w:rFonts w:ascii="Times New Roman" w:eastAsia="Times New Roman" w:hAnsi="Times New Roman" w:cs="Times New Roman"/>
+          <w:color w:val="000000"/>
+          <w:sz w:val="28"/>
+          <w:szCs w:val="28"/>
+          <w:lang w:val="en-US"/>
+        </w:rPr>
+        <w:t>.</w:t>
+      </w:r>
+    </w:p>
+    <w:p>
+      <w:pPr>
+        <w:spacing w:after="0" w:line="360" w:lineRule="auto"/>
+        <w:ind w:firstLine="567"/>
+        <w:jc w:val="both"/>
+        <w:rPr>
+          <w:rFonts w:ascii="Times New Roman" w:eastAsia="Times New Roman" w:hAnsi="Times New Roman" w:cs="Times New Roman"/>
+          <w:color w:val="000000"/>
+          <w:sz w:val="28"/>
+          <w:szCs w:val="28"/>
+          <w:lang w:val="ru-RU"/>
+        </w:rPr>
+      </w:pPr>
+      <w:r>
+        <w:rPr>
+          <w:rFonts w:ascii="Times New Roman" w:eastAsia="Times New Roman" w:hAnsi="Times New Roman" w:cs="Times New Roman"/>
+          <w:color w:val="000000"/>
+          <w:sz w:val="28"/>
+          <w:szCs w:val="28"/>
+          <w:lang w:val="ru-RU"/>
+        </w:rPr>
+        <w:t>Следующие данные могут повторяться: фамилия, имя, отчество, дата рождения, должность. Однако номер сотрудника, логин и электронная почта должны быть уникальными.</w:t>
+      </w:r>
+    </w:p>
+    <w:p>
+      <w:pPr>
+        <w:spacing w:after="0" w:line="360" w:lineRule="auto"/>
+        <w:ind w:firstLine="567"/>
+        <w:jc w:val="both"/>
+        <w:rPr>
+          <w:rFonts w:ascii="Times New Roman" w:eastAsia="Times New Roman" w:hAnsi="Times New Roman" w:cs="Times New Roman"/>
+          <w:color w:val="000000"/>
+          <w:sz w:val="28"/>
+          <w:szCs w:val="28"/>
+          <w:lang w:val="ru-RU"/>
+        </w:rPr>
+      </w:pPr>
+      <w:r>
+        <w:rPr>
+          <w:rFonts w:ascii="Times New Roman" w:eastAsia="Times New Roman" w:hAnsi="Times New Roman" w:cs="Times New Roman"/>
+          <w:color w:val="000000"/>
+          <w:sz w:val="28"/>
+          <w:szCs w:val="28"/>
+          <w:lang w:val="ru-RU"/>
+        </w:rPr>
+        <w:t>Предусмотреть следующие ограничения на информацию в системе:</w:t>
       </w:r>
     </w:p>
     <w:p>
@@ -2731,30 +2859,18 @@
           <w:color w:val="000000"/>
           <w:sz w:val="28"/>
           <w:szCs w:val="28"/>
-          <w:lang w:val="en-US"/>
-        </w:rPr>
-      </w:pPr>
-      <w:proofErr w:type="spellStart"/>
-      <w:r>
-        <w:rPr>
-          <w:rFonts w:ascii="Times New Roman" w:eastAsia="Times New Roman" w:hAnsi="Times New Roman" w:cs="Times New Roman"/>
-          <w:color w:val="000000"/>
-          <w:sz w:val="28"/>
-          <w:szCs w:val="28"/>
-          <w:lang w:val="en-US"/>
-        </w:rPr>
-        <w:t>менеджер</w:t>
-      </w:r>
-      <w:proofErr w:type="spellEnd"/>
-      <w:r>
-        <w:rPr>
-          <w:rFonts w:ascii="Times New Roman" w:eastAsia="Times New Roman" w:hAnsi="Times New Roman" w:cs="Times New Roman"/>
-          <w:color w:val="000000"/>
-          <w:sz w:val="28"/>
-          <w:szCs w:val="28"/>
-          <w:lang w:val="en-US"/>
-        </w:rPr>
-        <w:t>;</w:t>
+          <w:lang w:val="ru-RU"/>
+        </w:rPr>
+      </w:pPr>
+      <w:r>
+        <w:rPr>
+          <w:rFonts w:ascii="Times New Roman" w:eastAsia="Times New Roman" w:hAnsi="Times New Roman" w:cs="Times New Roman"/>
+          <w:color w:val="000000"/>
+          <w:sz w:val="28"/>
+          <w:szCs w:val="28"/>
+          <w:lang w:val="ru-RU"/>
+        </w:rPr>
+        <w:t>стоимость билета не может быть отрицательной;</w:t>
       </w:r>
     </w:p>
     <w:p>
@@ -2775,6 +2891,179 @@
           <w:color w:val="000000"/>
           <w:sz w:val="28"/>
           <w:szCs w:val="28"/>
+          <w:lang w:val="ru-RU"/>
+        </w:rPr>
+      </w:pPr>
+      <w:r>
+        <w:rPr>
+          <w:rFonts w:ascii="Times New Roman" w:eastAsia="Times New Roman" w:hAnsi="Times New Roman" w:cs="Times New Roman"/>
+          <w:color w:val="000000"/>
+          <w:sz w:val="28"/>
+          <w:szCs w:val="28"/>
+          <w:lang w:val="ru-RU"/>
+        </w:rPr>
+        <w:t>количество доступных мест не может быть отрицательным;</w:t>
+      </w:r>
+    </w:p>
+    <w:p>
+      <w:pPr>
+        <w:numPr>
+          <w:ilvl w:val="0"/>
+          <w:numId w:val="14"/>
+        </w:numPr>
+        <w:tabs>
+          <w:tab w:val="clear" w:pos="720"/>
+          <w:tab w:val="left" w:pos="851"/>
+        </w:tabs>
+        <w:spacing w:after="0" w:line="360" w:lineRule="auto"/>
+        <w:ind w:left="0" w:firstLine="567"/>
+        <w:jc w:val="both"/>
+        <w:rPr>
+          <w:rFonts w:ascii="Times New Roman" w:eastAsia="Times New Roman" w:hAnsi="Times New Roman" w:cs="Times New Roman"/>
+          <w:color w:val="000000"/>
+          <w:sz w:val="28"/>
+          <w:szCs w:val="28"/>
+          <w:lang w:val="ru-RU"/>
+        </w:rPr>
+      </w:pPr>
+      <w:r>
+        <w:rPr>
+          <w:rFonts w:ascii="Times New Roman" w:eastAsia="Times New Roman" w:hAnsi="Times New Roman" w:cs="Times New Roman"/>
+          <w:color w:val="000000"/>
+          <w:sz w:val="28"/>
+          <w:szCs w:val="28"/>
+          <w:lang w:val="ru-RU"/>
+        </w:rPr>
+        <w:lastRenderedPageBreak/>
+        <w:t xml:space="preserve">нельзя </w:t>
+      </w:r>
+      <w:r>
+        <w:rPr>
+          <w:rFonts w:ascii="Times New Roman" w:eastAsia="Times New Roman" w:hAnsi="Times New Roman" w:cs="Times New Roman"/>
+          <w:color w:val="000000"/>
+          <w:sz w:val="28"/>
+          <w:szCs w:val="28"/>
+          <w:lang w:val="ru-RU"/>
+        </w:rPr>
+        <w:t>купить</w:t>
+      </w:r>
+      <w:r>
+        <w:rPr>
+          <w:rFonts w:ascii="Times New Roman" w:eastAsia="Times New Roman" w:hAnsi="Times New Roman" w:cs="Times New Roman"/>
+          <w:color w:val="000000"/>
+          <w:sz w:val="28"/>
+          <w:szCs w:val="28"/>
+          <w:lang w:val="ru-RU"/>
+        </w:rPr>
+        <w:t xml:space="preserve"> больше мест, чем доступно на рейсе;</w:t>
+      </w:r>
+    </w:p>
+    <w:p>
+      <w:pPr>
+        <w:numPr>
+          <w:ilvl w:val="0"/>
+          <w:numId w:val="14"/>
+        </w:numPr>
+        <w:tabs>
+          <w:tab w:val="clear" w:pos="720"/>
+          <w:tab w:val="left" w:pos="851"/>
+        </w:tabs>
+        <w:spacing w:after="0" w:line="360" w:lineRule="auto"/>
+        <w:ind w:left="0" w:firstLine="567"/>
+        <w:jc w:val="both"/>
+        <w:rPr>
+          <w:rFonts w:ascii="Times New Roman" w:eastAsia="Times New Roman" w:hAnsi="Times New Roman" w:cs="Times New Roman"/>
+          <w:color w:val="000000"/>
+          <w:sz w:val="28"/>
+          <w:szCs w:val="28"/>
+          <w:lang w:val="ru-RU"/>
+        </w:rPr>
+      </w:pPr>
+      <w:r>
+        <w:rPr>
+          <w:rFonts w:ascii="Times New Roman" w:eastAsia="Times New Roman" w:hAnsi="Times New Roman" w:cs="Times New Roman"/>
+          <w:color w:val="000000"/>
+          <w:sz w:val="28"/>
+          <w:szCs w:val="28"/>
+          <w:lang w:val="ru-RU"/>
+        </w:rPr>
+        <w:t>дата прилета не может быть раньше даты вылета;</w:t>
+      </w:r>
+    </w:p>
+    <w:p>
+      <w:pPr>
+        <w:numPr>
+          <w:ilvl w:val="0"/>
+          <w:numId w:val="14"/>
+        </w:numPr>
+        <w:tabs>
+          <w:tab w:val="clear" w:pos="720"/>
+          <w:tab w:val="left" w:pos="851"/>
+        </w:tabs>
+        <w:spacing w:after="0" w:line="360" w:lineRule="auto"/>
+        <w:ind w:left="0" w:firstLine="567"/>
+        <w:jc w:val="both"/>
+        <w:rPr>
+          <w:rFonts w:ascii="Times New Roman" w:eastAsia="Times New Roman" w:hAnsi="Times New Roman" w:cs="Times New Roman"/>
+          <w:color w:val="000000"/>
+          <w:sz w:val="28"/>
+          <w:szCs w:val="28"/>
+          <w:lang w:val="ru-RU"/>
+        </w:rPr>
+      </w:pPr>
+      <w:r>
+        <w:rPr>
+          <w:rFonts w:ascii="Times New Roman" w:eastAsia="Times New Roman" w:hAnsi="Times New Roman" w:cs="Times New Roman"/>
+          <w:color w:val="000000"/>
+          <w:sz w:val="28"/>
+          <w:szCs w:val="28"/>
+          <w:lang w:val="ru-RU"/>
+        </w:rPr>
+        <w:t>отмена билета возможна только если статус позволяет возврат и до определенного срока перед вылетом.</w:t>
+      </w:r>
+    </w:p>
+    <w:p>
+      <w:pPr>
+        <w:spacing w:after="0" w:line="360" w:lineRule="auto"/>
+        <w:ind w:firstLine="567"/>
+        <w:jc w:val="both"/>
+        <w:rPr>
+          <w:rFonts w:ascii="Times New Roman" w:eastAsia="Times New Roman" w:hAnsi="Times New Roman" w:cs="Times New Roman"/>
+          <w:color w:val="000000"/>
+          <w:sz w:val="28"/>
+          <w:szCs w:val="28"/>
+          <w:lang w:val="ru-RU"/>
+        </w:rPr>
+      </w:pPr>
+      <w:r>
+        <w:rPr>
+          <w:rFonts w:ascii="Times New Roman" w:eastAsia="Times New Roman" w:hAnsi="Times New Roman" w:cs="Times New Roman"/>
+          <w:color w:val="000000"/>
+          <w:sz w:val="28"/>
+          <w:szCs w:val="28"/>
+          <w:lang w:val="ru-RU"/>
+        </w:rPr>
+        <w:t>С системой работают следующие категории пользователей:</w:t>
+      </w:r>
+    </w:p>
+    <w:p>
+      <w:pPr>
+        <w:numPr>
+          <w:ilvl w:val="0"/>
+          <w:numId w:val="14"/>
+        </w:numPr>
+        <w:tabs>
+          <w:tab w:val="clear" w:pos="720"/>
+          <w:tab w:val="left" w:pos="851"/>
+        </w:tabs>
+        <w:spacing w:after="0" w:line="360" w:lineRule="auto"/>
+        <w:ind w:left="0" w:firstLine="567"/>
+        <w:jc w:val="both"/>
+        <w:rPr>
+          <w:rFonts w:ascii="Times New Roman" w:eastAsia="Times New Roman" w:hAnsi="Times New Roman" w:cs="Times New Roman"/>
+          <w:color w:val="000000"/>
+          <w:sz w:val="28"/>
+          <w:szCs w:val="28"/>
           <w:lang w:val="en-US"/>
         </w:rPr>
       </w:pPr>
@@ -2787,6 +3076,94 @@
           <w:szCs w:val="28"/>
           <w:lang w:val="en-US"/>
         </w:rPr>
+        <w:t>администратор</w:t>
+      </w:r>
+      <w:proofErr w:type="spellEnd"/>
+      <w:r>
+        <w:rPr>
+          <w:rFonts w:ascii="Times New Roman" w:eastAsia="Times New Roman" w:hAnsi="Times New Roman" w:cs="Times New Roman"/>
+          <w:color w:val="000000"/>
+          <w:sz w:val="28"/>
+          <w:szCs w:val="28"/>
+          <w:lang w:val="en-US"/>
+        </w:rPr>
+        <w:t>;</w:t>
+      </w:r>
+    </w:p>
+    <w:p>
+      <w:pPr>
+        <w:numPr>
+          <w:ilvl w:val="0"/>
+          <w:numId w:val="14"/>
+        </w:numPr>
+        <w:tabs>
+          <w:tab w:val="clear" w:pos="720"/>
+          <w:tab w:val="left" w:pos="851"/>
+        </w:tabs>
+        <w:spacing w:after="0" w:line="360" w:lineRule="auto"/>
+        <w:ind w:left="0" w:firstLine="567"/>
+        <w:jc w:val="both"/>
+        <w:rPr>
+          <w:rFonts w:ascii="Times New Roman" w:eastAsia="Times New Roman" w:hAnsi="Times New Roman" w:cs="Times New Roman"/>
+          <w:color w:val="000000"/>
+          <w:sz w:val="28"/>
+          <w:szCs w:val="28"/>
+          <w:lang w:val="en-US"/>
+        </w:rPr>
+      </w:pPr>
+      <w:proofErr w:type="spellStart"/>
+      <w:r>
+        <w:rPr>
+          <w:rFonts w:ascii="Times New Roman" w:eastAsia="Times New Roman" w:hAnsi="Times New Roman" w:cs="Times New Roman"/>
+          <w:color w:val="000000"/>
+          <w:sz w:val="28"/>
+          <w:szCs w:val="28"/>
+          <w:lang w:val="en-US"/>
+        </w:rPr>
+        <w:t>менеджер</w:t>
+      </w:r>
+      <w:proofErr w:type="spellEnd"/>
+      <w:r>
+        <w:rPr>
+          <w:rFonts w:ascii="Times New Roman" w:eastAsia="Times New Roman" w:hAnsi="Times New Roman" w:cs="Times New Roman"/>
+          <w:color w:val="000000"/>
+          <w:sz w:val="28"/>
+          <w:szCs w:val="28"/>
+          <w:lang w:val="en-US"/>
+        </w:rPr>
+        <w:t>;</w:t>
+      </w:r>
+    </w:p>
+    <w:p>
+      <w:pPr>
+        <w:numPr>
+          <w:ilvl w:val="0"/>
+          <w:numId w:val="14"/>
+        </w:numPr>
+        <w:tabs>
+          <w:tab w:val="clear" w:pos="720"/>
+          <w:tab w:val="left" w:pos="851"/>
+        </w:tabs>
+        <w:spacing w:after="0" w:line="360" w:lineRule="auto"/>
+        <w:ind w:left="0" w:firstLine="567"/>
+        <w:jc w:val="both"/>
+        <w:rPr>
+          <w:rFonts w:ascii="Times New Roman" w:eastAsia="Times New Roman" w:hAnsi="Times New Roman" w:cs="Times New Roman"/>
+          <w:color w:val="000000"/>
+          <w:sz w:val="28"/>
+          <w:szCs w:val="28"/>
+          <w:lang w:val="en-US"/>
+        </w:rPr>
+      </w:pPr>
+      <w:proofErr w:type="spellStart"/>
+      <w:r>
+        <w:rPr>
+          <w:rFonts w:ascii="Times New Roman" w:eastAsia="Times New Roman" w:hAnsi="Times New Roman" w:cs="Times New Roman"/>
+          <w:color w:val="000000"/>
+          <w:sz w:val="28"/>
+          <w:szCs w:val="28"/>
+          <w:lang w:val="en-US"/>
+        </w:rPr>
         <w:t>клиент</w:t>
       </w:r>
       <w:proofErr w:type="spellEnd"/>
@@ -2822,7 +3199,6 @@
           <w:szCs w:val="28"/>
           <w:lang w:val="ru-RU"/>
         </w:rPr>
-        <w:lastRenderedPageBreak/>
         <w:t>При работе с системой Администратор должен иметь возможность решать следующие задачи:</w:t>
       </w:r>
     </w:p>

</xml_diff>